<commit_message>
First GUI Design + Lastenheft updated
</commit_message>
<xml_diff>
--- a/Abgabe.docx
+++ b/Abgabe.docx
@@ -573,7 +573,11 @@
               <w:t xml:space="preserve">zu </w:t>
             </w:r>
             <w:r>
-              <w:t xml:space="preserve">den Aktionen </w:t>
+              <w:t xml:space="preserve">den </w:t>
+            </w:r>
+            <w:r>
+              <w:lastRenderedPageBreak/>
+              <w:t xml:space="preserve">Aktionen </w:t>
             </w:r>
             <w:r>
               <w:t>usw.</w:t>
@@ -2457,7 +2461,19 @@
               <w:rPr>
                 <w:lang w:eastAsia="en-US"/>
               </w:rPr>
-              <w:t>Soll das Catering einzelnd verwaltbar sein und wenn ja, welche Attribute hat es?</w:t>
+              <w:t>Soll das Catering einzelnd verwaltbar sein</w:t>
+            </w:r>
+            <w:r>
+              <w:rPr>
+                <w:lang w:eastAsia="en-US"/>
+              </w:rPr>
+              <w:t>?</w:t>
+            </w:r>
+            <w:r>
+              <w:rPr>
+                <w:lang w:eastAsia="en-US"/>
+              </w:rPr>
+              <w:t xml:space="preserve"> </w:t>
             </w:r>
           </w:p>
           <w:p>
@@ -2471,8 +2487,48 @@
               <w:rPr>
                 <w:lang w:eastAsia="en-US"/>
               </w:rPr>
+              <w:t>Um die Übersicht über eventuell verschiedene Caterer, sowie deren Kosten und Kontaktmöglichkeiten zu bewahren ist es sinnvoll diese verwaltbar zu machen. Dies bietet ebenfalls die Möglichkeit unterschiedliche Angebote von Cateringservices zu vergleichen.</w:t>
+            </w:r>
+          </w:p>
+          <w:p>
+            <w:pPr>
+              <w:pStyle w:val="Frage"/>
+              <w:rPr>
+                <w:lang w:eastAsia="en-US"/>
+              </w:rPr>
+            </w:pPr>
+            <w:r>
+              <w:rPr>
+                <w:lang w:eastAsia="en-US"/>
+              </w:rPr>
+              <w:t>Welche Attribute hat ein Cateringservice</w:t>
+            </w:r>
+            <w:r>
+              <w:rPr>
+                <w:lang w:eastAsia="en-US"/>
+              </w:rPr>
+              <w:t>?</w:t>
+            </w:r>
+          </w:p>
+          <w:p>
+            <w:pPr>
+              <w:pStyle w:val="Antwort"/>
+              <w:rPr>
+                <w:lang w:eastAsia="en-US"/>
+              </w:rPr>
+            </w:pPr>
+            <w:r>
+              <w:rPr>
+                <w:lang w:eastAsia="en-US"/>
+              </w:rPr>
               <w:t>Ein Caterer hat eine Person als Ansprechpartner, einen Namen, eine Beschreibung, eine Liste von Belegen, eine Liste von Essen und von Trinken.</w:t>
             </w:r>
+            <w:r>
+              <w:rPr>
+                <w:lang w:eastAsia="en-US"/>
+              </w:rPr>
+              <w:t xml:space="preserve"> Zusätzlich ist es möglich Ansprechpartner hinzuzufügen.</w:t>
+            </w:r>
           </w:p>
           <w:p>
             <w:pPr>
@@ -2485,6 +2541,37 @@
               <w:rPr>
                 <w:lang w:eastAsia="en-US"/>
               </w:rPr>
+              <w:t>Soll eine Vergleichsfunktion für Caterer implementiert werden?</w:t>
+            </w:r>
+          </w:p>
+          <w:p>
+            <w:pPr>
+              <w:pStyle w:val="Antwort"/>
+              <w:rPr>
+                <w:lang w:eastAsia="en-US"/>
+              </w:rPr>
+            </w:pPr>
+            <w:r>
+              <w:rPr>
+                <w:lang w:eastAsia="en-US"/>
+              </w:rPr>
+              <w:t>Ja, da dies besonders für den Prozess der Angeboteinholung echt praktisch sein kann und durch den reinen Preis-/Leistungsvergleich im Regelfall Geld gespart wird.</w:t>
+            </w:r>
+            <w:bookmarkStart w:id="0" w:name="_GoBack"/>
+            <w:bookmarkEnd w:id="0"/>
+          </w:p>
+          <w:p>
+            <w:pPr>
+              <w:pStyle w:val="Frage"/>
+              <w:rPr>
+                <w:lang w:eastAsia="en-US"/>
+              </w:rPr>
+            </w:pPr>
+            <w:r>
+              <w:rPr>
+                <w:lang w:eastAsia="en-US"/>
+              </w:rPr>
+              <w:lastRenderedPageBreak/>
               <w:t>Welche Attribute hat das Essen?</w:t>
             </w:r>
           </w:p>
@@ -2579,7 +2666,6 @@
               <w:pStyle w:val="Frage"/>
             </w:pPr>
             <w:r>
-              <w:lastRenderedPageBreak/>
               <w:t>Wie werden die Daten eingepflegt?</w:t>
             </w:r>
           </w:p>
@@ -2777,6 +2863,7 @@
               <w:pStyle w:val="Frage"/>
             </w:pPr>
             <w:r>
+              <w:lastRenderedPageBreak/>
               <w:t>Existieren Medien als auch Objekte und wenn ja, welche Attribute hat dieses?</w:t>
             </w:r>
           </w:p>
@@ -2790,8 +2877,6 @@
             <w:r>
               <w:t>en Pfad zu der Datei beschreibt als auch einen Titel und eine Beschreibung</w:t>
             </w:r>
-            <w:bookmarkStart w:id="0" w:name="_GoBack"/>
-            <w:bookmarkEnd w:id="0"/>
           </w:p>
           <w:p>
             <w:pPr>
@@ -2846,7 +2931,6 @@
               <w:pStyle w:val="Frage"/>
             </w:pPr>
             <w:r>
-              <w:lastRenderedPageBreak/>
               <w:t>Soll es eine Beleg/Rechnungsverwaltung geben und wenn ja, wie sollen diese Objekte verwaltet werden?</w:t>
             </w:r>
           </w:p>
@@ -2975,6 +3059,22 @@
               <w:pStyle w:val="Frage"/>
             </w:pPr>
             <w:r>
+              <w:t>Sollen Personen über gewisse Ereignisse informiert?</w:t>
+            </w:r>
+          </w:p>
+          <w:p>
+            <w:pPr>
+              <w:pStyle w:val="Antwort"/>
+            </w:pPr>
+            <w:r>
+              <w:t>Die Information einzelner oder mehrerer Personen via E-Mail erscheint durchaus sinnvoll.</w:t>
+            </w:r>
+          </w:p>
+          <w:p>
+            <w:pPr>
+              <w:pStyle w:val="Frage"/>
+            </w:pPr>
+            <w:r>
               <w:t>Werden immer alle Teilnehmer und verantwortlichen Personen per E-Mail informiert?</w:t>
             </w:r>
           </w:p>
@@ -2983,10 +3083,33 @@
               <w:pStyle w:val="Antwort"/>
             </w:pPr>
             <w:r>
-              <w:t xml:space="preserve">Ja, </w:t>
-            </w:r>
-            <w:r>
-              <w:t>sie werden immer informiert.</w:t>
+              <w:t>Im Standardfall werden alle zu dem Ereignis in Verbindung stehende Teilnehmer informiert. Allerdings ist es möglich die Notfikation auszustellen falls eine Person nicht wünscht benachrichtig zu werden.</w:t>
+            </w:r>
+            <w:r>
+              <w:t xml:space="preserve"> Ebenfalls hat der auslösende Nutzer die Möglichkeit die Benachrichtigung nur an spezielle Nutzer zu senden.</w:t>
+            </w:r>
+          </w:p>
+          <w:p>
+            <w:pPr>
+              <w:pStyle w:val="Frage"/>
+            </w:pPr>
+            <w:r>
+              <w:t>Wann werden Personen benachrichtigt?</w:t>
+            </w:r>
+          </w:p>
+          <w:p>
+            <w:pPr>
+              <w:pStyle w:val="Antwort"/>
+            </w:pPr>
+            <w:r>
+              <w:t>Es erfolgt eine automatisierte Benachrichtigung be</w:t>
+            </w:r>
+            <w:r>
+              <w:t xml:space="preserve">i Änderungen betreffend des Datums bzw. der Uhrzeit. Der Benutzer hat zusätzlich die Möglichkeit manuelle </w:t>
+            </w:r>
+            <w:r>
+              <w:lastRenderedPageBreak/>
+              <w:t>Benachrichtigungen zu senden. Dies geschieht in dem er einen Mail-Knopf betätigt welcher automatisch das Mailtool öffnet und alle gewählten Personen als Empfänger einträgt.</w:t>
             </w:r>
           </w:p>
         </w:tc>
@@ -3050,6 +3173,12 @@
             <w:r>
               <w:t>bt eine Personenverwaltung. Mit der Registrie</w:t>
             </w:r>
+            <w:r>
+              <w:t>rung wird ein neuer Benutzer angelegt</w:t>
+            </w:r>
+            <w:r>
+              <w:t>.</w:t>
+            </w:r>
           </w:p>
           <w:p>
             <w:pPr>
@@ -3167,7 +3296,6 @@
               <w:rPr>
                 <w:lang w:eastAsia="en-US"/>
               </w:rPr>
-              <w:lastRenderedPageBreak/>
               <w:t>/LF60/</w:t>
             </w:r>
           </w:p>
@@ -3238,9 +3366,16 @@
               <w:t xml:space="preserve">Ja, </w:t>
             </w:r>
             <w:r>
-              <w:t>diese Daten sollen über Objekte hinzugefügt werden können. Ein Speiseplan soll generierbar sein.</w:t>
-            </w:r>
-          </w:p>
+              <w:t>diese Daten sollen über Objekte hinzugefügt werden können. Ein Speiseplan</w:t>
+            </w:r>
+            <w:r>
+              <w:t>/Karte</w:t>
+            </w:r>
+            <w:r>
+              <w:t xml:space="preserve"> soll generierbar sein.</w:t>
+            </w:r>
+          </w:p>
+          <w:p/>
         </w:tc>
       </w:tr>
       <w:tr>
@@ -3320,6 +3455,7 @@
               <w:pStyle w:val="Frage"/>
             </w:pPr>
             <w:r>
+              <w:lastRenderedPageBreak/>
               <w:t>Soll es eine Suche innerhalb der Hilfsmittelliste geben?</w:t>
             </w:r>
           </w:p>
@@ -3399,6 +3535,7 @@
               <w:rPr>
                 <w:lang w:eastAsia="en-US"/>
               </w:rPr>
+              <w:lastRenderedPageBreak/>
               <w:t>/LF80/</w:t>
             </w:r>
           </w:p>
@@ -3488,7 +3625,6 @@
               <w:pStyle w:val="Antwort"/>
             </w:pPr>
             <w:r>
-              <w:lastRenderedPageBreak/>
               <w:t>Sie bewegen sich in einen Bereich (10-20€)</w:t>
             </w:r>
             <w:r>
@@ -3547,7 +3683,6 @@
               <w:rPr>
                 <w:lang w:eastAsia="en-US"/>
               </w:rPr>
-              <w:lastRenderedPageBreak/>
               <w:t>/LF90/</w:t>
             </w:r>
           </w:p>
@@ -3629,6 +3764,7 @@
               </w:tabs>
             </w:pPr>
             <w:r>
+              <w:lastRenderedPageBreak/>
               <w:t>Sollen nur Daten aus der aktuellen Hochzeit verwendet werden können oder sollen auch systemweite Daten angezeigt werden?</w:t>
             </w:r>
           </w:p>
@@ -3660,6 +3796,7 @@
               <w:rPr>
                 <w:lang w:eastAsia="en-US"/>
               </w:rPr>
+              <w:lastRenderedPageBreak/>
               <w:t>/LF100/</w:t>
             </w:r>
           </w:p>
@@ -3846,7 +3983,6 @@
         <w:jc w:val="left"/>
       </w:pPr>
       <w:r>
-        <w:lastRenderedPageBreak/>
         <w:t>Produktleistungen</w:t>
       </w:r>
     </w:p>
@@ -4067,6 +4203,7 @@
               <w:rPr>
                 <w:lang w:eastAsia="en-US"/>
               </w:rPr>
+              <w:lastRenderedPageBreak/>
               <w:t>/LL40/</w:t>
             </w:r>
           </w:p>
@@ -5574,6 +5711,19 @@
       </w:pPr>
       <w:r>
         <w:t>Belege</w:t>
+      </w:r>
+    </w:p>
+    <w:p>
+      <w:pPr>
+        <w:pStyle w:val="ListParagraph"/>
+        <w:numPr>
+          <w:ilvl w:val="1"/>
+          <w:numId w:val="39"/>
+        </w:numPr>
+        <w:jc w:val="left"/>
+      </w:pPr>
+      <w:r>
+        <w:t>Ansprechpartner(Person)</w:t>
       </w:r>
     </w:p>
     <w:p>
@@ -5679,7 +5829,7 @@
           <w:rPr>
             <w:noProof/>
           </w:rPr>
-          <w:t>9</w:t>
+          <w:t>10</w:t>
         </w:r>
         <w:r>
           <w:fldChar w:fldCharType="end"/>
@@ -5940,7 +6090,7 @@
         </mc:Choice>
         <mc:Fallback>
           <w:pict>
-            <v:line w14:anchorId="67101E98" id="Straight Connector 2" o:spid="_x0000_s1026" style="position:absolute;flip:y;z-index:251657216;visibility:visible;mso-wrap-style:square;mso-width-percent:0;mso-height-percent:0;mso-wrap-distance-left:9pt;mso-wrap-distance-top:0;mso-wrap-distance-right:9pt;mso-wrap-distance-bottom:0;mso-position-horizontal:absolute;mso-position-horizontal-relative:text;mso-position-vertical:absolute;mso-position-vertical-relative:text;mso-width-percent:0;mso-height-percent:0;mso-width-relative:margin;mso-height-relative:margin" from="-44.25pt,25.45pt" to="515.25pt,25.45pt" o:gfxdata="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" strokecolor="#ffc000" strokeweight="4.5pt"/>
+            <v:line w14:anchorId="086E6BB5" id="Straight Connector 2" o:spid="_x0000_s1026" style="position:absolute;flip:y;z-index:251657216;visibility:visible;mso-wrap-style:square;mso-width-percent:0;mso-height-percent:0;mso-wrap-distance-left:9pt;mso-wrap-distance-top:0;mso-wrap-distance-right:9pt;mso-wrap-distance-bottom:0;mso-position-horizontal:absolute;mso-position-horizontal-relative:text;mso-position-vertical:absolute;mso-position-vertical-relative:text;mso-width-percent:0;mso-height-percent:0;mso-width-relative:margin;mso-height-relative:margin" from="-44.25pt,25.45pt" to="515.25pt,25.45pt" o:gfxdata="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" strokecolor="#ffc000" strokeweight="4.5pt"/>
           </w:pict>
         </mc:Fallback>
       </mc:AlternateContent>
@@ -9559,7 +9709,7 @@
 </file>
 
 <file path=customXml/itemProps1.xml><?xml version="1.0" encoding="utf-8"?>
-<ds:datastoreItem xmlns:ds="http://schemas.openxmlformats.org/officeDocument/2006/customXml" ds:itemID="{A118D740-DC1F-4926-A6EE-1C2395A34E6B}">
+<ds:datastoreItem xmlns:ds="http://schemas.openxmlformats.org/officeDocument/2006/customXml" ds:itemID="{7AD503BD-FCA9-4FA1-BEFC-BDFD835FF083}">
   <ds:schemaRefs>
     <ds:schemaRef ds:uri="http://schemas.openxmlformats.org/officeDocument/2006/bibliography"/>
   </ds:schemaRefs>

</xml_diff>

<commit_message>
Hatte doch noch Änderungen
</commit_message>
<xml_diff>
--- a/Abgabe.docx
+++ b/Abgabe.docx
@@ -2901,6 +2901,7 @@
             <w:pPr>
               <w:pStyle w:val="Frage"/>
             </w:pPr>
+            <w:bookmarkStart w:id="0" w:name="_GoBack"/>
             <w:r>
               <w:t>Welche Zustände haben Aktionen?</w:t>
             </w:r>
@@ -2910,14 +2911,49 @@
               <w:pStyle w:val="Antwort"/>
             </w:pPr>
             <w:r>
-              <w:t>Geplant, in Arbeit, beendet, wartend und Nutzer definierte</w:t>
-            </w:r>
-          </w:p>
+              <w:t>Es gibt Standard Zustände, diese umfassen:</w:t>
+            </w:r>
+            <w:r>
+              <w:t>Geplant, in Arbeit, beendet,</w:t>
+            </w:r>
+            <w:r>
+              <w:t>sowie</w:t>
+            </w:r>
+            <w:r>
+              <w:t xml:space="preserve"> wartend</w:t>
+            </w:r>
+            <w:r>
+              <w:t>. Zusätzlich hat der Nutzer die Möglichkeit eigene</w:t>
+            </w:r>
+            <w:r>
+              <w:t xml:space="preserve"> </w:t>
+            </w:r>
+            <w:r>
+              <w:t>zu definieren.</w:t>
+            </w:r>
+          </w:p>
+          <w:bookmarkEnd w:id="0"/>
           <w:p>
             <w:pPr>
               <w:pStyle w:val="Frage"/>
             </w:pPr>
             <w:r>
+              <w:t>Welche Information soll zu einem Ort gespeichert werden?</w:t>
+            </w:r>
+          </w:p>
+          <w:p>
+            <w:pPr>
+              <w:pStyle w:val="Antwort"/>
+            </w:pPr>
+            <w:r>
+              <w:t>Es sollen Adresse sowie Stadt und Postleitzahl gespeichert werden. Dafür erscheint es sinnvoll einen Ort als eigene Klasse auszulagern.</w:t>
+            </w:r>
+          </w:p>
+          <w:p>
+            <w:pPr>
+              <w:pStyle w:val="Frage"/>
+            </w:pPr>
+            <w:r>
               <w:t>Wie sollen die E-Mails verschickt werden, d.h. über welches Programm?</w:t>
             </w:r>
           </w:p>
@@ -2960,8 +2996,6 @@
             <w:r>
               <w:t>Ja das Hervorheben einer bestimmten Aktion als Meilenstein hilft wesentliche Punkte im Ablaufplan zu erkennen und von wenig wichtigeren zu differenzieren.</w:t>
             </w:r>
-            <w:bookmarkStart w:id="0" w:name="_GoBack"/>
-            <w:bookmarkEnd w:id="0"/>
           </w:p>
           <w:p>
             <w:pPr>
@@ -3104,7 +3138,11 @@
               <w:pStyle w:val="Antwort"/>
             </w:pPr>
             <w:r>
-              <w:t>Die Information einzelner oder mehrerer Personen via E-Mail erscheint durchaus sinnvoll.</w:t>
+              <w:t xml:space="preserve">Die Information einzelner oder mehrerer Personen via E-Mail erscheint durchaus </w:t>
+            </w:r>
+            <w:r>
+              <w:lastRenderedPageBreak/>
+              <w:t>sinnvoll.</w:t>
             </w:r>
           </w:p>
           <w:p>
@@ -3120,11 +3158,7 @@
               <w:pStyle w:val="Antwort"/>
             </w:pPr>
             <w:r>
-              <w:t xml:space="preserve">Im Standardfall werden alle zu dem Ereignis in Verbindung stehende Teilnehmer </w:t>
-            </w:r>
-            <w:r>
-              <w:lastRenderedPageBreak/>
-              <w:t>informiert. Allerdings ist es möglich die Notfikation auszustellen falls eine Person nicht wünscht benachrichtig zu werden.</w:t>
+              <w:t>Im Standardfall werden alle zu dem Ereignis in Verbindung stehende Teilnehmer informiert. Allerdings ist es möglich die Notfikation auszustellen falls eine Person nicht wünscht benachrichtig zu werden.</w:t>
             </w:r>
             <w:r>
               <w:t xml:space="preserve"> Ebenfalls hat der auslösende Nutzer die Möglichkeit die Benachrichtigung nur an spezielle Nutzer zu senden.</w:t>
@@ -3433,6 +3467,7 @@
               <w:rPr>
                 <w:lang w:eastAsia="en-US"/>
               </w:rPr>
+              <w:lastRenderedPageBreak/>
               <w:t>/LF70/</w:t>
             </w:r>
           </w:p>
@@ -3460,7 +3495,6 @@
               <w:pStyle w:val="Frage"/>
             </w:pPr>
             <w:r>
-              <w:lastRenderedPageBreak/>
               <w:t>Soll es eine Standart-Hilfsmittelauswahl von Werk aus geben?</w:t>
             </w:r>
           </w:p>
@@ -3572,7 +3606,6 @@
               <w:rPr>
                 <w:lang w:eastAsia="en-US"/>
               </w:rPr>
-              <w:lastRenderedPageBreak/>
               <w:t>/LF80/</w:t>
             </w:r>
           </w:p>
@@ -3739,7 +3772,14 @@
               <w:rPr>
                 <w:lang w:eastAsia="en-US"/>
               </w:rPr>
-              <w:t>Die Auswahl der Daten soll möglichst über (eventuell durchsuchbare) Auswahllisten erfolgen. Dies gilt vor allem für Zuordnungen von ausgewählten Personen zu den Aktionen usw.</w:t>
+              <w:t xml:space="preserve">Die Auswahl der Daten soll möglichst über (eventuell durchsuchbare) Auswahllisten erfolgen. Dies gilt vor allem für Zuordnungen von ausgewählten Personen zu den </w:t>
+            </w:r>
+            <w:r>
+              <w:rPr>
+                <w:lang w:eastAsia="en-US"/>
+              </w:rPr>
+              <w:lastRenderedPageBreak/>
+              <w:t>Aktionen usw.</w:t>
             </w:r>
           </w:p>
           <w:p>
@@ -3755,11 +3795,7 @@
               <w:pStyle w:val="Antwort"/>
             </w:pPr>
             <w:r>
-              <w:t xml:space="preserve">Es soll eine Stichwortsuche vorhanden sein, um den Nutzer in seiner Suche zu unterstützen, da eine Volltextsuche oft langsam und überfordernd ist. Zusätzlich ist </w:t>
-            </w:r>
-            <w:r>
-              <w:lastRenderedPageBreak/>
-              <w:t>eine Volltextsuche oft nicht notwendig.</w:t>
+              <w:t>Es soll eine Stichwortsuche vorhanden sein, um den Nutzer in seiner Suche zu unterstützen, da eine Volltextsuche oft langsam und überfordernd ist. Zusätzlich ist eine Volltextsuche oft nicht notwendig.</w:t>
             </w:r>
           </w:p>
           <w:p>
@@ -4154,6 +4190,7 @@
               <w:pStyle w:val="Frage"/>
             </w:pPr>
             <w:r>
+              <w:lastRenderedPageBreak/>
               <w:t>Bezieht sich diese Zahl auf die firmeninterne Software und/oder auf die private?</w:t>
             </w:r>
           </w:p>
@@ -4185,6 +4222,7 @@
               <w:rPr>
                 <w:lang w:eastAsia="en-US"/>
               </w:rPr>
+              <w:lastRenderedPageBreak/>
               <w:t>/LL30/</w:t>
             </w:r>
           </w:p>
@@ -4204,14 +4242,7 @@
               <w:rPr>
                 <w:lang w:eastAsia="en-US"/>
               </w:rPr>
-              <w:t xml:space="preserve">Die Daten müssen bei unserer eigenen Verwendung aus rechtlichen Gründen 10 Jahre </w:t>
-            </w:r>
-            <w:r>
-              <w:rPr>
-                <w:lang w:eastAsia="en-US"/>
-              </w:rPr>
-              <w:lastRenderedPageBreak/>
-              <w:t>online verfügbar sein.</w:t>
+              <w:t>Die Daten müssen bei unserer eigenen Verwendung aus rechtlichen Gründen 10 Jahre online verfügbar sein.</w:t>
             </w:r>
           </w:p>
           <w:p>
@@ -4250,7 +4281,6 @@
               <w:rPr>
                 <w:lang w:eastAsia="en-US"/>
               </w:rPr>
-              <w:lastRenderedPageBreak/>
               <w:t>/LL40/</w:t>
             </w:r>
           </w:p>
@@ -6137,7 +6167,7 @@
         </mc:Choice>
         <mc:Fallback>
           <w:pict>
-            <v:line w14:anchorId="7695A656" id="Straight Connector 2" o:spid="_x0000_s1026" style="position:absolute;flip:y;z-index:251657216;visibility:visible;mso-wrap-style:square;mso-width-percent:0;mso-height-percent:0;mso-wrap-distance-left:9pt;mso-wrap-distance-top:0;mso-wrap-distance-right:9pt;mso-wrap-distance-bottom:0;mso-position-horizontal:absolute;mso-position-horizontal-relative:text;mso-position-vertical:absolute;mso-position-vertical-relative:text;mso-width-percent:0;mso-height-percent:0;mso-width-relative:margin;mso-height-relative:margin" from="-44.25pt,25.45pt" to="515.25pt,25.45pt" o:gfxdata="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" strokecolor="#ffc000" strokeweight="4.5pt"/>
+            <v:line w14:anchorId="0ED98AC4" id="Straight Connector 2" o:spid="_x0000_s1026" style="position:absolute;flip:y;z-index:251657216;visibility:visible;mso-wrap-style:square;mso-width-percent:0;mso-height-percent:0;mso-wrap-distance-left:9pt;mso-wrap-distance-top:0;mso-wrap-distance-right:9pt;mso-wrap-distance-bottom:0;mso-position-horizontal:absolute;mso-position-horizontal-relative:text;mso-position-vertical:absolute;mso-position-vertical-relative:text;mso-width-percent:0;mso-height-percent:0;mso-width-relative:margin;mso-height-relative:margin" from="-44.25pt,25.45pt" to="515.25pt,25.45pt" o:gfxdata="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" strokecolor="#ffc000" strokeweight="4.5pt"/>
           </w:pict>
         </mc:Fallback>
       </mc:AlternateContent>
@@ -9756,7 +9786,7 @@
 </file>
 
 <file path=customXml/itemProps1.xml><?xml version="1.0" encoding="utf-8"?>
-<ds:datastoreItem xmlns:ds="http://schemas.openxmlformats.org/officeDocument/2006/customXml" ds:itemID="{E6C2C738-A38D-43F4-85FE-565CB8CF5130}">
+<ds:datastoreItem xmlns:ds="http://schemas.openxmlformats.org/officeDocument/2006/customXml" ds:itemID="{715D250F-1A69-4BC0-BEF7-3081E9B6FDE2}">
   <ds:schemaRefs>
     <ds:schemaRef ds:uri="http://schemas.openxmlformats.org/officeDocument/2006/bibliography"/>
   </ds:schemaRefs>

</xml_diff>

<commit_message>
merge, working, new folder structure
</commit_message>
<xml_diff>
--- a/Abgabe.docx
+++ b/Abgabe.docx
@@ -573,11 +573,7 @@
               <w:t xml:space="preserve">zu </w:t>
             </w:r>
             <w:r>
-              <w:t xml:space="preserve">den </w:t>
-            </w:r>
-            <w:r>
-              <w:lastRenderedPageBreak/>
-              <w:t xml:space="preserve">Aktionen </w:t>
+              <w:t xml:space="preserve">den Aktionen </w:t>
             </w:r>
             <w:r>
               <w:t>usw.</w:t>
@@ -2482,6 +2478,42 @@
               <w:rPr>
                 <w:lang w:eastAsia="en-US"/>
               </w:rPr>
+              <w:t>Kann einen Hochze</w:t>
+            </w:r>
+            <w:bookmarkStart w:id="0" w:name="_GoBack"/>
+            <w:bookmarkEnd w:id="0"/>
+            <w:r>
+              <w:rPr>
+                <w:lang w:eastAsia="en-US"/>
+              </w:rPr>
+              <w:t>itsveranstaltung auch ein Motto haben?</w:t>
+            </w:r>
+          </w:p>
+          <w:p>
+            <w:pPr>
+              <w:pStyle w:val="Antwort"/>
+              <w:rPr>
+                <w:lang w:eastAsia="en-US"/>
+              </w:rPr>
+            </w:pPr>
+            <w:r>
+              <w:rPr>
+                <w:lang w:eastAsia="en-US"/>
+              </w:rPr>
+              <w:t>Ja, das kann sie. Allerdings soll dies optional sein.</w:t>
+            </w:r>
+          </w:p>
+          <w:p>
+            <w:pPr>
+              <w:pStyle w:val="Frage"/>
+              <w:rPr>
+                <w:lang w:eastAsia="en-US"/>
+              </w:rPr>
+            </w:pPr>
+            <w:r>
+              <w:rPr>
+                <w:lang w:eastAsia="en-US"/>
+              </w:rPr>
               <w:t>Soll das Catering einzelnd verwaltbar sein</w:t>
             </w:r>
             <w:r>
@@ -2553,6 +2585,13 @@
           </w:p>
           <w:p>
             <w:pPr>
+              <w:rPr>
+                <w:lang w:eastAsia="en-US"/>
+              </w:rPr>
+            </w:pPr>
+          </w:p>
+          <w:p>
+            <w:pPr>
               <w:pStyle w:val="Frage"/>
               <w:rPr>
                 <w:lang w:eastAsia="en-US"/>
@@ -2562,6 +2601,7 @@
               <w:rPr>
                 <w:lang w:eastAsia="en-US"/>
               </w:rPr>
+              <w:lastRenderedPageBreak/>
               <w:t>Soll eine Vergleichsfunktion für Caterer implementiert werden?</w:t>
             </w:r>
           </w:p>
@@ -2576,7 +2616,6 @@
               <w:rPr>
                 <w:lang w:eastAsia="en-US"/>
               </w:rPr>
-              <w:lastRenderedPageBreak/>
               <w:t>Ja, da dies besonders für den Prozess der Angeboteinholung echt praktisch sein kann und durch den reinen Preis-/Leistungsvergleich im Regelfall Geld gespart wird.</w:t>
             </w:r>
           </w:p>
@@ -2818,9 +2857,18 @@
             <w:pPr>
               <w:pStyle w:val="Frage"/>
             </w:pPr>
+            <w:commentRangeStart w:id="1"/>
             <w:r>
               <w:t>Welche weiteren Daten hat eine Aktion?</w:t>
             </w:r>
+            <w:commentRangeEnd w:id="1"/>
+            <w:r>
+              <w:rPr>
+                <w:rStyle w:val="CommentReference"/>
+                <w:color w:val="000000" w:themeColor="text1"/>
+              </w:rPr>
+              <w:commentReference w:id="1"/>
+            </w:r>
           </w:p>
           <w:p>
             <w:pPr>
@@ -2839,11 +2887,13 @@
               <w:t xml:space="preserve"> Außerdem soll gespeichert werden, ob die Aktion für das Brautpaar sichtbar ist.</w:t>
             </w:r>
           </w:p>
+          <w:p/>
           <w:p>
             <w:pPr>
               <w:pStyle w:val="Frage"/>
             </w:pPr>
             <w:r>
+              <w:lastRenderedPageBreak/>
               <w:t>Können Dienstleister hinzugefügt werden?</w:t>
             </w:r>
           </w:p>
@@ -2863,7 +2913,6 @@
               <w:pStyle w:val="Frage"/>
             </w:pPr>
             <w:r>
-              <w:lastRenderedPageBreak/>
               <w:t>Wie sol</w:t>
             </w:r>
             <w:r>
@@ -2901,7 +2950,6 @@
             <w:pPr>
               <w:pStyle w:val="Frage"/>
             </w:pPr>
-            <w:bookmarkStart w:id="0" w:name="_GoBack"/>
             <w:r>
               <w:t>Welche Zustände haben Aktionen?</w:t>
             </w:r>
@@ -2923,7 +2971,13 @@
               <w:t xml:space="preserve"> wartend</w:t>
             </w:r>
             <w:r>
-              <w:t>. Zusätzlich hat der Nutzer die Möglichkeit eigene</w:t>
+              <w:t xml:space="preserve">. Zusätzlich hat der </w:t>
+            </w:r>
+            <w:r>
+              <w:t xml:space="preserve">Nutzer </w:t>
+            </w:r>
+            <w:r>
+              <w:t>die Möglichkeit eigene</w:t>
             </w:r>
             <w:r>
               <w:t xml:space="preserve"> </w:t>
@@ -2932,7 +2986,6 @@
               <w:t>zu definieren.</w:t>
             </w:r>
           </w:p>
-          <w:bookmarkEnd w:id="0"/>
           <w:p>
             <w:pPr>
               <w:pStyle w:val="Frage"/>
@@ -3060,7 +3113,6 @@
               <w:t>Alles was nötig ist um eine Aktion durchführen zu können.</w:t>
             </w:r>
           </w:p>
-          <w:p/>
           <w:p>
             <w:pPr>
               <w:pStyle w:val="Frage"/>
@@ -3082,6 +3134,22 @@
               <w:pStyle w:val="Frage"/>
             </w:pPr>
             <w:r>
+              <w:t>Soll die Art eines Hilfmittels speziell kategoriesiert werden könne, d.h. soll es eine Auswahl an Arten geben?</w:t>
+            </w:r>
+          </w:p>
+          <w:p>
+            <w:pPr>
+              <w:pStyle w:val="Antwort"/>
+            </w:pPr>
+            <w:r>
+              <w:t>Ja, es soll eine Auswahl an Arten geben. Dies soll der Einfachheit halber nicht erweiterbar sein. Wenn der Nutzer ein neues Hilfsmittel angelegt, kann er somit aus den gegebenen Arten eine Auswählen oder selber eine auswählen.</w:t>
+            </w:r>
+          </w:p>
+          <w:p>
+            <w:pPr>
+              <w:pStyle w:val="Frage"/>
+            </w:pPr>
+            <w:r>
               <w:t>Werden bei Änderungen auch die verantwortlichen Personen benachrichtigt werden?</w:t>
             </w:r>
           </w:p>
@@ -3106,7 +3174,11 @@
               <w:pStyle w:val="Antwort"/>
             </w:pPr>
             <w:r>
-              <w:t>Es soll die oben genannten Zustände vordefiniert geben und welche, die der Nutzer selbst definieren kann.</w:t>
+              <w:t xml:space="preserve">Es soll die oben genannten Zustände vordefiniert geben und welche, die der Nutzer </w:t>
+            </w:r>
+            <w:r>
+              <w:lastRenderedPageBreak/>
+              <w:t>selbst definieren kann.</w:t>
             </w:r>
           </w:p>
           <w:p>
@@ -3138,11 +3210,7 @@
               <w:pStyle w:val="Antwort"/>
             </w:pPr>
             <w:r>
-              <w:t xml:space="preserve">Die Information einzelner oder mehrerer Personen via E-Mail erscheint durchaus </w:t>
-            </w:r>
-            <w:r>
-              <w:lastRenderedPageBreak/>
-              <w:t>sinnvoll.</w:t>
+              <w:t>Die Information einzelner oder mehrerer Personen via E-Mail erscheint durchaus sinnvoll.</w:t>
             </w:r>
           </w:p>
           <w:p>
@@ -3254,9 +3322,15 @@
           <w:p>
             <w:pPr>
               <w:pStyle w:val="Frage"/>
+              <w:tabs>
+                <w:tab w:val="left" w:pos="6105"/>
+              </w:tabs>
             </w:pPr>
             <w:r>
               <w:t>Was versteht sich unter den üblichen Kontaktdaten?</w:t>
+            </w:r>
+            <w:r>
+              <w:tab/>
             </w:r>
           </w:p>
           <w:p>
@@ -3418,6 +3492,7 @@
               <w:pStyle w:val="Antwort"/>
             </w:pPr>
             <w:r>
+              <w:lastRenderedPageBreak/>
               <w:t>Nein, für die private Software waäre die Komplexität zu hoch. Für unsere Version der Software ist dies auch nicht nötig, da wir unsere Dienstleister in einem anderen System selbst verwalten</w:t>
             </w:r>
           </w:p>
@@ -3551,7 +3626,7 @@
               <w:pStyle w:val="Antwort"/>
             </w:pPr>
             <w:r>
-              <w:t>Über einen Dialog.</w:t>
+              <w:t>Über einen Dialog sollen diese angelgt werden können.</w:t>
             </w:r>
           </w:p>
           <w:p>
@@ -3714,7 +3789,11 @@
               <w:pStyle w:val="Antwort"/>
             </w:pPr>
             <w:r>
-              <w:t>Es sollen zwei Werte verfügbar sein. Einmal alle angefallenen Kosten und die geschätzten Kosten mit ihren Minimalwert und zudem auch alle angefallenen Kosten mit dem Maximalwert der geschätzten Kosten.</w:t>
+              <w:t>Es sollen zwei Werte verfügbar sein. Einmal alle angefallenen Kosten und die ge</w:t>
+            </w:r>
+            <w:r>
+              <w:lastRenderedPageBreak/>
+              <w:t>schätzten Kosten mit ihren Minimalwert und zudem auch alle angefallenen Kosten mit dem Maximalwert der geschätzten Kosten.</w:t>
             </w:r>
           </w:p>
           <w:p>
@@ -3753,6 +3832,7 @@
               <w:rPr>
                 <w:lang w:eastAsia="en-US"/>
               </w:rPr>
+              <w:lastRenderedPageBreak/>
               <w:t>/LF90/</w:t>
             </w:r>
           </w:p>
@@ -3772,14 +3852,7 @@
               <w:rPr>
                 <w:lang w:eastAsia="en-US"/>
               </w:rPr>
-              <w:t xml:space="preserve">Die Auswahl der Daten soll möglichst über (eventuell durchsuchbare) Auswahllisten erfolgen. Dies gilt vor allem für Zuordnungen von ausgewählten Personen zu den </w:t>
-            </w:r>
-            <w:r>
-              <w:rPr>
-                <w:lang w:eastAsia="en-US"/>
-              </w:rPr>
-              <w:lastRenderedPageBreak/>
-              <w:t>Aktionen usw.</w:t>
+              <w:t>Die Auswahl der Daten soll möglichst über (eventuell durchsuchbare) Auswahllisten erfolgen. Dies gilt vor allem für Zuordnungen von ausgewählten Personen zu den Aktionen usw.</w:t>
             </w:r>
           </w:p>
           <w:p>
@@ -3872,7 +3945,6 @@
               <w:rPr>
                 <w:lang w:eastAsia="en-US"/>
               </w:rPr>
-              <w:lastRenderedPageBreak/>
               <w:t>/LF100/</w:t>
             </w:r>
           </w:p>
@@ -4124,7 +4196,11 @@
               <w:pStyle w:val="Antwort"/>
             </w:pPr>
             <w:r>
-              <w:t>10 Sekunden soll die maximale Wartezeit sein. Allerdings wird eher eine Zeit von unter 3 Sekunden erwartet.</w:t>
+              <w:t xml:space="preserve">10 Sekunden soll die maximale Wartezeit sein. Allerdings wird eher eine Zeit von </w:t>
+            </w:r>
+            <w:r>
+              <w:lastRenderedPageBreak/>
+              <w:t>unter 3 Sekunden erwartet.</w:t>
             </w:r>
           </w:p>
           <w:p>
@@ -4163,6 +4239,7 @@
               <w:rPr>
                 <w:lang w:eastAsia="en-US"/>
               </w:rPr>
+              <w:lastRenderedPageBreak/>
               <w:t>/LL20/</w:t>
             </w:r>
           </w:p>
@@ -4190,7 +4267,6 @@
               <w:pStyle w:val="Frage"/>
             </w:pPr>
             <w:r>
-              <w:lastRenderedPageBreak/>
               <w:t>Bezieht sich diese Zahl auf die firmeninterne Software und/oder auf die private?</w:t>
             </w:r>
           </w:p>
@@ -4222,7 +4298,6 @@
               <w:rPr>
                 <w:lang w:eastAsia="en-US"/>
               </w:rPr>
-              <w:lastRenderedPageBreak/>
               <w:t>/LL30/</w:t>
             </w:r>
           </w:p>
@@ -5288,7 +5363,7 @@
         </w:numPr>
         <w:jc w:val="left"/>
       </w:pPr>
-      <w:commentRangeStart w:id="1"/>
+      <w:commentRangeStart w:id="2"/>
       <w:r>
         <w:lastRenderedPageBreak/>
         <w:t xml:space="preserve">Entitäten und </w:t>
@@ -5296,14 +5371,14 @@
       <w:r>
         <w:t>Attribute</w:t>
       </w:r>
-      <w:commentRangeEnd w:id="1"/>
+      <w:commentRangeEnd w:id="2"/>
       <w:r>
         <w:rPr>
           <w:rStyle w:val="CommentReference"/>
           <w:b w:val="0"/>
           <w:color w:val="000000" w:themeColor="text1"/>
         </w:rPr>
-        <w:commentReference w:id="1"/>
+        <w:commentReference w:id="2"/>
       </w:r>
     </w:p>
     <w:p>
@@ -5829,7 +5904,23 @@
 
 <file path=word/comments.xml><?xml version="1.0" encoding="utf-8"?>
 <w:comments xmlns:wpc="http://schemas.microsoft.com/office/word/2010/wordprocessingCanvas" xmlns:mc="http://schemas.openxmlformats.org/markup-compatibility/2006" xmlns:o="urn:schemas-microsoft-com:office:office" xmlns:r="http://schemas.openxmlformats.org/officeDocument/2006/relationships" xmlns:m="http://schemas.openxmlformats.org/officeDocument/2006/math" xmlns:v="urn:schemas-microsoft-com:vml" xmlns:wp14="http://schemas.microsoft.com/office/word/2010/wordprocessingDrawing" xmlns:wp="http://schemas.openxmlformats.org/drawingml/2006/wordprocessingDrawing" xmlns:w10="urn:schemas-microsoft-com:office:word" xmlns:w="http://schemas.openxmlformats.org/wordprocessingml/2006/main" xmlns:w14="http://schemas.microsoft.com/office/word/2010/wordml" xmlns:w15="http://schemas.microsoft.com/office/word/2012/wordml" xmlns:wpg="http://schemas.microsoft.com/office/word/2010/wordprocessingGroup" xmlns:wpi="http://schemas.microsoft.com/office/word/2010/wordprocessingInk" xmlns:wne="http://schemas.microsoft.com/office/word/2006/wordml" xmlns:wps="http://schemas.microsoft.com/office/word/2010/wordprocessingShape" mc:Ignorable="w14 w15 wp14">
-  <w:comment w:id="1" w:author="Mueller, Kai" w:date="2016-05-18T13:51:00Z" w:initials="MK">
+  <w:comment w:id="1" w:author="Mueller, Kai" w:date="2016-06-29T16:21:00Z" w:initials="MK">
+    <w:p>
+      <w:pPr>
+        <w:pStyle w:val="CommentText"/>
+      </w:pPr>
+      <w:r>
+        <w:rPr>
+          <w:rStyle w:val="CommentReference"/>
+        </w:rPr>
+        <w:annotationRef/>
+      </w:r>
+      <w:r>
+        <w:t>Typ der akion</w:t>
+      </w:r>
+    </w:p>
+  </w:comment>
+  <w:comment w:id="2" w:author="Mueller, Kai" w:date="2016-05-18T13:51:00Z" w:initials="MK">
     <w:p>
       <w:pPr>
         <w:pStyle w:val="CommentText"/>
@@ -5850,6 +5941,7 @@
 
 <file path=word/commentsExtended.xml><?xml version="1.0" encoding="utf-8"?>
 <w15:commentsEx xmlns:wpc="http://schemas.microsoft.com/office/word/2010/wordprocessingCanvas" xmlns:mc="http://schemas.openxmlformats.org/markup-compatibility/2006" xmlns:o="urn:schemas-microsoft-com:office:office" xmlns:r="http://schemas.openxmlformats.org/officeDocument/2006/relationships" xmlns:m="http://schemas.openxmlformats.org/officeDocument/2006/math" xmlns:v="urn:schemas-microsoft-com:vml" xmlns:wp14="http://schemas.microsoft.com/office/word/2010/wordprocessingDrawing" xmlns:wp="http://schemas.openxmlformats.org/drawingml/2006/wordprocessingDrawing" xmlns:w10="urn:schemas-microsoft-com:office:word" xmlns:w="http://schemas.openxmlformats.org/wordprocessingml/2006/main" xmlns:w14="http://schemas.microsoft.com/office/word/2010/wordml" xmlns:w15="http://schemas.microsoft.com/office/word/2012/wordml" xmlns:wpg="http://schemas.microsoft.com/office/word/2010/wordprocessingGroup" xmlns:wpi="http://schemas.microsoft.com/office/word/2010/wordprocessingInk" xmlns:wne="http://schemas.microsoft.com/office/word/2006/wordml" xmlns:wps="http://schemas.microsoft.com/office/word/2010/wordprocessingShape" mc:Ignorable="w14 w15 wp14">
+  <w15:commentEx w15:paraId="7A4A8DA7" w15:done="0"/>
   <w15:commentEx w15:paraId="58870B96" w15:done="0"/>
 </w15:commentsEx>
 </file>
@@ -5868,6 +5960,13 @@
       <w:r>
         <w:continuationSeparator/>
       </w:r>
+    </w:p>
+  </w:endnote>
+  <w:endnote w:type="continuationNotice" w:id="1">
+    <w:p>
+      <w:pPr>
+        <w:spacing w:before="0"/>
+      </w:pPr>
     </w:p>
   </w:endnote>
 </w:endnotes>
@@ -5891,7 +5990,6 @@
           <w:docPartUnique/>
         </w:docPartObj>
       </w:sdtPr>
-      <w:sdtEndPr/>
       <w:sdtContent>
         <w:r>
           <w:fldChar w:fldCharType="begin"/>
@@ -5906,7 +6004,7 @@
           <w:rPr>
             <w:noProof/>
           </w:rPr>
-          <w:t>10</w:t>
+          <w:t>1</w:t>
         </w:r>
         <w:r>
           <w:fldChar w:fldCharType="end"/>
@@ -5932,7 +6030,6 @@
         <w:docPartUnique/>
       </w:docPartObj>
     </w:sdtPr>
-    <w:sdtEndPr/>
     <w:sdtContent>
       <w:p>
         <w:pPr>
@@ -5985,6 +6082,13 @@
       <w:r>
         <w:continuationSeparator/>
       </w:r>
+    </w:p>
+  </w:footnote>
+  <w:footnote w:type="continuationNotice" w:id="1">
+    <w:p>
+      <w:pPr>
+        <w:spacing w:before="0"/>
+      </w:pPr>
     </w:p>
   </w:footnote>
 </w:footnotes>
@@ -6167,7 +6271,7 @@
         </mc:Choice>
         <mc:Fallback>
           <w:pict>
-            <v:line w14:anchorId="0ED98AC4" id="Straight Connector 2" o:spid="_x0000_s1026" style="position:absolute;flip:y;z-index:251657216;visibility:visible;mso-wrap-style:square;mso-width-percent:0;mso-height-percent:0;mso-wrap-distance-left:9pt;mso-wrap-distance-top:0;mso-wrap-distance-right:9pt;mso-wrap-distance-bottom:0;mso-position-horizontal:absolute;mso-position-horizontal-relative:text;mso-position-vertical:absolute;mso-position-vertical-relative:text;mso-width-percent:0;mso-height-percent:0;mso-width-relative:margin;mso-height-relative:margin" from="-44.25pt,25.45pt" to="515.25pt,25.45pt" o:gfxdata="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" strokecolor="#ffc000" strokeweight="4.5pt"/>
+            <v:line w14:anchorId="1540A42B" id="Straight Connector 2" o:spid="_x0000_s1026" style="position:absolute;flip:y;z-index:251657216;visibility:visible;mso-wrap-style:square;mso-width-percent:0;mso-height-percent:0;mso-wrap-distance-left:9pt;mso-wrap-distance-top:0;mso-wrap-distance-right:9pt;mso-wrap-distance-bottom:0;mso-position-horizontal:absolute;mso-position-horizontal-relative:text;mso-position-vertical:absolute;mso-position-vertical-relative:text;mso-width-percent:0;mso-height-percent:0;mso-width-relative:margin;mso-height-relative:margin" from="-44.25pt,25.45pt" to="515.25pt,25.45pt" o:gfxdata="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" strokecolor="#ffc000" strokeweight="4.5pt"/>
           </w:pict>
         </mc:Fallback>
       </mc:AlternateContent>
@@ -8165,33 +8269,33 @@
     <w:lsdException w:name="index 3" w:semiHidden="1" w:unhideWhenUsed="1"/>
     <w:lsdException w:name="index 4" w:semiHidden="1" w:unhideWhenUsed="1"/>
     <w:lsdException w:name="index 5" w:semiHidden="1" w:unhideWhenUsed="1"/>
-    <w:lsdException w:name="index 6" w:semiHidden="1" w:unhideWhenUsed="1"/>
+    <w:lsdException w:name="index 6" w:semiHidden="1" w:uiPriority="0" w:unhideWhenUsed="1"/>
     <w:lsdException w:name="index 7" w:semiHidden="1" w:unhideWhenUsed="1"/>
     <w:lsdException w:name="index 8" w:semiHidden="1" w:unhideWhenUsed="1"/>
     <w:lsdException w:name="index 9" w:semiHidden="1" w:unhideWhenUsed="1"/>
-    <w:lsdException w:name="toc 1" w:semiHidden="1" w:uiPriority="39" w:unhideWhenUsed="1"/>
-    <w:lsdException w:name="toc 2" w:semiHidden="1" w:uiPriority="39" w:unhideWhenUsed="1"/>
-    <w:lsdException w:name="toc 3" w:semiHidden="1" w:uiPriority="39" w:unhideWhenUsed="1"/>
-    <w:lsdException w:name="toc 4" w:semiHidden="1" w:uiPriority="39" w:unhideWhenUsed="1"/>
-    <w:lsdException w:name="toc 5" w:semiHidden="1" w:uiPriority="39" w:unhideWhenUsed="1"/>
-    <w:lsdException w:name="toc 6" w:semiHidden="1" w:uiPriority="39" w:unhideWhenUsed="1"/>
-    <w:lsdException w:name="toc 7" w:semiHidden="1" w:uiPriority="39" w:unhideWhenUsed="1"/>
-    <w:lsdException w:name="toc 8" w:semiHidden="1" w:uiPriority="39" w:unhideWhenUsed="1"/>
-    <w:lsdException w:name="toc 9" w:semiHidden="1" w:uiPriority="39" w:unhideWhenUsed="1"/>
-    <w:lsdException w:name="Normal Indent" w:semiHidden="1" w:unhideWhenUsed="1"/>
-    <w:lsdException w:name="footnote text" w:semiHidden="1" w:unhideWhenUsed="1"/>
+    <w:lsdException w:name="toc 1" w:semiHidden="1" w:uiPriority="0" w:unhideWhenUsed="1"/>
+    <w:lsdException w:name="toc 2" w:semiHidden="1" w:uiPriority="0" w:unhideWhenUsed="1"/>
+    <w:lsdException w:name="toc 3" w:semiHidden="1" w:uiPriority="0" w:unhideWhenUsed="1"/>
+    <w:lsdException w:name="toc 4" w:semiHidden="1" w:uiPriority="0" w:unhideWhenUsed="1"/>
+    <w:lsdException w:name="toc 5" w:semiHidden="1" w:uiPriority="0" w:unhideWhenUsed="1"/>
+    <w:lsdException w:name="toc 6" w:semiHidden="1" w:uiPriority="0" w:unhideWhenUsed="1"/>
+    <w:lsdException w:name="toc 7" w:semiHidden="1" w:uiPriority="0" w:unhideWhenUsed="1"/>
+    <w:lsdException w:name="toc 8" w:semiHidden="1" w:uiPriority="0" w:unhideWhenUsed="1"/>
+    <w:lsdException w:name="toc 9" w:semiHidden="1" w:uiPriority="0" w:unhideWhenUsed="1"/>
+    <w:lsdException w:name="Normal Indent" w:semiHidden="1" w:uiPriority="0" w:unhideWhenUsed="1"/>
+    <w:lsdException w:name="footnote text" w:semiHidden="1" w:uiPriority="0" w:unhideWhenUsed="1"/>
     <w:lsdException w:name="annotation text" w:semiHidden="1" w:unhideWhenUsed="1"/>
-    <w:lsdException w:name="header" w:semiHidden="1" w:unhideWhenUsed="1"/>
+    <w:lsdException w:name="header" w:semiHidden="1" w:uiPriority="0" w:unhideWhenUsed="1"/>
     <w:lsdException w:name="footer" w:semiHidden="1" w:unhideWhenUsed="1"/>
     <w:lsdException w:name="index heading" w:semiHidden="1" w:unhideWhenUsed="1"/>
     <w:lsdException w:name="caption" w:semiHidden="1" w:uiPriority="35" w:unhideWhenUsed="1" w:qFormat="1"/>
     <w:lsdException w:name="table of figures" w:semiHidden="1" w:unhideWhenUsed="1"/>
     <w:lsdException w:name="envelope address" w:semiHidden="1" w:unhideWhenUsed="1"/>
     <w:lsdException w:name="envelope return" w:semiHidden="1" w:unhideWhenUsed="1"/>
-    <w:lsdException w:name="footnote reference" w:semiHidden="1" w:unhideWhenUsed="1"/>
+    <w:lsdException w:name="footnote reference" w:semiHidden="1" w:uiPriority="0" w:unhideWhenUsed="1"/>
     <w:lsdException w:name="annotation reference" w:semiHidden="1" w:unhideWhenUsed="1"/>
     <w:lsdException w:name="line number" w:semiHidden="1" w:unhideWhenUsed="1"/>
-    <w:lsdException w:name="page number" w:semiHidden="1" w:unhideWhenUsed="1"/>
+    <w:lsdException w:name="page number" w:semiHidden="1" w:uiPriority="0" w:unhideWhenUsed="1"/>
     <w:lsdException w:name="endnote reference" w:semiHidden="1" w:unhideWhenUsed="1"/>
     <w:lsdException w:name="endnote text" w:semiHidden="1" w:unhideWhenUsed="1"/>
     <w:lsdException w:name="table of authorities" w:semiHidden="1" w:unhideWhenUsed="1"/>
@@ -8216,8 +8320,8 @@
     <w:lsdException w:name="Closing" w:semiHidden="1" w:unhideWhenUsed="1"/>
     <w:lsdException w:name="Signature" w:semiHidden="1" w:unhideWhenUsed="1"/>
     <w:lsdException w:name="Default Paragraph Font" w:semiHidden="1" w:uiPriority="1" w:unhideWhenUsed="1"/>
-    <w:lsdException w:name="Body Text" w:semiHidden="1" w:unhideWhenUsed="1"/>
-    <w:lsdException w:name="Body Text Indent" w:semiHidden="1" w:unhideWhenUsed="1"/>
+    <w:lsdException w:name="Body Text" w:semiHidden="1" w:uiPriority="0" w:unhideWhenUsed="1"/>
+    <w:lsdException w:name="Body Text Indent" w:semiHidden="1" w:uiPriority="0" w:unhideWhenUsed="1"/>
     <w:lsdException w:name="List Continue" w:semiHidden="1" w:unhideWhenUsed="1"/>
     <w:lsdException w:name="List Continue 2" w:semiHidden="1" w:unhideWhenUsed="1"/>
     <w:lsdException w:name="List Continue 3" w:semiHidden="1" w:unhideWhenUsed="1"/>
@@ -8234,8 +8338,8 @@
     <w:lsdException w:name="Body Text 3" w:semiHidden="1" w:unhideWhenUsed="1"/>
     <w:lsdException w:name="Body Text Indent 2" w:semiHidden="1" w:unhideWhenUsed="1"/>
     <w:lsdException w:name="Body Text Indent 3" w:semiHidden="1" w:unhideWhenUsed="1"/>
-    <w:lsdException w:name="Block Text" w:semiHidden="1" w:unhideWhenUsed="1"/>
-    <w:lsdException w:name="Hyperlink" w:semiHidden="1" w:unhideWhenUsed="1"/>
+    <w:lsdException w:name="Block Text" w:semiHidden="1" w:uiPriority="0" w:unhideWhenUsed="1"/>
+    <w:lsdException w:name="Hyperlink" w:semiHidden="1" w:uiPriority="0" w:unhideWhenUsed="1"/>
     <w:lsdException w:name="FollowedHyperlink" w:semiHidden="1" w:unhideWhenUsed="1"/>
     <w:lsdException w:name="Strong" w:uiPriority="22" w:qFormat="1"/>
     <w:lsdException w:name="Emphasis" w:uiPriority="20" w:qFormat="1"/>
@@ -9786,7 +9890,7 @@
 </file>
 
 <file path=customXml/itemProps1.xml><?xml version="1.0" encoding="utf-8"?>
-<ds:datastoreItem xmlns:ds="http://schemas.openxmlformats.org/officeDocument/2006/customXml" ds:itemID="{715D250F-1A69-4BC0-BEF7-3081E9B6FDE2}">
+<ds:datastoreItem xmlns:ds="http://schemas.openxmlformats.org/officeDocument/2006/customXml" ds:itemID="{DC76077E-0E4E-45FF-A0D2-5CC59660D0CC}">
   <ds:schemaRefs>
     <ds:schemaRef ds:uri="http://schemas.openxmlformats.org/officeDocument/2006/bibliography"/>
   </ds:schemaRefs>

</xml_diff>

<commit_message>
ort kann land speichern
</commit_message>
<xml_diff>
--- a/Abgabe.docx
+++ b/Abgabe.docx
@@ -3518,7 +3518,13 @@
         <w:pStyle w:val="Frage"/>
       </w:pPr>
       <w:r>
-        <w:t>Sind an diesen Server spezielle Anforderungen gestellt?</w:t>
+        <w:t>Sind an diesen Server spezielle Anford</w:t>
+      </w:r>
+      <w:r>
+        <w:t>in</w:t>
+      </w:r>
+      <w:r>
+        <w:t>erungen gestellt?</w:t>
       </w:r>
     </w:p>
     <w:p>
@@ -3788,7 +3794,7 @@
         <w:pStyle w:val="Antwort"/>
       </w:pPr>
       <w:r>
-        <w:t xml:space="preserve">Auf Internationalisierung wie Right-To-Left muss nicht geachtet werden, allerdings auf die Möglichkeit der Sprachänderung. Vorerst wollen wir Deutsch, Englisch, Spanisch, Italienisch und Französisch unterstützen. Der Kunde soll die Möglichkeit haben die Sprache innerhalb der laufenden Applikation zu ändern. </w:t>
+        <w:t xml:space="preserve">Auf Internationalisierung wie Right-To-Left muss nicht geachtet werden, allerdings auf die Möglichkeit der Sprachänderung. Der Kunde soll die Möglichkeit haben die Sprache innerhalb der laufenden Applikation zu ändern. </w:t>
       </w:r>
     </w:p>
     <w:p>
@@ -3796,6 +3802,22 @@
         <w:pStyle w:val="Frage"/>
       </w:pPr>
       <w:r>
+        <w:t>Welche Sprachen sollen untersützt werden?</w:t>
+      </w:r>
+    </w:p>
+    <w:p>
+      <w:pPr>
+        <w:pStyle w:val="Antwort"/>
+      </w:pPr>
+      <w:r>
+        <w:t>Vorerst wollen wir Deutsch, Englisch, Spanisch, Italienisch und Französisch unterstützen. Wir behalten uns vor in einem Update weitere Sprachen hinzuzufügen.</w:t>
+      </w:r>
+    </w:p>
+    <w:p>
+      <w:pPr>
+        <w:pStyle w:val="Frage"/>
+      </w:pPr>
+      <w:r>
         <w:t>Muss bei der Software von Privatpersonen auch ein Server mit Datenbank verfügbar sein?</w:t>
       </w:r>
     </w:p>
@@ -3804,6 +3826,7 @@
         <w:pStyle w:val="Antwort"/>
       </w:pPr>
       <w:r>
+        <w:lastRenderedPageBreak/>
         <w:t>Ja, allerdings können Privatpersonen unsere Server, gegen eine zusätzliche monatliche Gebühr, nutzen um dort ihre Daten zu zentralisieren.</w:t>
       </w:r>
     </w:p>
@@ -3812,7 +3835,6 @@
         <w:pStyle w:val="Frage"/>
       </w:pPr>
       <w:r>
-        <w:lastRenderedPageBreak/>
         <w:t>Kann eine Privatperson, sofern ein Server Pflicht ist, einen bei der Firma mieten oder kann sie auch einen eigenen Server nutzen?</w:t>
       </w:r>
     </w:p>
@@ -4005,28 +4027,57 @@
         <w:pStyle w:val="Antwort"/>
       </w:pPr>
       <w:r>
+        <w:lastRenderedPageBreak/>
         <w:t xml:space="preserve">Per se natürlich der Administator. Allerdings ist geplant, dass ein </w:t>
       </w:r>
       <w:r>
-        <w:t>Hochzeitsmanager</w:t>
+        <w:t xml:space="preserve">Hochzeitsmanager </w:t>
+      </w:r>
+      <w:r>
+        <w:t>eine Hochzeit erstellen kann, in die er dann automat</w:t>
+      </w:r>
+      <w:r>
+        <w:t xml:space="preserve">isch als </w:t>
+      </w:r>
+      <w:r>
+        <w:t xml:space="preserve">Hochzeitsmanager </w:t>
+      </w:r>
+      <w:r>
+        <w:t>eingtragen wird.</w:t>
+      </w:r>
+    </w:p>
+    <w:p>
+      <w:pPr>
+        <w:pStyle w:val="Frage"/>
+      </w:pPr>
+      <w:r>
+        <w:t>Sollen Benutzer auf verschiedene Hochzeitsplanungen eingeschränkt werden können?</w:t>
+      </w:r>
+    </w:p>
+    <w:p>
+      <w:pPr>
+        <w:pStyle w:val="Antwort"/>
+      </w:pPr>
+      <w:r>
+        <w:t xml:space="preserve">Nein, für die private Software ist dies nicht nötig. Innerhalb der Firma sollen für die </w:t>
+      </w:r>
+      <w:r>
+        <w:t>Planer</w:t>
       </w:r>
       <w:r>
         <w:t xml:space="preserve"> </w:t>
       </w:r>
       <w:r>
-        <w:t>eine Hochzeit erstellen kann, in die er dann automat</w:t>
-      </w:r>
-      <w:r>
-        <w:t xml:space="preserve">isch als </w:t>
-      </w:r>
-      <w:r>
-        <w:t>Hochzeitsmanager</w:t>
-      </w:r>
-      <w:r>
-        <w:t xml:space="preserve"> </w:t>
-      </w:r>
-      <w:r>
-        <w:t>eingtragen wird.</w:t>
+        <w:t xml:space="preserve">nur die Hochzeiten dargestellt werden, in denen sie </w:t>
+      </w:r>
+      <w:r>
+        <w:t xml:space="preserve">Hochzeitsmanager </w:t>
+      </w:r>
+      <w:r>
+        <w:t>sind.</w:t>
+      </w:r>
+      <w:r>
+        <w:t xml:space="preserve"> Das Gleiche soll für die Unterhaltungsmanager gelten.</w:t>
       </w:r>
     </w:p>
     <w:p>
@@ -4034,8 +4085,7 @@
         <w:pStyle w:val="Frage"/>
       </w:pPr>
       <w:r>
-        <w:lastRenderedPageBreak/>
-        <w:t>Sollen Benutzer auf verschiedene Hochzeitsplanungen eingeschränkt werden können?</w:t>
+        <w:t>Wie erlangen Unterhaltungsmanager Recht an einer Hochzeit?</w:t>
       </w:r>
     </w:p>
     <w:p>
@@ -4043,50 +4093,10 @@
         <w:pStyle w:val="Antwort"/>
       </w:pPr>
       <w:r>
-        <w:t xml:space="preserve">Nein, für die private Software ist dies nicht nötig. Innerhalb der Firma sollen für die </w:t>
-      </w:r>
-      <w:r>
-        <w:t>Planer</w:t>
-      </w:r>
-      <w:r>
-        <w:t xml:space="preserve"> </w:t>
-      </w:r>
-      <w:r>
-        <w:t xml:space="preserve">nur die Hochzeiten dargestellt werden, in denen sie </w:t>
-      </w:r>
-      <w:r>
-        <w:t>Hochzeitsmanager</w:t>
-      </w:r>
-      <w:r>
-        <w:t xml:space="preserve"> </w:t>
-      </w:r>
-      <w:r>
-        <w:t>sind.</w:t>
-      </w:r>
-      <w:r>
-        <w:t xml:space="preserve"> Das Gleiche soll für die Unterhaltungsmanager gelten.</w:t>
-      </w:r>
-    </w:p>
-    <w:p>
-      <w:pPr>
-        <w:pStyle w:val="Frage"/>
-      </w:pPr>
-      <w:r>
-        <w:t>Wie erlangen Unterhaltungsmanager Recht an einer Hochzeit?</w:t>
-      </w:r>
-    </w:p>
-    <w:p>
-      <w:pPr>
-        <w:pStyle w:val="Antwort"/>
-      </w:pPr>
-      <w:r>
         <w:t xml:space="preserve">Die Unterhaltungsmanagerrechte erhalten sie vom Administrator, den Zugriff auf die Hochzeit vom </w:t>
       </w:r>
       <w:r>
-        <w:t>Hochzeitsmanager</w:t>
-      </w:r>
-      <w:r>
-        <w:t>.</w:t>
+        <w:t>Hochzeitsmanager.</w:t>
       </w:r>
     </w:p>
     <w:p>
@@ -4727,10 +4737,7 @@
               <w:t xml:space="preserve">Der Systemadministrator darf alles löschen; der </w:t>
             </w:r>
             <w:r>
-              <w:t>Hochzeitsmanager</w:t>
-            </w:r>
-            <w:r>
-              <w:t xml:space="preserve"> </w:t>
+              <w:t xml:space="preserve">Hochzeitsmanager </w:t>
             </w:r>
             <w:r>
               <w:t>darf alles löschen bis auf Nutzer; der Unterhaltungsmanager kann nur die von ihm verwalteteten Aktionen löschen.</w:t>
@@ -5975,6 +5982,37 @@
               <w:pStyle w:val="Frage"/>
             </w:pPr>
             <w:r>
+              <w:t>Soll in Hinblick auf die Internationalisierung auch das Land gespeichert werden</w:t>
+            </w:r>
+            <w:r>
+              <w:t xml:space="preserve"> und wenn ja wie</w:t>
+            </w:r>
+            <w:r>
+              <w:t>?</w:t>
+            </w:r>
+          </w:p>
+          <w:p>
+            <w:pPr>
+              <w:pStyle w:val="Antwort"/>
+            </w:pPr>
+            <w:r>
+              <w:t xml:space="preserve">Ja das soll es. </w:t>
+            </w:r>
+            <w:r>
+              <w:t xml:space="preserve">Es soll eine Auswahl der Länder geben wenn ein Ort erstellt wird. Standartmäßig soll das Land der aktuellen Sprache ausgewählt sein. Gespeichert werden soll der ISO 3166 ALPHA-3 Codes des Landes. </w:t>
+            </w:r>
+            <w:r>
+              <w:t>Außerdem auch die Provinz (in manchen Ländern üblich)</w:t>
+            </w:r>
+            <w:r>
+              <w:t xml:space="preserve"> als simpler Text.</w:t>
+            </w:r>
+          </w:p>
+          <w:p>
+            <w:pPr>
+              <w:pStyle w:val="Frage"/>
+            </w:pPr>
+            <w:r>
               <w:t>Wie sollen die E-Mails verschickt werden, d.h. über welches Programm?</w:t>
             </w:r>
           </w:p>
@@ -5992,11 +6030,13 @@
               <w:t>einen simplen SMTP Mail-Server auf den Servern.</w:t>
             </w:r>
           </w:p>
+          <w:p/>
           <w:p>
             <w:pPr>
               <w:pStyle w:val="Frage"/>
             </w:pPr>
             <w:r>
+              <w:lastRenderedPageBreak/>
               <w:t>Was soll der Inhalt der E-Mails sein?</w:t>
             </w:r>
           </w:p>
@@ -6029,7 +6069,6 @@
               <w:pStyle w:val="Frage"/>
             </w:pPr>
             <w:r>
-              <w:lastRenderedPageBreak/>
               <w:t>Soll es eine Beleg/Rechnungsverwaltung geben und wenn ja, wie sollen diese Objekte verwaltet werden?</w:t>
             </w:r>
           </w:p>
@@ -6257,6 +6296,7 @@
               <w:pStyle w:val="Frage"/>
             </w:pPr>
             <w:r>
+              <w:lastRenderedPageBreak/>
               <w:t>Werden immer alle Teilnehmer und verantwortlichen Personen per E-Mail informiert?</w:t>
             </w:r>
           </w:p>
@@ -6276,7 +6316,6 @@
               <w:pStyle w:val="Frage"/>
             </w:pPr>
             <w:r>
-              <w:lastRenderedPageBreak/>
               <w:t>Wann werden Personen benachrichtigt?</w:t>
             </w:r>
           </w:p>
@@ -6414,6 +6453,24 @@
               <w:pStyle w:val="Frage"/>
             </w:pPr>
             <w:r>
+              <w:t>Soll die Adresse genauso wie der Ort einer Aktion verwaltet werden?</w:t>
+            </w:r>
+          </w:p>
+          <w:p>
+            <w:pPr>
+              <w:pStyle w:val="Antwort"/>
+            </w:pPr>
+            <w:r>
+              <w:t>Ja, dazu soll ein Ort verwendet werden.</w:t>
+            </w:r>
+            <w:bookmarkStart w:id="23" w:name="_GoBack"/>
+            <w:bookmarkEnd w:id="23"/>
+          </w:p>
+          <w:p>
+            <w:pPr>
+              <w:pStyle w:val="Frage"/>
+            </w:pPr>
+            <w:r>
               <w:t>Sollen noch weitere Pers</w:t>
             </w:r>
             <w:r>
@@ -6531,10 +6588,7 @@
               <w:t xml:space="preserve">Der </w:t>
             </w:r>
             <w:r>
-              <w:t>Hochzeitsmanager</w:t>
-            </w:r>
-            <w:r>
-              <w:t xml:space="preserve"> </w:t>
+              <w:t xml:space="preserve">Hochzeitsmanager </w:t>
             </w:r>
             <w:r>
               <w:t>und der Systemadministrator kann neue Personen anlegen. Dies ist nich nötig, wenn die Person auch ein Systemnutzer ist, denn dann wird ein</w:t>
@@ -6620,6 +6674,7 @@
               <w:pStyle w:val="Antwort"/>
             </w:pPr>
             <w:r>
+              <w:lastRenderedPageBreak/>
               <w:t>N</w:t>
             </w:r>
             <w:r>
@@ -6694,14 +6749,7 @@
               <w:rPr>
                 <w:rStyle w:val="AntwortChar"/>
               </w:rPr>
-              <w:t xml:space="preserve">Katergorien wie kalt, alkoholisch, etc. wird in der </w:t>
-            </w:r>
-            <w:r>
-              <w:rPr>
-                <w:rStyle w:val="AntwortChar"/>
-              </w:rPr>
-              <w:lastRenderedPageBreak/>
-              <w:t>Beschriebung des Nahrungsmittels gespeichert. Diese kann auf dem Speiseplan angezeigt werden</w:t>
+              <w:t>Katergorien wie kalt, alkoholisch, etc. wird in der Beschriebung des Nahrungsmittels gespeichert. Diese kann auf dem Speiseplan angezeigt werden</w:t>
             </w:r>
             <w:r>
               <w:t>. Der Nutzer kann aber auch weitere Details angeben, ohne dass diese in der Datenbank gespeichert werden. Eine Getränkearte ist simultan dazu erstellbar</w:t>
@@ -6938,6 +6986,7 @@
               <w:pStyle w:val="Antwort"/>
             </w:pPr>
             <w:r>
+              <w:lastRenderedPageBreak/>
               <w:t>Jeder der Aktionen definieren kann und/oder die Hochzeit mitplant kann Kosten hinzufügen.</w:t>
             </w:r>
           </w:p>
@@ -6989,7 +7038,6 @@
               <w:pStyle w:val="Antwort"/>
             </w:pPr>
             <w:r>
-              <w:lastRenderedPageBreak/>
               <w:t>Es sollen zwei Werte verfügbar sein. Einmal alle angefallenen Kosten und die geschätzten Kosten mit ihren Minimalwert und zudem auch alle angefallenen Kosten mit dem Maximalwert der geschätzten Kosten.</w:t>
             </w:r>
           </w:p>
@@ -7246,6 +7294,7 @@
               <w:pStyle w:val="Frage"/>
             </w:pPr>
             <w:r>
+              <w:lastRenderedPageBreak/>
               <w:t>Wie erkennt man Doppelungen?</w:t>
             </w:r>
           </w:p>
@@ -7277,11 +7326,12 @@
         <w:pStyle w:val="Heading2"/>
         <w:jc w:val="left"/>
       </w:pPr>
-      <w:bookmarkStart w:id="23" w:name="_Toc456016706"/>
-      <w:r>
+      <w:bookmarkStart w:id="24" w:name="_Toc456016706"/>
+      <w:r>
+        <w:lastRenderedPageBreak/>
         <w:t>Produktdaten</w:t>
       </w:r>
-      <w:bookmarkEnd w:id="23"/>
+      <w:bookmarkEnd w:id="24"/>
     </w:p>
     <w:tbl>
       <w:tblPr>
@@ -7351,7 +7401,6 @@
               <w:pStyle w:val="Frage"/>
             </w:pPr>
             <w:r>
-              <w:lastRenderedPageBreak/>
               <w:t>Wie soll das Datenbankschema aussehen?</w:t>
             </w:r>
           </w:p>
@@ -7387,12 +7436,11 @@
         <w:pStyle w:val="Heading2"/>
         <w:jc w:val="left"/>
       </w:pPr>
-      <w:bookmarkStart w:id="24" w:name="_Toc456016707"/>
-      <w:r>
-        <w:lastRenderedPageBreak/>
+      <w:bookmarkStart w:id="25" w:name="_Toc456016707"/>
+      <w:r>
         <w:t>Produktleistungen</w:t>
       </w:r>
-      <w:bookmarkEnd w:id="24"/>
+      <w:bookmarkEnd w:id="25"/>
     </w:p>
     <w:tbl>
       <w:tblPr>
@@ -7685,11 +7733,11 @@
       <w:pPr>
         <w:pStyle w:val="Heading2"/>
       </w:pPr>
-      <w:bookmarkStart w:id="25" w:name="_Toc456016708"/>
+      <w:bookmarkStart w:id="26" w:name="_Toc456016708"/>
       <w:r>
         <w:t>Qualitätsanforderung</w:t>
       </w:r>
-      <w:bookmarkEnd w:id="25"/>
+      <w:bookmarkEnd w:id="26"/>
     </w:p>
     <w:tbl>
       <w:tblPr>
@@ -8305,7 +8353,6 @@
               <w:rPr>
                 <w:lang w:eastAsia="en-US"/>
               </w:rPr>
-              <w:lastRenderedPageBreak/>
               <w:t>Änderbarkeit</w:t>
             </w:r>
           </w:p>
@@ -8622,8 +8669,8 @@
         <w:pStyle w:val="Heading2"/>
         <w:jc w:val="left"/>
       </w:pPr>
-      <w:bookmarkStart w:id="26" w:name="_Toc456016709"/>
-      <w:commentRangeStart w:id="27"/>
+      <w:bookmarkStart w:id="27" w:name="_Toc456016709"/>
+      <w:commentRangeStart w:id="28"/>
       <w:r>
         <w:lastRenderedPageBreak/>
         <w:t xml:space="preserve">Entitäten und </w:t>
@@ -8631,16 +8678,16 @@
       <w:r>
         <w:t>Attribute</w:t>
       </w:r>
-      <w:commentRangeEnd w:id="27"/>
+      <w:commentRangeEnd w:id="28"/>
       <w:r>
         <w:rPr>
           <w:rStyle w:val="CommentReference"/>
           <w:b w:val="0"/>
           <w:color w:val="000000" w:themeColor="text1"/>
         </w:rPr>
-        <w:commentReference w:id="27"/>
-      </w:r>
-      <w:bookmarkEnd w:id="26"/>
+        <w:commentReference w:id="28"/>
+      </w:r>
+      <w:bookmarkEnd w:id="27"/>
     </w:p>
     <w:p>
       <w:pPr>
@@ -8853,10 +8900,7 @@
         <w:jc w:val="left"/>
       </w:pPr>
       <w:r>
-        <w:t>Hochzeitsmanager</w:t>
-      </w:r>
-      <w:r>
-        <w:t xml:space="preserve"> </w:t>
+        <w:t xml:space="preserve">Hochzeitsmanager </w:t>
       </w:r>
     </w:p>
     <w:p>
@@ -8868,8 +8912,6 @@
         </w:numPr>
         <w:jc w:val="left"/>
       </w:pPr>
-      <w:bookmarkStart w:id="28" w:name="_GoBack"/>
-      <w:bookmarkEnd w:id="28"/>
       <w:r>
         <w:t>Caterer</w:t>
       </w:r>
@@ -9451,6 +9493,32 @@
       </w:pPr>
       <w:r>
         <w:t>Postleitzahl</w:t>
+      </w:r>
+    </w:p>
+    <w:p>
+      <w:pPr>
+        <w:pStyle w:val="ListParagraph"/>
+        <w:numPr>
+          <w:ilvl w:val="1"/>
+          <w:numId w:val="39"/>
+        </w:numPr>
+        <w:jc w:val="left"/>
+      </w:pPr>
+      <w:r>
+        <w:t>Provinz</w:t>
+      </w:r>
+    </w:p>
+    <w:p>
+      <w:pPr>
+        <w:pStyle w:val="ListParagraph"/>
+        <w:numPr>
+          <w:ilvl w:val="1"/>
+          <w:numId w:val="39"/>
+        </w:numPr>
+        <w:jc w:val="left"/>
+      </w:pPr>
+      <w:r>
+        <w:t>Land</w:t>
       </w:r>
     </w:p>
     <w:p>
@@ -9783,7 +9851,7 @@
       </w:r>
     </w:p>
   </w:comment>
-  <w:comment w:id="27" w:author="Mueller, Kai" w:date="2016-05-18T13:51:00Z" w:initials="MK">
+  <w:comment w:id="28" w:author="Mueller, Kai" w:date="2016-05-18T13:51:00Z" w:initials="MK">
     <w:p>
       <w:pPr>
         <w:pStyle w:val="CommentText"/>
@@ -9889,7 +9957,7 @@
           <w:rPr>
             <w:noProof/>
           </w:rPr>
-          <w:t>20</w:t>
+          <w:t>17</w:t>
         </w:r>
         <w:r>
           <w:fldChar w:fldCharType="end"/>
@@ -13776,7 +13844,7 @@
 </file>
 
 <file path=customXml/itemProps1.xml><?xml version="1.0" encoding="utf-8"?>
-<ds:datastoreItem xmlns:ds="http://schemas.openxmlformats.org/officeDocument/2006/customXml" ds:itemID="{E9B572CC-4EBD-48D5-9B73-FB4502069544}">
+<ds:datastoreItem xmlns:ds="http://schemas.openxmlformats.org/officeDocument/2006/customXml" ds:itemID="{CF622C30-4274-484C-8677-BCF08BF49928}">
   <ds:schemaRefs>
     <ds:schemaRef ds:uri="http://schemas.openxmlformats.org/officeDocument/2006/bibliography"/>
   </ds:schemaRefs>

</xml_diff>

<commit_message>
sql fin and small change abgabe and comments beschr akd
</commit_message>
<xml_diff>
--- a/Abgabe.docx
+++ b/Abgabe.docx
@@ -6,7 +6,7 @@
       <w:pPr>
         <w:pStyle w:val="Title"/>
       </w:pPr>
-      <w:bookmarkStart w:id="0" w:name="_Toc456816276"/>
+      <w:bookmarkStart w:id="0" w:name="_Toc456854499"/>
       <w:commentRangeStart w:id="1"/>
       <w:r>
         <w:t>Inhaltsverzeichnis</w:t>
@@ -24,6 +24,10 @@
     </w:p>
     <w:sdt>
       <w:sdtPr>
+        <w:rPr>
+          <w:noProof/>
+          <w:sz w:val="24"/>
+        </w:rPr>
         <w:id w:val="-2037651851"/>
         <w:docPartObj>
           <w:docPartGallery w:val="Table of Contents"/>
@@ -34,8 +38,6 @@
         <w:rPr>
           <w:b/>
           <w:bCs/>
-          <w:noProof/>
-          <w:sz w:val="24"/>
         </w:rPr>
       </w:sdtEndPr>
       <w:sdtContent>
@@ -63,7 +65,7 @@
           <w:r>
             <w:fldChar w:fldCharType="separate"/>
           </w:r>
-          <w:hyperlink w:anchor="_Toc456816276" w:history="1">
+          <w:hyperlink w:anchor="_Toc456854499" w:history="1">
             <w:r>
               <w:rPr>
                 <w:rStyle w:val="Hyperlink"/>
@@ -86,7 +88,7 @@
               <w:rPr>
                 <w:webHidden/>
               </w:rPr>
-              <w:instrText xml:space="preserve"> PAGEREF _Toc456816276 \h </w:instrText>
+              <w:instrText xml:space="preserve"> PAGEREF _Toc456854499 \h </w:instrText>
             </w:r>
             <w:r>
               <w:rPr>
@@ -123,7 +125,7 @@
               <w:szCs w:val="22"/>
             </w:rPr>
           </w:pPr>
-          <w:hyperlink w:anchor="_Toc456816277" w:history="1">
+          <w:hyperlink w:anchor="_Toc456854500" w:history="1">
             <w:r>
               <w:rPr>
                 <w:rStyle w:val="Hyperlink"/>
@@ -146,7 +148,7 @@
               <w:rPr>
                 <w:webHidden/>
               </w:rPr>
-              <w:instrText xml:space="preserve"> PAGEREF _Toc456816277 \h </w:instrText>
+              <w:instrText xml:space="preserve"> PAGEREF _Toc456854500 \h </w:instrText>
             </w:r>
             <w:r>
               <w:rPr>
@@ -183,7 +185,7 @@
               <w:szCs w:val="22"/>
             </w:rPr>
           </w:pPr>
-          <w:hyperlink w:anchor="_Toc456816278" w:history="1">
+          <w:hyperlink w:anchor="_Toc456854501" w:history="1">
             <w:r>
               <w:rPr>
                 <w:rStyle w:val="Hyperlink"/>
@@ -221,7 +223,7 @@
               <w:rPr>
                 <w:webHidden/>
               </w:rPr>
-              <w:instrText xml:space="preserve"> PAGEREF _Toc456816278 \h </w:instrText>
+              <w:instrText xml:space="preserve"> PAGEREF _Toc456854501 \h </w:instrText>
             </w:r>
             <w:r>
               <w:rPr>
@@ -258,7 +260,7 @@
               <w:szCs w:val="22"/>
             </w:rPr>
           </w:pPr>
-          <w:hyperlink w:anchor="_Toc456816279" w:history="1">
+          <w:hyperlink w:anchor="_Toc456854502" w:history="1">
             <w:r>
               <w:rPr>
                 <w:rStyle w:val="Hyperlink"/>
@@ -296,7 +298,7 @@
               <w:rPr>
                 <w:webHidden/>
               </w:rPr>
-              <w:instrText xml:space="preserve"> PAGEREF _Toc456816279 \h </w:instrText>
+              <w:instrText xml:space="preserve"> PAGEREF _Toc456854502 \h </w:instrText>
             </w:r>
             <w:r>
               <w:rPr>
@@ -336,7 +338,7 @@
               <w:szCs w:val="22"/>
             </w:rPr>
           </w:pPr>
-          <w:hyperlink w:anchor="_Toc456816280" w:history="1">
+          <w:hyperlink w:anchor="_Toc456854503" w:history="1">
             <w:r>
               <w:rPr>
                 <w:rStyle w:val="Hyperlink"/>
@@ -374,7 +376,7 @@
               <w:rPr>
                 <w:webHidden/>
               </w:rPr>
-              <w:instrText xml:space="preserve"> PAGEREF _Toc456816280 \h </w:instrText>
+              <w:instrText xml:space="preserve"> PAGEREF _Toc456854503 \h </w:instrText>
             </w:r>
             <w:r>
               <w:rPr>
@@ -414,7 +416,7 @@
               <w:szCs w:val="22"/>
             </w:rPr>
           </w:pPr>
-          <w:hyperlink w:anchor="_Toc456816281" w:history="1">
+          <w:hyperlink w:anchor="_Toc456854504" w:history="1">
             <w:r>
               <w:rPr>
                 <w:rStyle w:val="Hyperlink"/>
@@ -452,7 +454,87 @@
               <w:rPr>
                 <w:webHidden/>
               </w:rPr>
-              <w:instrText xml:space="preserve"> PAGEREF _Toc456816281 \h </w:instrText>
+              <w:instrText xml:space="preserve"> PAGEREF _Toc456854504 \h </w:instrText>
+            </w:r>
+            <w:r>
+              <w:rPr>
+                <w:webHidden/>
+              </w:rPr>
+            </w:r>
+            <w:r>
+              <w:rPr>
+                <w:webHidden/>
+              </w:rPr>
+              <w:fldChar w:fldCharType="separate"/>
+            </w:r>
+            <w:r>
+              <w:rPr>
+                <w:webHidden/>
+              </w:rPr>
+              <w:t>2</w:t>
+            </w:r>
+            <w:r>
+              <w:rPr>
+                <w:webHidden/>
+              </w:rPr>
+              <w:fldChar w:fldCharType="end"/>
+            </w:r>
+          </w:hyperlink>
+          <w:bookmarkStart w:id="2" w:name="_GoBack"/>
+          <w:bookmarkEnd w:id="2"/>
+        </w:p>
+        <w:p>
+          <w:pPr>
+            <w:pStyle w:val="TOC2"/>
+            <w:tabs>
+              <w:tab w:val="left" w:pos="1276"/>
+            </w:tabs>
+            <w:rPr>
+              <w:rFonts w:asciiTheme="minorHAnsi" w:eastAsiaTheme="minorEastAsia" w:hAnsiTheme="minorHAnsi" w:cstheme="minorBidi"/>
+              <w:color w:val="auto"/>
+              <w:sz w:val="22"/>
+              <w:szCs w:val="22"/>
+            </w:rPr>
+          </w:pPr>
+          <w:hyperlink w:anchor="_Toc456854505" w:history="1">
+            <w:r>
+              <w:rPr>
+                <w:rStyle w:val="Hyperlink"/>
+              </w:rPr>
+              <w:t>2.3</w:t>
+            </w:r>
+            <w:r>
+              <w:rPr>
+                <w:rFonts w:asciiTheme="minorHAnsi" w:eastAsiaTheme="minorEastAsia" w:hAnsiTheme="minorHAnsi" w:cstheme="minorBidi"/>
+                <w:color w:val="auto"/>
+                <w:sz w:val="22"/>
+                <w:szCs w:val="22"/>
+              </w:rPr>
+              <w:tab/>
+            </w:r>
+            <w:r>
+              <w:rPr>
+                <w:rStyle w:val="Hyperlink"/>
+              </w:rPr>
+              <w:t>Zielgruppen, Benutzerrollen und Verantwortlichkeiten</w:t>
+            </w:r>
+            <w:r>
+              <w:rPr>
+                <w:webHidden/>
+              </w:rPr>
+              <w:tab/>
+            </w:r>
+            <w:r>
+              <w:rPr>
+                <w:webHidden/>
+              </w:rPr>
+              <w:fldChar w:fldCharType="begin"/>
+            </w:r>
+            <w:r>
+              <w:rPr>
+                <w:webHidden/>
+              </w:rPr>
+              <w:instrText xml:space="preserve"> PAGEREF _Toc456854505 \h </w:instrText>
             </w:r>
             <w:r>
               <w:rPr>
@@ -492,12 +574,12 @@
               <w:szCs w:val="22"/>
             </w:rPr>
           </w:pPr>
-          <w:hyperlink w:anchor="_Toc456816282" w:history="1">
+          <w:hyperlink w:anchor="_Toc456854506" w:history="1">
             <w:r>
               <w:rPr>
                 <w:rStyle w:val="Hyperlink"/>
               </w:rPr>
-              <w:t>2.3</w:t>
+              <w:t>2.4</w:t>
             </w:r>
             <w:r>
               <w:rPr>
@@ -512,7 +594,7 @@
               <w:rPr>
                 <w:rStyle w:val="Hyperlink"/>
               </w:rPr>
-              <w:t>Zielgruppen, Benutzerrollen und Verantwortlichkeiten</w:t>
+              <w:t>Zusammenspiel mit anderen Systemen</w:t>
             </w:r>
             <w:r>
               <w:rPr>
@@ -530,7 +612,7 @@
               <w:rPr>
                 <w:webHidden/>
               </w:rPr>
-              <w:instrText xml:space="preserve"> PAGEREF _Toc456816282 \h </w:instrText>
+              <w:instrText xml:space="preserve"> PAGEREF _Toc456854506 \h </w:instrText>
             </w:r>
             <w:r>
               <w:rPr>
@@ -547,7 +629,7 @@
               <w:rPr>
                 <w:webHidden/>
               </w:rPr>
-              <w:t>2</w:t>
+              <w:t>3</w:t>
             </w:r>
             <w:r>
               <w:rPr>
@@ -570,12 +652,12 @@
               <w:szCs w:val="22"/>
             </w:rPr>
           </w:pPr>
-          <w:hyperlink w:anchor="_Toc456816283" w:history="1">
+          <w:hyperlink w:anchor="_Toc456854507" w:history="1">
             <w:r>
               <w:rPr>
                 <w:rStyle w:val="Hyperlink"/>
               </w:rPr>
-              <w:t>2.4</w:t>
+              <w:t>2.5</w:t>
             </w:r>
             <w:r>
               <w:rPr>
@@ -590,7 +672,7 @@
               <w:rPr>
                 <w:rStyle w:val="Hyperlink"/>
               </w:rPr>
-              <w:t>Zusammenspiel mit anderen Systemen</w:t>
+              <w:t>Produktfunktionen</w:t>
             </w:r>
             <w:r>
               <w:rPr>
@@ -608,7 +690,7 @@
               <w:rPr>
                 <w:webHidden/>
               </w:rPr>
-              <w:instrText xml:space="preserve"> PAGEREF _Toc456816283 \h </w:instrText>
+              <w:instrText xml:space="preserve"> PAGEREF _Toc456854507 \h </w:instrText>
             </w:r>
             <w:r>
               <w:rPr>
@@ -648,12 +730,12 @@
               <w:szCs w:val="22"/>
             </w:rPr>
           </w:pPr>
-          <w:hyperlink w:anchor="_Toc456816284" w:history="1">
+          <w:hyperlink w:anchor="_Toc456854508" w:history="1">
             <w:r>
               <w:rPr>
                 <w:rStyle w:val="Hyperlink"/>
               </w:rPr>
-              <w:t>2.5</w:t>
+              <w:t>2.6</w:t>
             </w:r>
             <w:r>
               <w:rPr>
@@ -668,7 +750,7 @@
               <w:rPr>
                 <w:rStyle w:val="Hyperlink"/>
               </w:rPr>
-              <w:t>Produktfunktionen</w:t>
+              <w:t>Produktdaten</w:t>
             </w:r>
             <w:r>
               <w:rPr>
@@ -686,7 +768,7 @@
               <w:rPr>
                 <w:webHidden/>
               </w:rPr>
-              <w:instrText xml:space="preserve"> PAGEREF _Toc456816284 \h </w:instrText>
+              <w:instrText xml:space="preserve"> PAGEREF _Toc456854508 \h </w:instrText>
             </w:r>
             <w:r>
               <w:rPr>
@@ -703,7 +785,7 @@
               <w:rPr>
                 <w:webHidden/>
               </w:rPr>
-              <w:t>3</w:t>
+              <w:t>4</w:t>
             </w:r>
             <w:r>
               <w:rPr>
@@ -726,12 +808,12 @@
               <w:szCs w:val="22"/>
             </w:rPr>
           </w:pPr>
-          <w:hyperlink w:anchor="_Toc456816285" w:history="1">
+          <w:hyperlink w:anchor="_Toc456854509" w:history="1">
             <w:r>
               <w:rPr>
                 <w:rStyle w:val="Hyperlink"/>
               </w:rPr>
-              <w:t>2.6</w:t>
+              <w:t>2.7</w:t>
             </w:r>
             <w:r>
               <w:rPr>
@@ -746,7 +828,7 @@
               <w:rPr>
                 <w:rStyle w:val="Hyperlink"/>
               </w:rPr>
-              <w:t>Produktdaten</w:t>
+              <w:t>Produktleistungen</w:t>
             </w:r>
             <w:r>
               <w:rPr>
@@ -764,7 +846,7 @@
               <w:rPr>
                 <w:webHidden/>
               </w:rPr>
-              <w:instrText xml:space="preserve"> PAGEREF _Toc456816285 \h </w:instrText>
+              <w:instrText xml:space="preserve"> PAGEREF _Toc456854509 \h </w:instrText>
             </w:r>
             <w:r>
               <w:rPr>
@@ -804,12 +886,12 @@
               <w:szCs w:val="22"/>
             </w:rPr>
           </w:pPr>
-          <w:hyperlink w:anchor="_Toc456816286" w:history="1">
+          <w:hyperlink w:anchor="_Toc456854510" w:history="1">
             <w:r>
               <w:rPr>
                 <w:rStyle w:val="Hyperlink"/>
               </w:rPr>
-              <w:t>2.7</w:t>
+              <w:t>2.8</w:t>
             </w:r>
             <w:r>
               <w:rPr>
@@ -824,7 +906,7 @@
               <w:rPr>
                 <w:rStyle w:val="Hyperlink"/>
               </w:rPr>
-              <w:t>Produktleistungen</w:t>
+              <w:t>Qualitätsanforderung</w:t>
             </w:r>
             <w:r>
               <w:rPr>
@@ -842,7 +924,7 @@
               <w:rPr>
                 <w:webHidden/>
               </w:rPr>
-              <w:instrText xml:space="preserve"> PAGEREF _Toc456816286 \h </w:instrText>
+              <w:instrText xml:space="preserve"> PAGEREF _Toc456854510 \h </w:instrText>
             </w:r>
             <w:r>
               <w:rPr>
@@ -860,6 +942,291 @@
                 <w:webHidden/>
               </w:rPr>
               <w:t>4</w:t>
+            </w:r>
+            <w:r>
+              <w:rPr>
+                <w:webHidden/>
+              </w:rPr>
+              <w:fldChar w:fldCharType="end"/>
+            </w:r>
+          </w:hyperlink>
+        </w:p>
+        <w:p>
+          <w:pPr>
+            <w:pStyle w:val="TOC1"/>
+            <w:rPr>
+              <w:rFonts w:asciiTheme="minorHAnsi" w:eastAsiaTheme="minorEastAsia" w:hAnsiTheme="minorHAnsi" w:cstheme="minorBidi"/>
+              <w:color w:val="auto"/>
+              <w:sz w:val="22"/>
+              <w:szCs w:val="22"/>
+            </w:rPr>
+          </w:pPr>
+          <w:hyperlink w:anchor="_Toc456854511" w:history="1">
+            <w:r>
+              <w:rPr>
+                <w:rStyle w:val="Hyperlink"/>
+              </w:rPr>
+              <w:t>3</w:t>
+            </w:r>
+            <w:r>
+              <w:rPr>
+                <w:rFonts w:asciiTheme="minorHAnsi" w:eastAsiaTheme="minorEastAsia" w:hAnsiTheme="minorHAnsi" w:cstheme="minorBidi"/>
+                <w:color w:val="auto"/>
+                <w:sz w:val="22"/>
+                <w:szCs w:val="22"/>
+              </w:rPr>
+              <w:tab/>
+            </w:r>
+            <w:r>
+              <w:rPr>
+                <w:rStyle w:val="Hyperlink"/>
+              </w:rPr>
+              <w:t>Vereinfachungen für den Programmentwurf</w:t>
+            </w:r>
+            <w:r>
+              <w:rPr>
+                <w:webHidden/>
+              </w:rPr>
+              <w:tab/>
+            </w:r>
+            <w:r>
+              <w:rPr>
+                <w:webHidden/>
+              </w:rPr>
+              <w:fldChar w:fldCharType="begin"/>
+            </w:r>
+            <w:r>
+              <w:rPr>
+                <w:webHidden/>
+              </w:rPr>
+              <w:instrText xml:space="preserve"> PAGEREF _Toc456854511 \h </w:instrText>
+            </w:r>
+            <w:r>
+              <w:rPr>
+                <w:webHidden/>
+              </w:rPr>
+            </w:r>
+            <w:r>
+              <w:rPr>
+                <w:webHidden/>
+              </w:rPr>
+              <w:fldChar w:fldCharType="separate"/>
+            </w:r>
+            <w:r>
+              <w:rPr>
+                <w:webHidden/>
+              </w:rPr>
+              <w:t>5</w:t>
+            </w:r>
+            <w:r>
+              <w:rPr>
+                <w:webHidden/>
+              </w:rPr>
+              <w:fldChar w:fldCharType="end"/>
+            </w:r>
+          </w:hyperlink>
+        </w:p>
+        <w:p>
+          <w:pPr>
+            <w:pStyle w:val="TOC1"/>
+            <w:rPr>
+              <w:rFonts w:asciiTheme="minorHAnsi" w:eastAsiaTheme="minorEastAsia" w:hAnsiTheme="minorHAnsi" w:cstheme="minorBidi"/>
+              <w:color w:val="auto"/>
+              <w:sz w:val="22"/>
+              <w:szCs w:val="22"/>
+            </w:rPr>
+          </w:pPr>
+          <w:hyperlink w:anchor="_Toc456854512" w:history="1">
+            <w:r>
+              <w:rPr>
+                <w:rStyle w:val="Hyperlink"/>
+              </w:rPr>
+              <w:t>Analyse</w:t>
+            </w:r>
+            <w:r>
+              <w:rPr>
+                <w:webHidden/>
+              </w:rPr>
+              <w:tab/>
+            </w:r>
+            <w:r>
+              <w:rPr>
+                <w:webHidden/>
+              </w:rPr>
+              <w:fldChar w:fldCharType="begin"/>
+            </w:r>
+            <w:r>
+              <w:rPr>
+                <w:webHidden/>
+              </w:rPr>
+              <w:instrText xml:space="preserve"> PAGEREF _Toc456854512 \h </w:instrText>
+            </w:r>
+            <w:r>
+              <w:rPr>
+                <w:webHidden/>
+              </w:rPr>
+            </w:r>
+            <w:r>
+              <w:rPr>
+                <w:webHidden/>
+              </w:rPr>
+              <w:fldChar w:fldCharType="separate"/>
+            </w:r>
+            <w:r>
+              <w:rPr>
+                <w:webHidden/>
+              </w:rPr>
+              <w:t>6</w:t>
+            </w:r>
+            <w:r>
+              <w:rPr>
+                <w:webHidden/>
+              </w:rPr>
+              <w:fldChar w:fldCharType="end"/>
+            </w:r>
+          </w:hyperlink>
+        </w:p>
+        <w:p>
+          <w:pPr>
+            <w:pStyle w:val="TOC1"/>
+            <w:rPr>
+              <w:rFonts w:asciiTheme="minorHAnsi" w:eastAsiaTheme="minorEastAsia" w:hAnsiTheme="minorHAnsi" w:cstheme="minorBidi"/>
+              <w:color w:val="auto"/>
+              <w:sz w:val="22"/>
+              <w:szCs w:val="22"/>
+            </w:rPr>
+          </w:pPr>
+          <w:hyperlink w:anchor="_Toc456854513" w:history="1">
+            <w:r>
+              <w:rPr>
+                <w:rStyle w:val="Hyperlink"/>
+              </w:rPr>
+              <w:t>4</w:t>
+            </w:r>
+            <w:r>
+              <w:rPr>
+                <w:rFonts w:asciiTheme="minorHAnsi" w:eastAsiaTheme="minorEastAsia" w:hAnsiTheme="minorHAnsi" w:cstheme="minorBidi"/>
+                <w:color w:val="auto"/>
+                <w:sz w:val="22"/>
+                <w:szCs w:val="22"/>
+              </w:rPr>
+              <w:tab/>
+            </w:r>
+            <w:r>
+              <w:rPr>
+                <w:rStyle w:val="Hyperlink"/>
+              </w:rPr>
+              <w:t>Einleitung</w:t>
+            </w:r>
+            <w:r>
+              <w:rPr>
+                <w:webHidden/>
+              </w:rPr>
+              <w:tab/>
+            </w:r>
+            <w:r>
+              <w:rPr>
+                <w:webHidden/>
+              </w:rPr>
+              <w:fldChar w:fldCharType="begin"/>
+            </w:r>
+            <w:r>
+              <w:rPr>
+                <w:webHidden/>
+              </w:rPr>
+              <w:instrText xml:space="preserve"> PAGEREF _Toc456854513 \h </w:instrText>
+            </w:r>
+            <w:r>
+              <w:rPr>
+                <w:webHidden/>
+              </w:rPr>
+            </w:r>
+            <w:r>
+              <w:rPr>
+                <w:webHidden/>
+              </w:rPr>
+              <w:fldChar w:fldCharType="separate"/>
+            </w:r>
+            <w:r>
+              <w:rPr>
+                <w:webHidden/>
+              </w:rPr>
+              <w:t>6</w:t>
+            </w:r>
+            <w:r>
+              <w:rPr>
+                <w:webHidden/>
+              </w:rPr>
+              <w:fldChar w:fldCharType="end"/>
+            </w:r>
+          </w:hyperlink>
+        </w:p>
+        <w:p>
+          <w:pPr>
+            <w:pStyle w:val="TOC1"/>
+            <w:rPr>
+              <w:rFonts w:asciiTheme="minorHAnsi" w:eastAsiaTheme="minorEastAsia" w:hAnsiTheme="minorHAnsi" w:cstheme="minorBidi"/>
+              <w:color w:val="auto"/>
+              <w:sz w:val="22"/>
+              <w:szCs w:val="22"/>
+            </w:rPr>
+          </w:pPr>
+          <w:hyperlink w:anchor="_Toc456854514" w:history="1">
+            <w:r>
+              <w:rPr>
+                <w:rStyle w:val="Hyperlink"/>
+              </w:rPr>
+              <w:t>5</w:t>
+            </w:r>
+            <w:r>
+              <w:rPr>
+                <w:rFonts w:asciiTheme="minorHAnsi" w:eastAsiaTheme="minorEastAsia" w:hAnsiTheme="minorHAnsi" w:cstheme="minorBidi"/>
+                <w:color w:val="auto"/>
+                <w:sz w:val="22"/>
+                <w:szCs w:val="22"/>
+              </w:rPr>
+              <w:tab/>
+            </w:r>
+            <w:r>
+              <w:rPr>
+                <w:rStyle w:val="Hyperlink"/>
+              </w:rPr>
+              <w:t>Lastenheft</w:t>
+            </w:r>
+            <w:r>
+              <w:rPr>
+                <w:webHidden/>
+              </w:rPr>
+              <w:tab/>
+            </w:r>
+            <w:r>
+              <w:rPr>
+                <w:webHidden/>
+              </w:rPr>
+              <w:fldChar w:fldCharType="begin"/>
+            </w:r>
+            <w:r>
+              <w:rPr>
+                <w:webHidden/>
+              </w:rPr>
+              <w:instrText xml:space="preserve"> PAGEREF _Toc456854514 \h </w:instrText>
+            </w:r>
+            <w:r>
+              <w:rPr>
+                <w:webHidden/>
+              </w:rPr>
+            </w:r>
+            <w:r>
+              <w:rPr>
+                <w:webHidden/>
+              </w:rPr>
+              <w:fldChar w:fldCharType="separate"/>
+            </w:r>
+            <w:r>
+              <w:rPr>
+                <w:webHidden/>
+              </w:rPr>
+              <w:t>6</w:t>
             </w:r>
             <w:r>
               <w:rPr>
@@ -882,12 +1249,12 @@
               <w:szCs w:val="22"/>
             </w:rPr>
           </w:pPr>
-          <w:hyperlink w:anchor="_Toc456816287" w:history="1">
+          <w:hyperlink w:anchor="_Toc456854515" w:history="1">
             <w:r>
               <w:rPr>
                 <w:rStyle w:val="Hyperlink"/>
               </w:rPr>
-              <w:t>2.8</w:t>
+              <w:t>5.1</w:t>
             </w:r>
             <w:r>
               <w:rPr>
@@ -902,7 +1269,7 @@
               <w:rPr>
                 <w:rStyle w:val="Hyperlink"/>
               </w:rPr>
-              <w:t>Qualitätsanforderung</w:t>
+              <w:t>Zielsetzung</w:t>
             </w:r>
             <w:r>
               <w:rPr>
@@ -920,292 +1287,7 @@
               <w:rPr>
                 <w:webHidden/>
               </w:rPr>
-              <w:instrText xml:space="preserve"> PAGEREF _Toc456816287 \h </w:instrText>
-            </w:r>
-            <w:r>
-              <w:rPr>
-                <w:webHidden/>
-              </w:rPr>
-            </w:r>
-            <w:r>
-              <w:rPr>
-                <w:webHidden/>
-              </w:rPr>
-              <w:fldChar w:fldCharType="separate"/>
-            </w:r>
-            <w:r>
-              <w:rPr>
-                <w:webHidden/>
-              </w:rPr>
-              <w:t>4</w:t>
-            </w:r>
-            <w:r>
-              <w:rPr>
-                <w:webHidden/>
-              </w:rPr>
-              <w:fldChar w:fldCharType="end"/>
-            </w:r>
-          </w:hyperlink>
-        </w:p>
-        <w:p>
-          <w:pPr>
-            <w:pStyle w:val="TOC1"/>
-            <w:rPr>
-              <w:rFonts w:asciiTheme="minorHAnsi" w:eastAsiaTheme="minorEastAsia" w:hAnsiTheme="minorHAnsi" w:cstheme="minorBidi"/>
-              <w:color w:val="auto"/>
-              <w:sz w:val="22"/>
-              <w:szCs w:val="22"/>
-            </w:rPr>
-          </w:pPr>
-          <w:hyperlink w:anchor="_Toc456816288" w:history="1">
-            <w:r>
-              <w:rPr>
-                <w:rStyle w:val="Hyperlink"/>
-              </w:rPr>
-              <w:t>3</w:t>
-            </w:r>
-            <w:r>
-              <w:rPr>
-                <w:rFonts w:asciiTheme="minorHAnsi" w:eastAsiaTheme="minorEastAsia" w:hAnsiTheme="minorHAnsi" w:cstheme="minorBidi"/>
-                <w:color w:val="auto"/>
-                <w:sz w:val="22"/>
-                <w:szCs w:val="22"/>
-              </w:rPr>
-              <w:tab/>
-            </w:r>
-            <w:r>
-              <w:rPr>
-                <w:rStyle w:val="Hyperlink"/>
-              </w:rPr>
-              <w:t>Vereinfachungen für den Programmentwurf</w:t>
-            </w:r>
-            <w:r>
-              <w:rPr>
-                <w:webHidden/>
-              </w:rPr>
-              <w:tab/>
-            </w:r>
-            <w:r>
-              <w:rPr>
-                <w:webHidden/>
-              </w:rPr>
-              <w:fldChar w:fldCharType="begin"/>
-            </w:r>
-            <w:r>
-              <w:rPr>
-                <w:webHidden/>
-              </w:rPr>
-              <w:instrText xml:space="preserve"> PAGEREF _Toc456816288 \h </w:instrText>
-            </w:r>
-            <w:r>
-              <w:rPr>
-                <w:webHidden/>
-              </w:rPr>
-            </w:r>
-            <w:r>
-              <w:rPr>
-                <w:webHidden/>
-              </w:rPr>
-              <w:fldChar w:fldCharType="separate"/>
-            </w:r>
-            <w:r>
-              <w:rPr>
-                <w:webHidden/>
-              </w:rPr>
-              <w:t>5</w:t>
-            </w:r>
-            <w:r>
-              <w:rPr>
-                <w:webHidden/>
-              </w:rPr>
-              <w:fldChar w:fldCharType="end"/>
-            </w:r>
-          </w:hyperlink>
-        </w:p>
-        <w:p>
-          <w:pPr>
-            <w:pStyle w:val="TOC1"/>
-            <w:rPr>
-              <w:rFonts w:asciiTheme="minorHAnsi" w:eastAsiaTheme="minorEastAsia" w:hAnsiTheme="minorHAnsi" w:cstheme="minorBidi"/>
-              <w:color w:val="auto"/>
-              <w:sz w:val="22"/>
-              <w:szCs w:val="22"/>
-            </w:rPr>
-          </w:pPr>
-          <w:hyperlink w:anchor="_Toc456816289" w:history="1">
-            <w:r>
-              <w:rPr>
-                <w:rStyle w:val="Hyperlink"/>
-              </w:rPr>
-              <w:t>Analyse</w:t>
-            </w:r>
-            <w:r>
-              <w:rPr>
-                <w:webHidden/>
-              </w:rPr>
-              <w:tab/>
-            </w:r>
-            <w:r>
-              <w:rPr>
-                <w:webHidden/>
-              </w:rPr>
-              <w:fldChar w:fldCharType="begin"/>
-            </w:r>
-            <w:r>
-              <w:rPr>
-                <w:webHidden/>
-              </w:rPr>
-              <w:instrText xml:space="preserve"> PAGEREF _Toc456816289 \h </w:instrText>
-            </w:r>
-            <w:r>
-              <w:rPr>
-                <w:webHidden/>
-              </w:rPr>
-            </w:r>
-            <w:r>
-              <w:rPr>
-                <w:webHidden/>
-              </w:rPr>
-              <w:fldChar w:fldCharType="separate"/>
-            </w:r>
-            <w:r>
-              <w:rPr>
-                <w:webHidden/>
-              </w:rPr>
-              <w:t>6</w:t>
-            </w:r>
-            <w:r>
-              <w:rPr>
-                <w:webHidden/>
-              </w:rPr>
-              <w:fldChar w:fldCharType="end"/>
-            </w:r>
-          </w:hyperlink>
-        </w:p>
-        <w:p>
-          <w:pPr>
-            <w:pStyle w:val="TOC1"/>
-            <w:rPr>
-              <w:rFonts w:asciiTheme="minorHAnsi" w:eastAsiaTheme="minorEastAsia" w:hAnsiTheme="minorHAnsi" w:cstheme="minorBidi"/>
-              <w:color w:val="auto"/>
-              <w:sz w:val="22"/>
-              <w:szCs w:val="22"/>
-            </w:rPr>
-          </w:pPr>
-          <w:hyperlink w:anchor="_Toc456816290" w:history="1">
-            <w:r>
-              <w:rPr>
-                <w:rStyle w:val="Hyperlink"/>
-              </w:rPr>
-              <w:t>4</w:t>
-            </w:r>
-            <w:r>
-              <w:rPr>
-                <w:rFonts w:asciiTheme="minorHAnsi" w:eastAsiaTheme="minorEastAsia" w:hAnsiTheme="minorHAnsi" w:cstheme="minorBidi"/>
-                <w:color w:val="auto"/>
-                <w:sz w:val="22"/>
-                <w:szCs w:val="22"/>
-              </w:rPr>
-              <w:tab/>
-            </w:r>
-            <w:r>
-              <w:rPr>
-                <w:rStyle w:val="Hyperlink"/>
-              </w:rPr>
-              <w:t>Einleitung</w:t>
-            </w:r>
-            <w:r>
-              <w:rPr>
-                <w:webHidden/>
-              </w:rPr>
-              <w:tab/>
-            </w:r>
-            <w:r>
-              <w:rPr>
-                <w:webHidden/>
-              </w:rPr>
-              <w:fldChar w:fldCharType="begin"/>
-            </w:r>
-            <w:r>
-              <w:rPr>
-                <w:webHidden/>
-              </w:rPr>
-              <w:instrText xml:space="preserve"> PAGEREF _Toc456816290 \h </w:instrText>
-            </w:r>
-            <w:r>
-              <w:rPr>
-                <w:webHidden/>
-              </w:rPr>
-            </w:r>
-            <w:r>
-              <w:rPr>
-                <w:webHidden/>
-              </w:rPr>
-              <w:fldChar w:fldCharType="separate"/>
-            </w:r>
-            <w:r>
-              <w:rPr>
-                <w:webHidden/>
-              </w:rPr>
-              <w:t>6</w:t>
-            </w:r>
-            <w:r>
-              <w:rPr>
-                <w:webHidden/>
-              </w:rPr>
-              <w:fldChar w:fldCharType="end"/>
-            </w:r>
-          </w:hyperlink>
-        </w:p>
-        <w:p>
-          <w:pPr>
-            <w:pStyle w:val="TOC1"/>
-            <w:rPr>
-              <w:rFonts w:asciiTheme="minorHAnsi" w:eastAsiaTheme="minorEastAsia" w:hAnsiTheme="minorHAnsi" w:cstheme="minorBidi"/>
-              <w:color w:val="auto"/>
-              <w:sz w:val="22"/>
-              <w:szCs w:val="22"/>
-            </w:rPr>
-          </w:pPr>
-          <w:hyperlink w:anchor="_Toc456816291" w:history="1">
-            <w:r>
-              <w:rPr>
-                <w:rStyle w:val="Hyperlink"/>
-              </w:rPr>
-              <w:t>5</w:t>
-            </w:r>
-            <w:r>
-              <w:rPr>
-                <w:rFonts w:asciiTheme="minorHAnsi" w:eastAsiaTheme="minorEastAsia" w:hAnsiTheme="minorHAnsi" w:cstheme="minorBidi"/>
-                <w:color w:val="auto"/>
-                <w:sz w:val="22"/>
-                <w:szCs w:val="22"/>
-              </w:rPr>
-              <w:tab/>
-            </w:r>
-            <w:r>
-              <w:rPr>
-                <w:rStyle w:val="Hyperlink"/>
-              </w:rPr>
-              <w:t>Lastenheft</w:t>
-            </w:r>
-            <w:r>
-              <w:rPr>
-                <w:webHidden/>
-              </w:rPr>
-              <w:tab/>
-            </w:r>
-            <w:r>
-              <w:rPr>
-                <w:webHidden/>
-              </w:rPr>
-              <w:fldChar w:fldCharType="begin"/>
-            </w:r>
-            <w:r>
-              <w:rPr>
-                <w:webHidden/>
-              </w:rPr>
-              <w:instrText xml:space="preserve"> PAGEREF _Toc456816291 \h </w:instrText>
+              <w:instrText xml:space="preserve"> PAGEREF _Toc456854515 \h </w:instrText>
             </w:r>
             <w:r>
               <w:rPr>
@@ -1245,12 +1327,12 @@
               <w:szCs w:val="22"/>
             </w:rPr>
           </w:pPr>
-          <w:hyperlink w:anchor="_Toc456816292" w:history="1">
+          <w:hyperlink w:anchor="_Toc456854516" w:history="1">
             <w:r>
               <w:rPr>
                 <w:rStyle w:val="Hyperlink"/>
               </w:rPr>
-              <w:t>5.1</w:t>
+              <w:t>5.2</w:t>
             </w:r>
             <w:r>
               <w:rPr>
@@ -1265,7 +1347,7 @@
               <w:rPr>
                 <w:rStyle w:val="Hyperlink"/>
               </w:rPr>
-              <w:t>Zielsetzung</w:t>
+              <w:t>Anwendungsbereiche</w:t>
             </w:r>
             <w:r>
               <w:rPr>
@@ -1283,7 +1365,7 @@
               <w:rPr>
                 <w:webHidden/>
               </w:rPr>
-              <w:instrText xml:space="preserve"> PAGEREF _Toc456816292 \h </w:instrText>
+              <w:instrText xml:space="preserve"> PAGEREF _Toc456854516 \h </w:instrText>
             </w:r>
             <w:r>
               <w:rPr>
@@ -1300,7 +1382,7 @@
               <w:rPr>
                 <w:webHidden/>
               </w:rPr>
-              <w:t>6</w:t>
+              <w:t>7</w:t>
             </w:r>
             <w:r>
               <w:rPr>
@@ -1323,12 +1405,12 @@
               <w:szCs w:val="22"/>
             </w:rPr>
           </w:pPr>
-          <w:hyperlink w:anchor="_Toc456816293" w:history="1">
+          <w:hyperlink w:anchor="_Toc456854517" w:history="1">
             <w:r>
               <w:rPr>
                 <w:rStyle w:val="Hyperlink"/>
               </w:rPr>
-              <w:t>5.2</w:t>
+              <w:t>5.3</w:t>
             </w:r>
             <w:r>
               <w:rPr>
@@ -1343,7 +1425,7 @@
               <w:rPr>
                 <w:rStyle w:val="Hyperlink"/>
               </w:rPr>
-              <w:t>Anwendungsbereiche</w:t>
+              <w:t>Zielgruppen, Benutzerrollen und Verantwortlichkeiten</w:t>
             </w:r>
             <w:r>
               <w:rPr>
@@ -1361,7 +1443,7 @@
               <w:rPr>
                 <w:webHidden/>
               </w:rPr>
-              <w:instrText xml:space="preserve"> PAGEREF _Toc456816293 \h </w:instrText>
+              <w:instrText xml:space="preserve"> PAGEREF _Toc456854517 \h </w:instrText>
             </w:r>
             <w:r>
               <w:rPr>
@@ -1378,7 +1460,7 @@
               <w:rPr>
                 <w:webHidden/>
               </w:rPr>
-              <w:t>7</w:t>
+              <w:t>8</w:t>
             </w:r>
             <w:r>
               <w:rPr>
@@ -1401,12 +1483,12 @@
               <w:szCs w:val="22"/>
             </w:rPr>
           </w:pPr>
-          <w:hyperlink w:anchor="_Toc456816294" w:history="1">
+          <w:hyperlink w:anchor="_Toc456854518" w:history="1">
             <w:r>
               <w:rPr>
                 <w:rStyle w:val="Hyperlink"/>
               </w:rPr>
-              <w:t>5.3</w:t>
+              <w:t>5.4</w:t>
             </w:r>
             <w:r>
               <w:rPr>
@@ -1421,7 +1503,7 @@
               <w:rPr>
                 <w:rStyle w:val="Hyperlink"/>
               </w:rPr>
-              <w:t>Zielgruppen, Benutzerrollen und Verantwortlichkeiten</w:t>
+              <w:t>Zusammenspiel mit anderen Systemen</w:t>
             </w:r>
             <w:r>
               <w:rPr>
@@ -1439,7 +1521,7 @@
               <w:rPr>
                 <w:webHidden/>
               </w:rPr>
-              <w:instrText xml:space="preserve"> PAGEREF _Toc456816294 \h </w:instrText>
+              <w:instrText xml:space="preserve"> PAGEREF _Toc456854518 \h </w:instrText>
             </w:r>
             <w:r>
               <w:rPr>
@@ -1456,7 +1538,7 @@
               <w:rPr>
                 <w:webHidden/>
               </w:rPr>
-              <w:t>8</w:t>
+              <w:t>9</w:t>
             </w:r>
             <w:r>
               <w:rPr>
@@ -1479,12 +1561,12 @@
               <w:szCs w:val="22"/>
             </w:rPr>
           </w:pPr>
-          <w:hyperlink w:anchor="_Toc456816295" w:history="1">
+          <w:hyperlink w:anchor="_Toc456854519" w:history="1">
             <w:r>
               <w:rPr>
                 <w:rStyle w:val="Hyperlink"/>
               </w:rPr>
-              <w:t>5.4</w:t>
+              <w:t>5.5</w:t>
             </w:r>
             <w:r>
               <w:rPr>
@@ -1499,7 +1581,7 @@
               <w:rPr>
                 <w:rStyle w:val="Hyperlink"/>
               </w:rPr>
-              <w:t>Zusammenspiel mit anderen Systemen</w:t>
+              <w:t>Produktfunktionen</w:t>
             </w:r>
             <w:r>
               <w:rPr>
@@ -1517,7 +1599,7 @@
               <w:rPr>
                 <w:webHidden/>
               </w:rPr>
-              <w:instrText xml:space="preserve"> PAGEREF _Toc456816295 \h </w:instrText>
+              <w:instrText xml:space="preserve"> PAGEREF _Toc456854519 \h </w:instrText>
             </w:r>
             <w:r>
               <w:rPr>
@@ -1534,7 +1616,7 @@
               <w:rPr>
                 <w:webHidden/>
               </w:rPr>
-              <w:t>9</w:t>
+              <w:t>10</w:t>
             </w:r>
             <w:r>
               <w:rPr>
@@ -1557,12 +1639,12 @@
               <w:szCs w:val="22"/>
             </w:rPr>
           </w:pPr>
-          <w:hyperlink w:anchor="_Toc456816296" w:history="1">
+          <w:hyperlink w:anchor="_Toc456854520" w:history="1">
             <w:r>
               <w:rPr>
                 <w:rStyle w:val="Hyperlink"/>
               </w:rPr>
-              <w:t>5.5</w:t>
+              <w:t>5.6</w:t>
             </w:r>
             <w:r>
               <w:rPr>
@@ -1577,7 +1659,7 @@
               <w:rPr>
                 <w:rStyle w:val="Hyperlink"/>
               </w:rPr>
-              <w:t>Produktfunktionen</w:t>
+              <w:t>Produktdaten</w:t>
             </w:r>
             <w:r>
               <w:rPr>
@@ -1595,7 +1677,7 @@
               <w:rPr>
                 <w:webHidden/>
               </w:rPr>
-              <w:instrText xml:space="preserve"> PAGEREF _Toc456816296 \h </w:instrText>
+              <w:instrText xml:space="preserve"> PAGEREF _Toc456854520 \h </w:instrText>
             </w:r>
             <w:r>
               <w:rPr>
@@ -1612,7 +1694,7 @@
               <w:rPr>
                 <w:webHidden/>
               </w:rPr>
-              <w:t>10</w:t>
+              <w:t>19</w:t>
             </w:r>
             <w:r>
               <w:rPr>
@@ -1635,12 +1717,12 @@
               <w:szCs w:val="22"/>
             </w:rPr>
           </w:pPr>
-          <w:hyperlink w:anchor="_Toc456816297" w:history="1">
+          <w:hyperlink w:anchor="_Toc456854521" w:history="1">
             <w:r>
               <w:rPr>
                 <w:rStyle w:val="Hyperlink"/>
               </w:rPr>
-              <w:t>5.6</w:t>
+              <w:t>5.7</w:t>
             </w:r>
             <w:r>
               <w:rPr>
@@ -1655,7 +1737,7 @@
               <w:rPr>
                 <w:rStyle w:val="Hyperlink"/>
               </w:rPr>
-              <w:t>Produktdaten</w:t>
+              <w:t>Produktleistungen</w:t>
             </w:r>
             <w:r>
               <w:rPr>
@@ -1673,7 +1755,7 @@
               <w:rPr>
                 <w:webHidden/>
               </w:rPr>
-              <w:instrText xml:space="preserve"> PAGEREF _Toc456816297 \h </w:instrText>
+              <w:instrText xml:space="preserve"> PAGEREF _Toc456854521 \h </w:instrText>
             </w:r>
             <w:r>
               <w:rPr>
@@ -1713,12 +1795,12 @@
               <w:szCs w:val="22"/>
             </w:rPr>
           </w:pPr>
-          <w:hyperlink w:anchor="_Toc456816298" w:history="1">
+          <w:hyperlink w:anchor="_Toc456854522" w:history="1">
             <w:r>
               <w:rPr>
                 <w:rStyle w:val="Hyperlink"/>
               </w:rPr>
-              <w:t>5.7</w:t>
+              <w:t>5.8</w:t>
             </w:r>
             <w:r>
               <w:rPr>
@@ -1733,7 +1815,7 @@
               <w:rPr>
                 <w:rStyle w:val="Hyperlink"/>
               </w:rPr>
-              <w:t>Produktleistungen</w:t>
+              <w:t>Qualitätsanforderung</w:t>
             </w:r>
             <w:r>
               <w:rPr>
@@ -1751,7 +1833,7 @@
               <w:rPr>
                 <w:webHidden/>
               </w:rPr>
-              <w:instrText xml:space="preserve"> PAGEREF _Toc456816298 \h </w:instrText>
+              <w:instrText xml:space="preserve"> PAGEREF _Toc456854522 \h </w:instrText>
             </w:r>
             <w:r>
               <w:rPr>
@@ -1768,7 +1850,7 @@
               <w:rPr>
                 <w:webHidden/>
               </w:rPr>
-              <w:t>19</w:t>
+              <w:t>20</w:t>
             </w:r>
             <w:r>
               <w:rPr>
@@ -1791,12 +1873,12 @@
               <w:szCs w:val="22"/>
             </w:rPr>
           </w:pPr>
-          <w:hyperlink w:anchor="_Toc456816299" w:history="1">
+          <w:hyperlink w:anchor="_Toc456854523" w:history="1">
             <w:r>
               <w:rPr>
                 <w:rStyle w:val="Hyperlink"/>
               </w:rPr>
-              <w:t>5.8</w:t>
+              <w:t>5.9</w:t>
             </w:r>
             <w:r>
               <w:rPr>
@@ -1811,7 +1893,7 @@
               <w:rPr>
                 <w:rStyle w:val="Hyperlink"/>
               </w:rPr>
-              <w:t>Qualitätsanforderung</w:t>
+              <w:t>Entitäten und Attribute</w:t>
             </w:r>
             <w:r>
               <w:rPr>
@@ -1829,85 +1911,7 @@
               <w:rPr>
                 <w:webHidden/>
               </w:rPr>
-              <w:instrText xml:space="preserve"> PAGEREF _Toc456816299 \h </w:instrText>
-            </w:r>
-            <w:r>
-              <w:rPr>
-                <w:webHidden/>
-              </w:rPr>
-            </w:r>
-            <w:r>
-              <w:rPr>
-                <w:webHidden/>
-              </w:rPr>
-              <w:fldChar w:fldCharType="separate"/>
-            </w:r>
-            <w:r>
-              <w:rPr>
-                <w:webHidden/>
-              </w:rPr>
-              <w:t>20</w:t>
-            </w:r>
-            <w:r>
-              <w:rPr>
-                <w:webHidden/>
-              </w:rPr>
-              <w:fldChar w:fldCharType="end"/>
-            </w:r>
-          </w:hyperlink>
-        </w:p>
-        <w:p>
-          <w:pPr>
-            <w:pStyle w:val="TOC2"/>
-            <w:tabs>
-              <w:tab w:val="left" w:pos="1276"/>
-            </w:tabs>
-            <w:rPr>
-              <w:rFonts w:asciiTheme="minorHAnsi" w:eastAsiaTheme="minorEastAsia" w:hAnsiTheme="minorHAnsi" w:cstheme="minorBidi"/>
-              <w:color w:val="auto"/>
-              <w:sz w:val="22"/>
-              <w:szCs w:val="22"/>
-            </w:rPr>
-          </w:pPr>
-          <w:hyperlink w:anchor="_Toc456816300" w:history="1">
-            <w:r>
-              <w:rPr>
-                <w:rStyle w:val="Hyperlink"/>
-              </w:rPr>
-              <w:t>5.9</w:t>
-            </w:r>
-            <w:r>
-              <w:rPr>
-                <w:rFonts w:asciiTheme="minorHAnsi" w:eastAsiaTheme="minorEastAsia" w:hAnsiTheme="minorHAnsi" w:cstheme="minorBidi"/>
-                <w:color w:val="auto"/>
-                <w:sz w:val="22"/>
-                <w:szCs w:val="22"/>
-              </w:rPr>
-              <w:tab/>
-            </w:r>
-            <w:r>
-              <w:rPr>
-                <w:rStyle w:val="Hyperlink"/>
-              </w:rPr>
-              <w:t>Entitäten und Attribute</w:t>
-            </w:r>
-            <w:r>
-              <w:rPr>
-                <w:webHidden/>
-              </w:rPr>
-              <w:tab/>
-            </w:r>
-            <w:r>
-              <w:rPr>
-                <w:webHidden/>
-              </w:rPr>
-              <w:fldChar w:fldCharType="begin"/>
-            </w:r>
-            <w:r>
-              <w:rPr>
-                <w:webHidden/>
-              </w:rPr>
-              <w:instrText xml:space="preserve"> PAGEREF _Toc456816300 \h </w:instrText>
+              <w:instrText xml:space="preserve"> PAGEREF _Toc456854523 \h </w:instrText>
             </w:r>
             <w:r>
               <w:rPr>
@@ -1944,7 +1948,7 @@
               <w:szCs w:val="22"/>
             </w:rPr>
           </w:pPr>
-          <w:hyperlink w:anchor="_Toc456816301" w:history="1">
+          <w:hyperlink w:anchor="_Toc456854524" w:history="1">
             <w:r>
               <w:rPr>
                 <w:rStyle w:val="Hyperlink"/>
@@ -1982,7 +1986,7 @@
               <w:rPr>
                 <w:webHidden/>
               </w:rPr>
-              <w:instrText xml:space="preserve"> PAGEREF _Toc456816301 \h </w:instrText>
+              <w:instrText xml:space="preserve"> PAGEREF _Toc456854524 \h </w:instrText>
             </w:r>
             <w:r>
               <w:rPr>
@@ -2019,7 +2023,7 @@
               <w:szCs w:val="22"/>
             </w:rPr>
           </w:pPr>
-          <w:hyperlink w:anchor="_Toc456816302" w:history="1">
+          <w:hyperlink w:anchor="_Toc456854525" w:history="1">
             <w:r>
               <w:rPr>
                 <w:rStyle w:val="Hyperlink"/>
@@ -2057,7 +2061,7 @@
               <w:rPr>
                 <w:webHidden/>
               </w:rPr>
-              <w:instrText xml:space="preserve"> PAGEREF _Toc456816302 \h </w:instrText>
+              <w:instrText xml:space="preserve"> PAGEREF _Toc456854525 \h </w:instrText>
             </w:r>
             <w:r>
               <w:rPr>
@@ -2094,7 +2098,7 @@
               <w:szCs w:val="22"/>
             </w:rPr>
           </w:pPr>
-          <w:hyperlink w:anchor="_Toc456816303" w:history="1">
+          <w:hyperlink w:anchor="_Toc456854526" w:history="1">
             <w:r>
               <w:rPr>
                 <w:rStyle w:val="Hyperlink"/>
@@ -2132,7 +2136,7 @@
               <w:rPr>
                 <w:webHidden/>
               </w:rPr>
-              <w:instrText xml:space="preserve"> PAGEREF _Toc456816303 \h </w:instrText>
+              <w:instrText xml:space="preserve"> PAGEREF _Toc456854526 \h </w:instrText>
             </w:r>
             <w:r>
               <w:rPr>
@@ -2169,7 +2173,7 @@
               <w:szCs w:val="22"/>
             </w:rPr>
           </w:pPr>
-          <w:hyperlink w:anchor="_Toc456816304" w:history="1">
+          <w:hyperlink w:anchor="_Toc456854527" w:history="1">
             <w:r>
               <w:rPr>
                 <w:rStyle w:val="Hyperlink"/>
@@ -2207,7 +2211,7 @@
               <w:rPr>
                 <w:webHidden/>
               </w:rPr>
-              <w:instrText xml:space="preserve"> PAGEREF _Toc456816304 \h </w:instrText>
+              <w:instrText xml:space="preserve"> PAGEREF _Toc456854527 \h </w:instrText>
             </w:r>
             <w:r>
               <w:rPr>
@@ -2244,7 +2248,7 @@
               <w:szCs w:val="22"/>
             </w:rPr>
           </w:pPr>
-          <w:hyperlink w:anchor="_Toc456816305" w:history="1">
+          <w:hyperlink w:anchor="_Toc456854528" w:history="1">
             <w:r>
               <w:rPr>
                 <w:rStyle w:val="Hyperlink"/>
@@ -2267,7 +2271,7 @@
               <w:rPr>
                 <w:webHidden/>
               </w:rPr>
-              <w:instrText xml:space="preserve"> PAGEREF _Toc456816305 \h </w:instrText>
+              <w:instrText xml:space="preserve"> PAGEREF _Toc456854528 \h </w:instrText>
             </w:r>
             <w:r>
               <w:rPr>
@@ -2304,7 +2308,7 @@
               <w:szCs w:val="22"/>
             </w:rPr>
           </w:pPr>
-          <w:hyperlink w:anchor="_Toc456816306" w:history="1">
+          <w:hyperlink w:anchor="_Toc456854529" w:history="1">
             <w:r>
               <w:rPr>
                 <w:rStyle w:val="Hyperlink"/>
@@ -2342,7 +2346,7 @@
               <w:rPr>
                 <w:webHidden/>
               </w:rPr>
-              <w:instrText xml:space="preserve"> PAGEREF _Toc456816306 \h </w:instrText>
+              <w:instrText xml:space="preserve"> PAGEREF _Toc456854529 \h </w:instrText>
             </w:r>
             <w:r>
               <w:rPr>
@@ -2379,7 +2383,7 @@
               <w:szCs w:val="22"/>
             </w:rPr>
           </w:pPr>
-          <w:hyperlink w:anchor="_Toc456816307" w:history="1">
+          <w:hyperlink w:anchor="_Toc456854530" w:history="1">
             <w:r>
               <w:rPr>
                 <w:rStyle w:val="Hyperlink"/>
@@ -2417,7 +2421,7 @@
               <w:rPr>
                 <w:webHidden/>
               </w:rPr>
-              <w:instrText xml:space="preserve"> PAGEREF _Toc456816307 \h </w:instrText>
+              <w:instrText xml:space="preserve"> PAGEREF _Toc456854530 \h </w:instrText>
             </w:r>
             <w:r>
               <w:rPr>
@@ -2435,6 +2439,201 @@
                 <w:webHidden/>
               </w:rPr>
               <w:t>28</w:t>
+            </w:r>
+            <w:r>
+              <w:rPr>
+                <w:webHidden/>
+              </w:rPr>
+              <w:fldChar w:fldCharType="end"/>
+            </w:r>
+          </w:hyperlink>
+        </w:p>
+        <w:p>
+          <w:pPr>
+            <w:pStyle w:val="TOC1"/>
+            <w:rPr>
+              <w:rFonts w:asciiTheme="minorHAnsi" w:eastAsiaTheme="minorEastAsia" w:hAnsiTheme="minorHAnsi" w:cstheme="minorBidi"/>
+              <w:color w:val="auto"/>
+              <w:sz w:val="22"/>
+              <w:szCs w:val="22"/>
+            </w:rPr>
+          </w:pPr>
+          <w:hyperlink w:anchor="_Toc456854531" w:history="1">
+            <w:r>
+              <w:rPr>
+                <w:rStyle w:val="Hyperlink"/>
+              </w:rPr>
+              <w:t>12</w:t>
+            </w:r>
+            <w:r>
+              <w:rPr>
+                <w:rFonts w:asciiTheme="minorHAnsi" w:eastAsiaTheme="minorEastAsia" w:hAnsiTheme="minorHAnsi" w:cstheme="minorBidi"/>
+                <w:color w:val="auto"/>
+                <w:sz w:val="22"/>
+                <w:szCs w:val="22"/>
+              </w:rPr>
+              <w:tab/>
+            </w:r>
+            <w:r>
+              <w:rPr>
+                <w:rStyle w:val="Hyperlink"/>
+              </w:rPr>
+              <w:t>GUI-Entwurf</w:t>
+            </w:r>
+            <w:r>
+              <w:rPr>
+                <w:webHidden/>
+              </w:rPr>
+              <w:tab/>
+            </w:r>
+            <w:r>
+              <w:rPr>
+                <w:webHidden/>
+              </w:rPr>
+              <w:fldChar w:fldCharType="begin"/>
+            </w:r>
+            <w:r>
+              <w:rPr>
+                <w:webHidden/>
+              </w:rPr>
+              <w:instrText xml:space="preserve"> PAGEREF _Toc456854531 \h </w:instrText>
+            </w:r>
+            <w:r>
+              <w:rPr>
+                <w:webHidden/>
+              </w:rPr>
+            </w:r>
+            <w:r>
+              <w:rPr>
+                <w:webHidden/>
+              </w:rPr>
+              <w:fldChar w:fldCharType="separate"/>
+            </w:r>
+            <w:r>
+              <w:rPr>
+                <w:webHidden/>
+              </w:rPr>
+              <w:t>29</w:t>
+            </w:r>
+            <w:r>
+              <w:rPr>
+                <w:webHidden/>
+              </w:rPr>
+              <w:fldChar w:fldCharType="end"/>
+            </w:r>
+          </w:hyperlink>
+        </w:p>
+        <w:p>
+          <w:pPr>
+            <w:pStyle w:val="TOC1"/>
+            <w:rPr>
+              <w:rFonts w:asciiTheme="minorHAnsi" w:eastAsiaTheme="minorEastAsia" w:hAnsiTheme="minorHAnsi" w:cstheme="minorBidi"/>
+              <w:color w:val="auto"/>
+              <w:sz w:val="22"/>
+              <w:szCs w:val="22"/>
+            </w:rPr>
+          </w:pPr>
+          <w:hyperlink w:anchor="_Toc456854532" w:history="1">
+            <w:r>
+              <w:rPr>
+                <w:rStyle w:val="Hyperlink"/>
+              </w:rPr>
+              <w:t>Abkürzungsverzeichnis</w:t>
+            </w:r>
+            <w:r>
+              <w:rPr>
+                <w:webHidden/>
+              </w:rPr>
+              <w:tab/>
+            </w:r>
+            <w:r>
+              <w:rPr>
+                <w:webHidden/>
+              </w:rPr>
+              <w:fldChar w:fldCharType="begin"/>
+            </w:r>
+            <w:r>
+              <w:rPr>
+                <w:webHidden/>
+              </w:rPr>
+              <w:instrText xml:space="preserve"> PAGEREF _Toc456854532 \h </w:instrText>
+            </w:r>
+            <w:r>
+              <w:rPr>
+                <w:webHidden/>
+              </w:rPr>
+            </w:r>
+            <w:r>
+              <w:rPr>
+                <w:webHidden/>
+              </w:rPr>
+              <w:fldChar w:fldCharType="separate"/>
+            </w:r>
+            <w:r>
+              <w:rPr>
+                <w:webHidden/>
+              </w:rPr>
+              <w:t>30</w:t>
+            </w:r>
+            <w:r>
+              <w:rPr>
+                <w:webHidden/>
+              </w:rPr>
+              <w:fldChar w:fldCharType="end"/>
+            </w:r>
+          </w:hyperlink>
+        </w:p>
+        <w:p>
+          <w:pPr>
+            <w:pStyle w:val="TOC1"/>
+            <w:rPr>
+              <w:rFonts w:asciiTheme="minorHAnsi" w:eastAsiaTheme="minorEastAsia" w:hAnsiTheme="minorHAnsi" w:cstheme="minorBidi"/>
+              <w:color w:val="auto"/>
+              <w:sz w:val="22"/>
+              <w:szCs w:val="22"/>
+            </w:rPr>
+          </w:pPr>
+          <w:hyperlink w:anchor="_Toc456854533" w:history="1">
+            <w:r>
+              <w:rPr>
+                <w:rStyle w:val="Hyperlink"/>
+              </w:rPr>
+              <w:t>Abbildungsverzeichnis</w:t>
+            </w:r>
+            <w:r>
+              <w:rPr>
+                <w:webHidden/>
+              </w:rPr>
+              <w:tab/>
+            </w:r>
+            <w:r>
+              <w:rPr>
+                <w:webHidden/>
+              </w:rPr>
+              <w:fldChar w:fldCharType="begin"/>
+            </w:r>
+            <w:r>
+              <w:rPr>
+                <w:webHidden/>
+              </w:rPr>
+              <w:instrText xml:space="preserve"> PAGEREF _Toc456854533 \h </w:instrText>
+            </w:r>
+            <w:r>
+              <w:rPr>
+                <w:webHidden/>
+              </w:rPr>
+            </w:r>
+            <w:r>
+              <w:rPr>
+                <w:webHidden/>
+              </w:rPr>
+              <w:fldChar w:fldCharType="separate"/>
+            </w:r>
+            <w:r>
+              <w:rPr>
+                <w:webHidden/>
+              </w:rPr>
+              <w:t>30</w:t>
             </w:r>
             <w:r>
               <w:rPr>
@@ -2452,70 +2651,6 @@
               <w:bCs/>
             </w:rPr>
           </w:pPr>
-          <w:hyperlink w:anchor="_Toc456816308" w:history="1">
-            <w:r>
-              <w:rPr>
-                <w:rStyle w:val="Hyperlink"/>
-              </w:rPr>
-              <w:t>12</w:t>
-            </w:r>
-            <w:r>
-              <w:rPr>
-                <w:rFonts w:asciiTheme="minorHAnsi" w:eastAsiaTheme="minorEastAsia" w:hAnsiTheme="minorHAnsi" w:cstheme="minorBidi"/>
-                <w:color w:val="auto"/>
-                <w:sz w:val="22"/>
-                <w:szCs w:val="22"/>
-              </w:rPr>
-              <w:tab/>
-            </w:r>
-            <w:r>
-              <w:rPr>
-                <w:rStyle w:val="Hyperlink"/>
-              </w:rPr>
-              <w:t>GUI-Entwurf</w:t>
-            </w:r>
-            <w:r>
-              <w:rPr>
-                <w:webHidden/>
-              </w:rPr>
-              <w:tab/>
-            </w:r>
-            <w:r>
-              <w:rPr>
-                <w:webHidden/>
-              </w:rPr>
-              <w:fldChar w:fldCharType="begin"/>
-            </w:r>
-            <w:r>
-              <w:rPr>
-                <w:webHidden/>
-              </w:rPr>
-              <w:instrText xml:space="preserve"> PAGEREF _Toc456816308 \h </w:instrText>
-            </w:r>
-            <w:r>
-              <w:rPr>
-                <w:webHidden/>
-              </w:rPr>
-            </w:r>
-            <w:r>
-              <w:rPr>
-                <w:webHidden/>
-              </w:rPr>
-              <w:fldChar w:fldCharType="separate"/>
-            </w:r>
-            <w:r>
-              <w:rPr>
-                <w:webHidden/>
-              </w:rPr>
-              <w:t>29</w:t>
-            </w:r>
-            <w:r>
-              <w:rPr>
-                <w:webHidden/>
-              </w:rPr>
-              <w:fldChar w:fldCharType="end"/>
-            </w:r>
-          </w:hyperlink>
           <w:r>
             <w:rPr>
               <w:b/>
@@ -2528,22 +2663,34 @@
     </w:sdt>
     <w:p>
       <w:pPr>
+        <w:spacing w:before="0"/>
+        <w:jc w:val="left"/>
+        <w:rPr>
+          <w:rFonts w:asciiTheme="majorHAnsi" w:hAnsiTheme="majorHAnsi"/>
+          <w:b/>
+          <w:sz w:val="56"/>
+        </w:rPr>
+      </w:pPr>
+      <w:bookmarkStart w:id="3" w:name="_Toc456854500"/>
+      <w:r>
+        <w:br w:type="page"/>
+      </w:r>
+    </w:p>
+    <w:p>
+      <w:pPr>
         <w:pStyle w:val="Title"/>
       </w:pPr>
-      <w:bookmarkStart w:id="2" w:name="_Toc456816277"/>
       <w:r>
         <w:lastRenderedPageBreak/>
         <w:t>Aufgabenstellung</w:t>
       </w:r>
-      <w:bookmarkStart w:id="3" w:name="_GoBack"/>
-      <w:bookmarkEnd w:id="2"/>
       <w:bookmarkEnd w:id="3"/>
     </w:p>
     <w:p>
       <w:pPr>
         <w:pStyle w:val="Heading1"/>
       </w:pPr>
-      <w:bookmarkStart w:id="4" w:name="_Toc456816278"/>
+      <w:bookmarkStart w:id="4" w:name="_Toc456854501"/>
       <w:r>
         <w:t>Einleitung</w:t>
       </w:r>
@@ -2593,7 +2740,7 @@
       <w:pPr>
         <w:pStyle w:val="Heading1"/>
       </w:pPr>
-      <w:bookmarkStart w:id="5" w:name="_Toc456816279"/>
+      <w:bookmarkStart w:id="5" w:name="_Toc456854502"/>
       <w:r>
         <w:t>Lastenheft</w:t>
       </w:r>
@@ -2603,7 +2750,7 @@
       <w:pPr>
         <w:pStyle w:val="Heading2"/>
       </w:pPr>
-      <w:bookmarkStart w:id="6" w:name="_Toc456816280"/>
+      <w:bookmarkStart w:id="6" w:name="_Toc456854503"/>
       <w:r>
         <w:t>Zielsetzung</w:t>
       </w:r>
@@ -2666,7 +2813,7 @@
       <w:pPr>
         <w:pStyle w:val="Heading2"/>
       </w:pPr>
-      <w:bookmarkStart w:id="7" w:name="_Toc456816281"/>
+      <w:bookmarkStart w:id="7" w:name="_Toc456854504"/>
       <w:r>
         <w:t>Anwendungsbereiche</w:t>
       </w:r>
@@ -2714,7 +2861,7 @@
       <w:pPr>
         <w:pStyle w:val="Heading2"/>
       </w:pPr>
-      <w:bookmarkStart w:id="8" w:name="_Toc456816282"/>
+      <w:bookmarkStart w:id="8" w:name="_Toc456854505"/>
       <w:r>
         <w:t>Zielgruppen, Benutzerrollen und Verantwortlichkeiten</w:t>
       </w:r>
@@ -2769,7 +2916,7 @@
       <w:pPr>
         <w:pStyle w:val="Heading2"/>
       </w:pPr>
-      <w:bookmarkStart w:id="9" w:name="_Toc456816283"/>
+      <w:bookmarkStart w:id="9" w:name="_Toc456854506"/>
       <w:r>
         <w:t>Zusammenspiel mit anderen Systemen</w:t>
       </w:r>
@@ -2799,7 +2946,7 @@
       <w:pPr>
         <w:pStyle w:val="Heading2"/>
       </w:pPr>
-      <w:bookmarkStart w:id="10" w:name="_Toc456816284"/>
+      <w:bookmarkStart w:id="10" w:name="_Toc456854507"/>
       <w:r>
         <w:lastRenderedPageBreak/>
         <w:t>Produktfunktionen</w:t>
@@ -3179,7 +3326,7 @@
       <w:pPr>
         <w:pStyle w:val="Heading2"/>
       </w:pPr>
-      <w:bookmarkStart w:id="11" w:name="_Toc456816285"/>
+      <w:bookmarkStart w:id="11" w:name="_Toc456854508"/>
       <w:r>
         <w:t>Produktdaten</w:t>
       </w:r>
@@ -3241,7 +3388,7 @@
       <w:pPr>
         <w:pStyle w:val="Heading2"/>
       </w:pPr>
-      <w:bookmarkStart w:id="12" w:name="_Toc456816286"/>
+      <w:bookmarkStart w:id="12" w:name="_Toc456854509"/>
       <w:r>
         <w:t>Produktleistungen</w:t>
       </w:r>
@@ -3379,7 +3526,7 @@
       <w:pPr>
         <w:pStyle w:val="Heading2"/>
       </w:pPr>
-      <w:bookmarkStart w:id="13" w:name="_Toc456816287"/>
+      <w:bookmarkStart w:id="13" w:name="_Toc456854510"/>
       <w:r>
         <w:t>Qualitätsanforderung</w:t>
       </w:r>
@@ -3830,7 +3977,7 @@
       <w:pPr>
         <w:pStyle w:val="Heading1"/>
       </w:pPr>
-      <w:bookmarkStart w:id="14" w:name="_Toc456816288"/>
+      <w:bookmarkStart w:id="14" w:name="_Toc456854511"/>
       <w:r>
         <w:lastRenderedPageBreak/>
         <w:t>Vereinfachungen</w:t>
@@ -4005,7 +4152,7 @@
       <w:pPr>
         <w:pStyle w:val="Title"/>
       </w:pPr>
-      <w:bookmarkStart w:id="15" w:name="_Toc456816289"/>
+      <w:bookmarkStart w:id="15" w:name="_Toc456854512"/>
       <w:r>
         <w:lastRenderedPageBreak/>
         <w:t>A</w:t>
@@ -4020,7 +4167,7 @@
         <w:pStyle w:val="Heading1"/>
         <w:jc w:val="left"/>
       </w:pPr>
-      <w:bookmarkStart w:id="16" w:name="_Toc456816290"/>
+      <w:bookmarkStart w:id="16" w:name="_Toc456854513"/>
       <w:r>
         <w:t>Einleitung</w:t>
       </w:r>
@@ -4089,7 +4236,7 @@
         <w:pStyle w:val="Heading1"/>
         <w:jc w:val="left"/>
       </w:pPr>
-      <w:bookmarkStart w:id="17" w:name="_Toc456816291"/>
+      <w:bookmarkStart w:id="17" w:name="_Toc456854514"/>
       <w:r>
         <w:t>Lastenheft</w:t>
       </w:r>
@@ -4100,7 +4247,7 @@
         <w:pStyle w:val="Heading2"/>
         <w:jc w:val="left"/>
       </w:pPr>
-      <w:bookmarkStart w:id="18" w:name="_Toc456816292"/>
+      <w:bookmarkStart w:id="18" w:name="_Toc456854515"/>
       <w:r>
         <w:t>Zielsetzung</w:t>
       </w:r>
@@ -4400,7 +4547,7 @@
         <w:pStyle w:val="Heading2"/>
         <w:jc w:val="left"/>
       </w:pPr>
-      <w:bookmarkStart w:id="19" w:name="_Toc456816293"/>
+      <w:bookmarkStart w:id="19" w:name="_Toc456854516"/>
       <w:r>
         <w:t>Anwendungsbereiche</w:t>
       </w:r>
@@ -4564,7 +4711,7 @@
         <w:pStyle w:val="Heading2"/>
         <w:jc w:val="left"/>
       </w:pPr>
-      <w:bookmarkStart w:id="20" w:name="_Toc456816294"/>
+      <w:bookmarkStart w:id="20" w:name="_Toc456854517"/>
       <w:r>
         <w:t>Zielgruppen, Benutzerrollen und Verantwortlichkeiten</w:t>
       </w:r>
@@ -5062,7 +5209,7 @@
         <w:pStyle w:val="Heading2"/>
         <w:jc w:val="left"/>
       </w:pPr>
-      <w:bookmarkStart w:id="21" w:name="_Toc456816295"/>
+      <w:bookmarkStart w:id="21" w:name="_Toc456854518"/>
       <w:r>
         <w:t>Zusammenspiel mit anderen Systemen</w:t>
       </w:r>
@@ -5127,7 +5274,7 @@
       <w:pPr>
         <w:pStyle w:val="Heading2"/>
       </w:pPr>
-      <w:bookmarkStart w:id="22" w:name="_Toc456816296"/>
+      <w:bookmarkStart w:id="22" w:name="_Toc456854519"/>
       <w:r>
         <w:t>Produktfunktionen</w:t>
       </w:r>
@@ -5154,11 +5301,13 @@
           <w:p>
             <w:pPr>
               <w:rPr>
-                <w:lang w:eastAsia="en-US"/>
-              </w:rPr>
-            </w:pPr>
-            <w:r>
-              <w:rPr>
+                <w:b/>
+                <w:lang w:eastAsia="en-US"/>
+              </w:rPr>
+            </w:pPr>
+            <w:r>
+              <w:rPr>
+                <w:b/>
                 <w:lang w:eastAsia="en-US"/>
               </w:rPr>
               <w:t>/LF10/</w:t>
@@ -5497,13 +5646,16 @@
           <w:p>
             <w:pPr>
               <w:rPr>
-                <w:lang w:eastAsia="en-US"/>
-              </w:rPr>
-            </w:pPr>
-            <w:r>
-              <w:rPr>
-                <w:lang w:eastAsia="en-US"/>
-              </w:rPr>
+                <w:b/>
+                <w:lang w:eastAsia="en-US"/>
+              </w:rPr>
+            </w:pPr>
+            <w:r>
+              <w:rPr>
+                <w:b/>
+                <w:lang w:eastAsia="en-US"/>
+              </w:rPr>
+              <w:lastRenderedPageBreak/>
               <w:t>/LF20/</w:t>
             </w:r>
           </w:p>
@@ -6442,13 +6594,16 @@
           <w:p>
             <w:pPr>
               <w:rPr>
-                <w:lang w:eastAsia="en-US"/>
-              </w:rPr>
-            </w:pPr>
-            <w:r>
-              <w:rPr>
-                <w:lang w:eastAsia="en-US"/>
-              </w:rPr>
+                <w:b/>
+                <w:lang w:eastAsia="en-US"/>
+              </w:rPr>
+            </w:pPr>
+            <w:r>
+              <w:rPr>
+                <w:b/>
+                <w:lang w:eastAsia="en-US"/>
+              </w:rPr>
+              <w:lastRenderedPageBreak/>
               <w:t>/LF40/</w:t>
             </w:r>
           </w:p>
@@ -7983,13 +8138,16 @@
           <w:p>
             <w:pPr>
               <w:rPr>
-                <w:lang w:eastAsia="en-US"/>
-              </w:rPr>
-            </w:pPr>
-            <w:r>
-              <w:rPr>
-                <w:lang w:eastAsia="en-US"/>
-              </w:rPr>
+                <w:b/>
+                <w:lang w:eastAsia="en-US"/>
+              </w:rPr>
+            </w:pPr>
+            <w:r>
+              <w:rPr>
+                <w:b/>
+                <w:lang w:eastAsia="en-US"/>
+              </w:rPr>
+              <w:lastRenderedPageBreak/>
               <w:t>/LF60/</w:t>
             </w:r>
           </w:p>
@@ -8405,13 +8563,16 @@
           <w:p>
             <w:pPr>
               <w:rPr>
-                <w:lang w:eastAsia="en-US"/>
-              </w:rPr>
-            </w:pPr>
-            <w:r>
-              <w:rPr>
-                <w:lang w:eastAsia="en-US"/>
-              </w:rPr>
+                <w:b/>
+                <w:lang w:eastAsia="en-US"/>
+              </w:rPr>
+            </w:pPr>
+            <w:r>
+              <w:rPr>
+                <w:b/>
+                <w:lang w:eastAsia="en-US"/>
+              </w:rPr>
+              <w:lastRenderedPageBreak/>
               <w:t>/LF80/</w:t>
             </w:r>
           </w:p>
@@ -8756,6 +8917,7 @@
               <w:rPr>
                 <w:lang w:eastAsia="en-US"/>
               </w:rPr>
+              <w:lastRenderedPageBreak/>
               <w:t>/LF100/</w:t>
             </w:r>
           </w:p>
@@ -8842,7 +9004,7 @@
         <w:pStyle w:val="Heading2"/>
         <w:jc w:val="left"/>
       </w:pPr>
-      <w:bookmarkStart w:id="24" w:name="_Toc456816297"/>
+      <w:bookmarkStart w:id="24" w:name="_Toc456854520"/>
       <w:r>
         <w:t>Produktdaten</w:t>
       </w:r>
@@ -8951,7 +9113,7 @@
         <w:pStyle w:val="Heading2"/>
         <w:jc w:val="left"/>
       </w:pPr>
-      <w:bookmarkStart w:id="25" w:name="_Toc456816298"/>
+      <w:bookmarkStart w:id="25" w:name="_Toc456854521"/>
       <w:r>
         <w:t>Produktleistungen</w:t>
       </w:r>
@@ -9249,7 +9411,7 @@
       <w:pPr>
         <w:pStyle w:val="Heading2"/>
       </w:pPr>
-      <w:bookmarkStart w:id="26" w:name="_Toc456816299"/>
+      <w:bookmarkStart w:id="26" w:name="_Toc456854522"/>
       <w:r>
         <w:t>Qualitätsanforderung</w:t>
       </w:r>
@@ -10185,7 +10347,7 @@
         <w:pStyle w:val="Heading2"/>
         <w:jc w:val="left"/>
       </w:pPr>
-      <w:bookmarkStart w:id="27" w:name="_Toc456816300"/>
+      <w:bookmarkStart w:id="27" w:name="_Toc456854523"/>
       <w:commentRangeStart w:id="28"/>
       <w:r>
         <w:lastRenderedPageBreak/>
@@ -11346,7 +11508,7 @@
       <w:pPr>
         <w:pStyle w:val="Heading1"/>
       </w:pPr>
-      <w:bookmarkStart w:id="29" w:name="_Toc456816301"/>
+      <w:bookmarkStart w:id="29" w:name="_Toc456854524"/>
       <w:proofErr w:type="spellStart"/>
       <w:r>
         <w:lastRenderedPageBreak/>
@@ -11371,7 +11533,7 @@
       <w:pPr>
         <w:pStyle w:val="Heading1"/>
       </w:pPr>
-      <w:bookmarkStart w:id="30" w:name="_Toc456816302"/>
+      <w:bookmarkStart w:id="30" w:name="_Toc456854525"/>
       <w:r>
         <w:lastRenderedPageBreak/>
         <w:t>Analyse-Klassendiagramm</w:t>
@@ -11391,7 +11553,7 @@
       <w:pPr>
         <w:pStyle w:val="Heading1"/>
       </w:pPr>
-      <w:bookmarkStart w:id="31" w:name="_Toc456816303"/>
+      <w:bookmarkStart w:id="31" w:name="_Toc456854526"/>
       <w:r>
         <w:lastRenderedPageBreak/>
         <w:t>Sequenzdiagramm</w:t>
@@ -11411,7 +11573,7 @@
       <w:pPr>
         <w:pStyle w:val="Heading1"/>
       </w:pPr>
-      <w:bookmarkStart w:id="32" w:name="_Toc456816304"/>
+      <w:bookmarkStart w:id="32" w:name="_Toc456854527"/>
       <w:r>
         <w:lastRenderedPageBreak/>
         <w:t>Aktivitätsdiagramm</w:t>
@@ -11431,7 +11593,7 @@
       <w:pPr>
         <w:pStyle w:val="Title"/>
       </w:pPr>
-      <w:bookmarkStart w:id="33" w:name="_Toc456816305"/>
+      <w:bookmarkStart w:id="33" w:name="_Toc456854528"/>
       <w:r>
         <w:lastRenderedPageBreak/>
         <w:t>Entwurf</w:t>
@@ -11442,7 +11604,7 @@
       <w:pPr>
         <w:pStyle w:val="Heading1"/>
       </w:pPr>
-      <w:bookmarkStart w:id="34" w:name="_Toc456816306"/>
+      <w:bookmarkStart w:id="34" w:name="_Toc456854529"/>
       <w:r>
         <w:t>Datenbankentwurf</w:t>
       </w:r>
@@ -11461,7 +11623,7 @@
       <w:pPr>
         <w:pStyle w:val="Heading1"/>
       </w:pPr>
-      <w:bookmarkStart w:id="35" w:name="_Toc456816307"/>
+      <w:bookmarkStart w:id="35" w:name="_Toc456854530"/>
       <w:r>
         <w:lastRenderedPageBreak/>
         <w:t>Entwurfsklassendiagramm</w:t>
@@ -11481,12 +11643,519 @@
       <w:pPr>
         <w:pStyle w:val="Heading1"/>
       </w:pPr>
-      <w:bookmarkStart w:id="36" w:name="_Toc456816308"/>
+      <w:bookmarkStart w:id="36" w:name="_Toc456854531"/>
       <w:r>
         <w:lastRenderedPageBreak/>
         <w:t>GUI-Entwurf</w:t>
       </w:r>
       <w:bookmarkEnd w:id="36"/>
+    </w:p>
+    <w:p>
+      <w:pPr>
+        <w:spacing w:before="0"/>
+        <w:jc w:val="left"/>
+      </w:pPr>
+      <w:r>
+        <w:br w:type="page"/>
+      </w:r>
+    </w:p>
+    <w:p>
+      <w:pPr>
+        <w:pStyle w:val="Title"/>
+      </w:pPr>
+      <w:bookmarkStart w:id="37" w:name="_Toc456854532"/>
+      <w:r>
+        <w:lastRenderedPageBreak/>
+        <w:t>Abkürzungsverzeichnis</w:t>
+      </w:r>
+      <w:bookmarkEnd w:id="37"/>
+    </w:p>
+    <w:tbl>
+      <w:tblPr>
+        <w:tblStyle w:val="TableGrid"/>
+        <w:tblW w:w="0" w:type="auto"/>
+        <w:tblBorders>
+          <w:top w:val="none" w:sz="0" w:space="0" w:color="auto"/>
+          <w:left w:val="none" w:sz="0" w:space="0" w:color="auto"/>
+          <w:bottom w:val="none" w:sz="0" w:space="0" w:color="auto"/>
+          <w:right w:val="none" w:sz="0" w:space="0" w:color="auto"/>
+          <w:insideH w:val="none" w:sz="0" w:space="0" w:color="auto"/>
+          <w:insideV w:val="none" w:sz="0" w:space="0" w:color="auto"/>
+        </w:tblBorders>
+        <w:tblLook w:val="04A0" w:firstRow="1" w:lastRow="0" w:firstColumn="1" w:lastColumn="0" w:noHBand="0" w:noVBand="1"/>
+      </w:tblPr>
+      <w:tblGrid>
+        <w:gridCol w:w="2689"/>
+        <w:gridCol w:w="6373"/>
+      </w:tblGrid>
+      <w:tr>
+        <w:tc>
+          <w:tcPr>
+            <w:tcW w:w="2689" w:type="dxa"/>
+          </w:tcPr>
+          <w:p>
+            <w:r>
+              <w:t>API</w:t>
+            </w:r>
+          </w:p>
+        </w:tc>
+        <w:tc>
+          <w:tcPr>
+            <w:tcW w:w="6373" w:type="dxa"/>
+          </w:tcPr>
+          <w:p>
+            <w:r>
+              <w:rPr>
+                <w:b/>
+              </w:rPr>
+              <w:t>A</w:t>
+            </w:r>
+            <w:r>
+              <w:t xml:space="preserve">pplication </w:t>
+            </w:r>
+            <w:proofErr w:type="spellStart"/>
+            <w:r>
+              <w:rPr>
+                <w:b/>
+              </w:rPr>
+              <w:t>P</w:t>
+            </w:r>
+            <w:r>
+              <w:t>rogramming</w:t>
+            </w:r>
+            <w:proofErr w:type="spellEnd"/>
+            <w:r>
+              <w:t xml:space="preserve"> </w:t>
+            </w:r>
+            <w:r>
+              <w:rPr>
+                <w:b/>
+              </w:rPr>
+              <w:t>I</w:t>
+            </w:r>
+            <w:r>
+              <w:t>nterface</w:t>
+            </w:r>
+          </w:p>
+        </w:tc>
+      </w:tr>
+      <w:tr>
+        <w:tc>
+          <w:tcPr>
+            <w:tcW w:w="2689" w:type="dxa"/>
+          </w:tcPr>
+          <w:p>
+            <w:r>
+              <w:t>ERM</w:t>
+            </w:r>
+          </w:p>
+        </w:tc>
+        <w:tc>
+          <w:tcPr>
+            <w:tcW w:w="6373" w:type="dxa"/>
+          </w:tcPr>
+          <w:p>
+            <w:proofErr w:type="spellStart"/>
+            <w:r>
+              <w:rPr>
+                <w:b/>
+              </w:rPr>
+              <w:t>E</w:t>
+            </w:r>
+            <w:r>
+              <w:t>ntity</w:t>
+            </w:r>
+            <w:proofErr w:type="spellEnd"/>
+            <w:r>
+              <w:t xml:space="preserve"> </w:t>
+            </w:r>
+            <w:r>
+              <w:rPr>
+                <w:b/>
+              </w:rPr>
+              <w:t>R</w:t>
+            </w:r>
+            <w:r>
+              <w:t xml:space="preserve">elational </w:t>
+            </w:r>
+            <w:r>
+              <w:rPr>
+                <w:b/>
+              </w:rPr>
+              <w:t>M</w:t>
+            </w:r>
+            <w:r>
+              <w:t>odel</w:t>
+            </w:r>
+          </w:p>
+        </w:tc>
+      </w:tr>
+      <w:tr>
+        <w:tc>
+          <w:tcPr>
+            <w:tcW w:w="2689" w:type="dxa"/>
+          </w:tcPr>
+          <w:p>
+            <w:r>
+              <w:t>GUI</w:t>
+            </w:r>
+          </w:p>
+        </w:tc>
+        <w:tc>
+          <w:tcPr>
+            <w:tcW w:w="6373" w:type="dxa"/>
+          </w:tcPr>
+          <w:p>
+            <w:proofErr w:type="spellStart"/>
+            <w:r>
+              <w:rPr>
+                <w:b/>
+              </w:rPr>
+              <w:t>G</w:t>
+            </w:r>
+            <w:r>
+              <w:t>raphical</w:t>
+            </w:r>
+            <w:proofErr w:type="spellEnd"/>
+            <w:r>
+              <w:t xml:space="preserve"> </w:t>
+            </w:r>
+            <w:r>
+              <w:rPr>
+                <w:b/>
+              </w:rPr>
+              <w:t>U</w:t>
+            </w:r>
+            <w:r>
+              <w:t xml:space="preserve">ser </w:t>
+            </w:r>
+            <w:r>
+              <w:rPr>
+                <w:b/>
+              </w:rPr>
+              <w:t>I</w:t>
+            </w:r>
+            <w:r>
+              <w:t>nterface</w:t>
+            </w:r>
+          </w:p>
+        </w:tc>
+      </w:tr>
+      <w:tr>
+        <w:tc>
+          <w:tcPr>
+            <w:tcW w:w="2689" w:type="dxa"/>
+          </w:tcPr>
+          <w:p>
+            <w:r>
+              <w:t>ODATA</w:t>
+            </w:r>
+          </w:p>
+        </w:tc>
+        <w:tc>
+          <w:tcPr>
+            <w:tcW w:w="6373" w:type="dxa"/>
+          </w:tcPr>
+          <w:p>
+            <w:r>
+              <w:rPr>
+                <w:b/>
+              </w:rPr>
+              <w:t>O</w:t>
+            </w:r>
+            <w:r>
+              <w:t xml:space="preserve">pen </w:t>
+            </w:r>
+            <w:r>
+              <w:rPr>
+                <w:b/>
+              </w:rPr>
+              <w:t>D</w:t>
+            </w:r>
+            <w:r>
+              <w:t xml:space="preserve">ata </w:t>
+            </w:r>
+            <w:r>
+              <w:rPr>
+                <w:b/>
+              </w:rPr>
+              <w:t>P</w:t>
+            </w:r>
+            <w:r>
+              <w:t>rotocol</w:t>
+            </w:r>
+          </w:p>
+        </w:tc>
+      </w:tr>
+      <w:tr>
+        <w:tc>
+          <w:tcPr>
+            <w:tcW w:w="2689" w:type="dxa"/>
+          </w:tcPr>
+          <w:p>
+            <w:r>
+              <w:t>SQL</w:t>
+            </w:r>
+          </w:p>
+        </w:tc>
+        <w:tc>
+          <w:tcPr>
+            <w:tcW w:w="6373" w:type="dxa"/>
+          </w:tcPr>
+          <w:p>
+            <w:r>
+              <w:rPr>
+                <w:b/>
+              </w:rPr>
+              <w:t>S</w:t>
+            </w:r>
+            <w:r>
+              <w:t xml:space="preserve">tructured </w:t>
+            </w:r>
+            <w:r>
+              <w:rPr>
+                <w:b/>
+              </w:rPr>
+              <w:t>Q</w:t>
+            </w:r>
+            <w:r>
+              <w:t xml:space="preserve">uery </w:t>
+            </w:r>
+            <w:r>
+              <w:rPr>
+                <w:b/>
+              </w:rPr>
+              <w:t>L</w:t>
+            </w:r>
+            <w:r>
+              <w:t>anguage</w:t>
+            </w:r>
+          </w:p>
+        </w:tc>
+      </w:tr>
+      <w:tr>
+        <w:tc>
+          <w:tcPr>
+            <w:tcW w:w="2689" w:type="dxa"/>
+          </w:tcPr>
+          <w:p>
+            <w:r>
+              <w:t>UI</w:t>
+            </w:r>
+          </w:p>
+        </w:tc>
+        <w:tc>
+          <w:tcPr>
+            <w:tcW w:w="6373" w:type="dxa"/>
+          </w:tcPr>
+          <w:p>
+            <w:r>
+              <w:rPr>
+                <w:b/>
+              </w:rPr>
+              <w:t>U</w:t>
+            </w:r>
+            <w:r>
+              <w:t xml:space="preserve">ser </w:t>
+            </w:r>
+            <w:r>
+              <w:rPr>
+                <w:b/>
+              </w:rPr>
+              <w:t>I</w:t>
+            </w:r>
+            <w:r>
+              <w:t>nterface</w:t>
+            </w:r>
+          </w:p>
+        </w:tc>
+      </w:tr>
+      <w:tr>
+        <w:tc>
+          <w:tcPr>
+            <w:tcW w:w="2689" w:type="dxa"/>
+          </w:tcPr>
+          <w:p>
+            <w:r>
+              <w:t>UML</w:t>
+            </w:r>
+          </w:p>
+        </w:tc>
+        <w:tc>
+          <w:tcPr>
+            <w:tcW w:w="6373" w:type="dxa"/>
+          </w:tcPr>
+          <w:p>
+            <w:r>
+              <w:rPr>
+                <w:b/>
+              </w:rPr>
+              <w:t>U</w:t>
+            </w:r>
+            <w:r>
+              <w:t xml:space="preserve">nified </w:t>
+            </w:r>
+            <w:r>
+              <w:rPr>
+                <w:b/>
+              </w:rPr>
+              <w:t>M</w:t>
+            </w:r>
+            <w:r>
+              <w:t xml:space="preserve">odeling </w:t>
+            </w:r>
+            <w:r>
+              <w:rPr>
+                <w:b/>
+              </w:rPr>
+              <w:t>L</w:t>
+            </w:r>
+            <w:r>
+              <w:t>anguage</w:t>
+            </w:r>
+          </w:p>
+        </w:tc>
+      </w:tr>
+      <w:tr>
+        <w:tc>
+          <w:tcPr>
+            <w:tcW w:w="2689" w:type="dxa"/>
+          </w:tcPr>
+          <w:p>
+            <w:r>
+              <w:t>URL</w:t>
+            </w:r>
+          </w:p>
+        </w:tc>
+        <w:tc>
+          <w:tcPr>
+            <w:tcW w:w="6373" w:type="dxa"/>
+          </w:tcPr>
+          <w:p>
+            <w:r>
+              <w:rPr>
+                <w:b/>
+              </w:rPr>
+              <w:t>U</w:t>
+            </w:r>
+            <w:r>
+              <w:t xml:space="preserve">niform </w:t>
+            </w:r>
+            <w:proofErr w:type="spellStart"/>
+            <w:r>
+              <w:rPr>
+                <w:b/>
+              </w:rPr>
+              <w:t>R</w:t>
+            </w:r>
+            <w:r>
+              <w:t>esource</w:t>
+            </w:r>
+            <w:proofErr w:type="spellEnd"/>
+            <w:r>
+              <w:t xml:space="preserve"> </w:t>
+            </w:r>
+            <w:r>
+              <w:rPr>
+                <w:b/>
+              </w:rPr>
+              <w:t>L</w:t>
+            </w:r>
+            <w:r>
+              <w:t>ocator</w:t>
+            </w:r>
+          </w:p>
+        </w:tc>
+      </w:tr>
+      <w:tr>
+        <w:tc>
+          <w:tcPr>
+            <w:tcW w:w="2689" w:type="dxa"/>
+          </w:tcPr>
+          <w:p>
+            <w:r>
+              <w:t>XML</w:t>
+            </w:r>
+          </w:p>
+        </w:tc>
+        <w:tc>
+          <w:tcPr>
+            <w:tcW w:w="6373" w:type="dxa"/>
+          </w:tcPr>
+          <w:p>
+            <w:r>
+              <w:t>e</w:t>
+            </w:r>
+            <w:r>
+              <w:rPr>
+                <w:b/>
+              </w:rPr>
+              <w:t>X</w:t>
+            </w:r>
+            <w:r>
+              <w:t xml:space="preserve">tensible </w:t>
+            </w:r>
+            <w:r>
+              <w:rPr>
+                <w:b/>
+              </w:rPr>
+              <w:t>M</w:t>
+            </w:r>
+            <w:r>
+              <w:t xml:space="preserve">arkup </w:t>
+            </w:r>
+            <w:r>
+              <w:rPr>
+                <w:b/>
+              </w:rPr>
+              <w:t>L</w:t>
+            </w:r>
+            <w:r>
+              <w:t>anguage</w:t>
+            </w:r>
+          </w:p>
+        </w:tc>
+      </w:tr>
+    </w:tbl>
+    <w:p/>
+    <w:p>
+      <w:pPr>
+        <w:pStyle w:val="Title"/>
+      </w:pPr>
+      <w:bookmarkStart w:id="38" w:name="_Toc456854533"/>
+      <w:r>
+        <w:t>Abbildungsverzeichnis</w:t>
+      </w:r>
+      <w:bookmarkEnd w:id="38"/>
+    </w:p>
+    <w:p>
+      <w:r>
+        <w:fldChar w:fldCharType="begin"/>
+      </w:r>
+      <w:r>
+        <w:instrText xml:space="preserve"> TOC \h \z \c "Abbildung" </w:instrText>
+      </w:r>
+      <w:r>
+        <w:fldChar w:fldCharType="separate"/>
+      </w:r>
+      <w:r>
+        <w:rPr>
+          <w:b/>
+          <w:bCs/>
+          <w:noProof/>
+          <w:lang w:val="en-US"/>
+        </w:rPr>
+        <w:t>No table of figures entries found.</w:t>
+      </w:r>
+      <w:r>
+        <w:rPr>
+          <w:b/>
+          <w:bCs/>
+          <w:noProof/>
+          <w:lang w:val="en-US"/>
+        </w:rPr>
+        <w:fldChar w:fldCharType="end"/>
+      </w:r>
     </w:p>
     <w:sectPr>
       <w:headerReference w:type="even" r:id="rId10"/>
@@ -11522,6 +12191,30 @@
         <w:t>Schöner</w:t>
       </w:r>
     </w:p>
+    <w:p>
+      <w:pPr>
+        <w:pStyle w:val="CommentText"/>
+      </w:pPr>
+      <w:r>
+        <w:t xml:space="preserve">die 5 Haupt </w:t>
+      </w:r>
+      <w:proofErr w:type="spellStart"/>
+      <w:r>
+        <w:t>LF’s</w:t>
+      </w:r>
+      <w:proofErr w:type="spellEnd"/>
+      <w:r>
+        <w:t xml:space="preserve"> überdenken</w:t>
+      </w:r>
+    </w:p>
+    <w:p>
+      <w:pPr>
+        <w:pStyle w:val="CommentText"/>
+      </w:pPr>
+      <w:r>
+        <w:t>Überschriften besser</w:t>
+      </w:r>
+    </w:p>
   </w:comment>
   <w:comment w:id="23" w:author="Mueller, Kai" w:date="2016-07-11T16:20:00Z" w:initials="MK">
     <w:p>
@@ -11570,7 +12263,7 @@
 
 <file path=word/commentsExtended.xml><?xml version="1.0" encoding="utf-8"?>
 <w15:commentsEx xmlns:wpc="http://schemas.microsoft.com/office/word/2010/wordprocessingCanvas" xmlns:mc="http://schemas.openxmlformats.org/markup-compatibility/2006" xmlns:o="urn:schemas-microsoft-com:office:office" xmlns:r="http://schemas.openxmlformats.org/officeDocument/2006/relationships" xmlns:m="http://schemas.openxmlformats.org/officeDocument/2006/math" xmlns:v="urn:schemas-microsoft-com:vml" xmlns:wp14="http://schemas.microsoft.com/office/word/2010/wordprocessingDrawing" xmlns:wp="http://schemas.openxmlformats.org/drawingml/2006/wordprocessingDrawing" xmlns:w10="urn:schemas-microsoft-com:office:word" xmlns:w="http://schemas.openxmlformats.org/wordprocessingml/2006/main" xmlns:w14="http://schemas.microsoft.com/office/word/2010/wordml" xmlns:w15="http://schemas.microsoft.com/office/word/2012/wordml" xmlns:wpg="http://schemas.microsoft.com/office/word/2010/wordprocessingGroup" xmlns:wpi="http://schemas.microsoft.com/office/word/2010/wordprocessingInk" xmlns:wne="http://schemas.microsoft.com/office/word/2006/wordml" xmlns:wps="http://schemas.microsoft.com/office/word/2010/wordprocessingShape" mc:Ignorable="w14 w15 wp14">
-  <w15:commentEx w15:paraId="2277B651" w15:done="0"/>
+  <w15:commentEx w15:paraId="351D478F" w15:done="0"/>
   <w15:commentEx w15:paraId="2F8AA00E" w15:done="0"/>
   <w15:commentEx w15:paraId="58870B96" w15:done="0"/>
 </w15:commentsEx>
@@ -11620,6 +12313,7 @@
           <w:docPartUnique/>
         </w:docPartObj>
       </w:sdtPr>
+      <w:sdtEndPr/>
       <w:sdtContent>
         <w:r>
           <w:fldChar w:fldCharType="begin"/>
@@ -11660,6 +12354,7 @@
         <w:docPartUnique/>
       </w:docPartObj>
     </w:sdtPr>
+    <w:sdtEndPr/>
     <w:sdtContent>
       <w:p>
         <w:pPr>
@@ -12402,6 +13097,119 @@
     </w:lvl>
   </w:abstractNum>
   <w:abstractNum w:abstractNumId="10" w15:restartNumberingAfterBreak="0">
+    <w:nsid w:val="2C382DCF"/>
+    <w:multiLevelType w:val="multilevel"/>
+    <w:tmpl w:val="5A921BB2"/>
+    <w:lvl w:ilvl="0">
+      <w:start w:val="1"/>
+      <w:numFmt w:val="decimal"/>
+      <w:lvlText w:val="%1."/>
+      <w:lvlJc w:val="left"/>
+      <w:pPr>
+        <w:ind w:left="630" w:hanging="630"/>
+      </w:pPr>
+      <w:rPr>
+        <w:rFonts w:hint="default"/>
+      </w:rPr>
+    </w:lvl>
+    <w:lvl w:ilvl="1">
+      <w:start w:val="1"/>
+      <w:numFmt w:val="decimal"/>
+      <w:lvlText w:val="%1.%2."/>
+      <w:lvlJc w:val="left"/>
+      <w:pPr>
+        <w:ind w:left="1174" w:hanging="720"/>
+      </w:pPr>
+      <w:rPr>
+        <w:rFonts w:hint="default"/>
+      </w:rPr>
+    </w:lvl>
+    <w:lvl w:ilvl="2">
+      <w:start w:val="1"/>
+      <w:numFmt w:val="decimal"/>
+      <w:lvlText w:val="%1.%2.%3."/>
+      <w:lvlJc w:val="left"/>
+      <w:pPr>
+        <w:ind w:left="1988" w:hanging="1080"/>
+      </w:pPr>
+      <w:rPr>
+        <w:rFonts w:hint="default"/>
+      </w:rPr>
+    </w:lvl>
+    <w:lvl w:ilvl="3">
+      <w:start w:val="1"/>
+      <w:numFmt w:val="decimal"/>
+      <w:lvlText w:val="%1.%2.%3.%4."/>
+      <w:lvlJc w:val="left"/>
+      <w:pPr>
+        <w:ind w:left="2802" w:hanging="1440"/>
+      </w:pPr>
+      <w:rPr>
+        <w:rFonts w:hint="default"/>
+      </w:rPr>
+    </w:lvl>
+    <w:lvl w:ilvl="4">
+      <w:start w:val="1"/>
+      <w:numFmt w:val="decimal"/>
+      <w:lvlText w:val="%1.%2.%3.%4.%5."/>
+      <w:lvlJc w:val="left"/>
+      <w:pPr>
+        <w:ind w:left="3616" w:hanging="1800"/>
+      </w:pPr>
+      <w:rPr>
+        <w:rFonts w:hint="default"/>
+      </w:rPr>
+    </w:lvl>
+    <w:lvl w:ilvl="5">
+      <w:start w:val="1"/>
+      <w:numFmt w:val="decimal"/>
+      <w:lvlText w:val="%1.%2.%3.%4.%5.%6."/>
+      <w:lvlJc w:val="left"/>
+      <w:pPr>
+        <w:ind w:left="4430" w:hanging="2160"/>
+      </w:pPr>
+      <w:rPr>
+        <w:rFonts w:hint="default"/>
+      </w:rPr>
+    </w:lvl>
+    <w:lvl w:ilvl="6">
+      <w:start w:val="1"/>
+      <w:numFmt w:val="decimal"/>
+      <w:lvlText w:val="%1.%2.%3.%4.%5.%6.%7."/>
+      <w:lvlJc w:val="left"/>
+      <w:pPr>
+        <w:ind w:left="4884" w:hanging="2160"/>
+      </w:pPr>
+      <w:rPr>
+        <w:rFonts w:hint="default"/>
+      </w:rPr>
+    </w:lvl>
+    <w:lvl w:ilvl="7">
+      <w:start w:val="1"/>
+      <w:numFmt w:val="decimal"/>
+      <w:lvlText w:val="%1.%2.%3.%4.%5.%6.%7.%8."/>
+      <w:lvlJc w:val="left"/>
+      <w:pPr>
+        <w:ind w:left="5698" w:hanging="2520"/>
+      </w:pPr>
+      <w:rPr>
+        <w:rFonts w:hint="default"/>
+      </w:rPr>
+    </w:lvl>
+    <w:lvl w:ilvl="8">
+      <w:start w:val="1"/>
+      <w:numFmt w:val="decimal"/>
+      <w:lvlText w:val="%1.%2.%3.%4.%5.%6.%7.%8.%9."/>
+      <w:lvlJc w:val="left"/>
+      <w:pPr>
+        <w:ind w:left="6512" w:hanging="2880"/>
+      </w:pPr>
+      <w:rPr>
+        <w:rFonts w:hint="default"/>
+      </w:rPr>
+    </w:lvl>
+  </w:abstractNum>
+  <w:abstractNum w:abstractNumId="11" w15:restartNumberingAfterBreak="0">
     <w:nsid w:val="2EB5137D"/>
     <w:multiLevelType w:val="singleLevel"/>
     <w:tmpl w:val="5178C2D2"/>
@@ -12416,7 +13224,7 @@
       </w:pPr>
     </w:lvl>
   </w:abstractNum>
-  <w:abstractNum w:abstractNumId="11" w15:restartNumberingAfterBreak="0">
+  <w:abstractNum w:abstractNumId="12" w15:restartNumberingAfterBreak="0">
     <w:nsid w:val="2F2F4A97"/>
     <w:multiLevelType w:val="hybridMultilevel"/>
     <w:tmpl w:val="A1CC9690"/>
@@ -12505,7 +13313,7 @@
       </w:pPr>
     </w:lvl>
   </w:abstractNum>
-  <w:abstractNum w:abstractNumId="12" w15:restartNumberingAfterBreak="0">
+  <w:abstractNum w:abstractNumId="13" w15:restartNumberingAfterBreak="0">
     <w:nsid w:val="350D7683"/>
     <w:multiLevelType w:val="hybridMultilevel"/>
     <w:tmpl w:val="AC7A33A2"/>
@@ -12621,7 +13429,7 @@
       </w:pPr>
     </w:lvl>
   </w:abstractNum>
-  <w:abstractNum w:abstractNumId="13" w15:restartNumberingAfterBreak="0">
+  <w:abstractNum w:abstractNumId="14" w15:restartNumberingAfterBreak="0">
     <w:nsid w:val="35506C14"/>
     <w:multiLevelType w:val="hybridMultilevel"/>
     <w:tmpl w:val="F6825B8E"/>
@@ -12734,7 +13542,7 @@
       </w:rPr>
     </w:lvl>
   </w:abstractNum>
-  <w:abstractNum w:abstractNumId="14" w15:restartNumberingAfterBreak="0">
+  <w:abstractNum w:abstractNumId="15" w15:restartNumberingAfterBreak="0">
     <w:nsid w:val="3A785A69"/>
     <w:multiLevelType w:val="hybridMultilevel"/>
     <w:tmpl w:val="AC7A33A2"/>
@@ -12850,7 +13658,7 @@
       </w:pPr>
     </w:lvl>
   </w:abstractNum>
-  <w:abstractNum w:abstractNumId="15" w15:restartNumberingAfterBreak="0">
+  <w:abstractNum w:abstractNumId="16" w15:restartNumberingAfterBreak="0">
     <w:nsid w:val="4A0027F4"/>
     <w:multiLevelType w:val="singleLevel"/>
     <w:tmpl w:val="D21C3CC0"/>
@@ -12872,7 +13680,7 @@
       </w:rPr>
     </w:lvl>
   </w:abstractNum>
-  <w:abstractNum w:abstractNumId="16" w15:restartNumberingAfterBreak="0">
+  <w:abstractNum w:abstractNumId="17" w15:restartNumberingAfterBreak="0">
     <w:nsid w:val="4D8D5E4E"/>
     <w:multiLevelType w:val="hybridMultilevel"/>
     <w:tmpl w:val="41E21098"/>
@@ -12958,7 +13766,7 @@
       </w:pPr>
     </w:lvl>
   </w:abstractNum>
-  <w:abstractNum w:abstractNumId="17" w15:restartNumberingAfterBreak="0">
+  <w:abstractNum w:abstractNumId="18" w15:restartNumberingAfterBreak="0">
     <w:nsid w:val="4EAF63D7"/>
     <w:multiLevelType w:val="singleLevel"/>
     <w:tmpl w:val="987685BA"/>
@@ -12973,7 +13781,7 @@
       </w:pPr>
     </w:lvl>
   </w:abstractNum>
-  <w:abstractNum w:abstractNumId="18" w15:restartNumberingAfterBreak="0">
+  <w:abstractNum w:abstractNumId="19" w15:restartNumberingAfterBreak="0">
     <w:nsid w:val="523C0531"/>
     <w:multiLevelType w:val="singleLevel"/>
     <w:tmpl w:val="AAEA7232"/>
@@ -12997,7 +13805,7 @@
       </w:rPr>
     </w:lvl>
   </w:abstractNum>
-  <w:abstractNum w:abstractNumId="19" w15:restartNumberingAfterBreak="0">
+  <w:abstractNum w:abstractNumId="20" w15:restartNumberingAfterBreak="0">
     <w:nsid w:val="52FE2CB4"/>
     <w:multiLevelType w:val="singleLevel"/>
     <w:tmpl w:val="60167F46"/>
@@ -13018,7 +13826,7 @@
       </w:rPr>
     </w:lvl>
   </w:abstractNum>
-  <w:abstractNum w:abstractNumId="20" w15:restartNumberingAfterBreak="0">
+  <w:abstractNum w:abstractNumId="21" w15:restartNumberingAfterBreak="0">
     <w:nsid w:val="533E4B03"/>
     <w:multiLevelType w:val="hybridMultilevel"/>
     <w:tmpl w:val="987685BA"/>
@@ -13134,7 +13942,7 @@
       </w:pPr>
     </w:lvl>
   </w:abstractNum>
-  <w:abstractNum w:abstractNumId="21" w15:restartNumberingAfterBreak="0">
+  <w:abstractNum w:abstractNumId="22" w15:restartNumberingAfterBreak="0">
     <w:nsid w:val="55C07D1F"/>
     <w:multiLevelType w:val="singleLevel"/>
     <w:tmpl w:val="2E387A1A"/>
@@ -13149,7 +13957,7 @@
       </w:pPr>
     </w:lvl>
   </w:abstractNum>
-  <w:abstractNum w:abstractNumId="22" w15:restartNumberingAfterBreak="0">
+  <w:abstractNum w:abstractNumId="23" w15:restartNumberingAfterBreak="0">
     <w:nsid w:val="55FC7DEF"/>
     <w:multiLevelType w:val="singleLevel"/>
     <w:tmpl w:val="987685BA"/>
@@ -13164,7 +13972,7 @@
       </w:pPr>
     </w:lvl>
   </w:abstractNum>
-  <w:abstractNum w:abstractNumId="23" w15:restartNumberingAfterBreak="0">
+  <w:abstractNum w:abstractNumId="24" w15:restartNumberingAfterBreak="0">
     <w:nsid w:val="5AC90DC8"/>
     <w:multiLevelType w:val="singleLevel"/>
     <w:tmpl w:val="BA7A68FC"/>
@@ -13188,7 +13996,7 @@
       </w:rPr>
     </w:lvl>
   </w:abstractNum>
-  <w:abstractNum w:abstractNumId="24" w15:restartNumberingAfterBreak="0">
+  <w:abstractNum w:abstractNumId="25" w15:restartNumberingAfterBreak="0">
     <w:nsid w:val="5C7E2309"/>
     <w:multiLevelType w:val="singleLevel"/>
     <w:tmpl w:val="2E387A1A"/>
@@ -13203,7 +14011,7 @@
       </w:pPr>
     </w:lvl>
   </w:abstractNum>
-  <w:abstractNum w:abstractNumId="25" w15:restartNumberingAfterBreak="0">
+  <w:abstractNum w:abstractNumId="26" w15:restartNumberingAfterBreak="0">
     <w:nsid w:val="63A176A3"/>
     <w:multiLevelType w:val="singleLevel"/>
     <w:tmpl w:val="5178C2D2"/>
@@ -13218,7 +14026,7 @@
       </w:pPr>
     </w:lvl>
   </w:abstractNum>
-  <w:abstractNum w:abstractNumId="26" w15:restartNumberingAfterBreak="0">
+  <w:abstractNum w:abstractNumId="27" w15:restartNumberingAfterBreak="0">
     <w:nsid w:val="6A0A52F5"/>
     <w:multiLevelType w:val="singleLevel"/>
     <w:tmpl w:val="987685BA"/>
@@ -13233,7 +14041,7 @@
       </w:pPr>
     </w:lvl>
   </w:abstractNum>
-  <w:abstractNum w:abstractNumId="27" w15:restartNumberingAfterBreak="0">
+  <w:abstractNum w:abstractNumId="28" w15:restartNumberingAfterBreak="0">
     <w:nsid w:val="6CD90FE8"/>
     <w:multiLevelType w:val="hybridMultilevel"/>
     <w:tmpl w:val="AC7A33A2"/>
@@ -13349,7 +14157,7 @@
       </w:pPr>
     </w:lvl>
   </w:abstractNum>
-  <w:abstractNum w:abstractNumId="28" w15:restartNumberingAfterBreak="0">
+  <w:abstractNum w:abstractNumId="29" w15:restartNumberingAfterBreak="0">
     <w:nsid w:val="6E741E73"/>
     <w:multiLevelType w:val="singleLevel"/>
     <w:tmpl w:val="FFFFFFFF"/>
@@ -13359,7 +14167,7 @@
       <w:lvlJc w:val="left"/>
     </w:lvl>
   </w:abstractNum>
-  <w:abstractNum w:abstractNumId="29" w15:restartNumberingAfterBreak="0">
+  <w:abstractNum w:abstractNumId="30" w15:restartNumberingAfterBreak="0">
     <w:nsid w:val="6FA97D6B"/>
     <w:multiLevelType w:val="hybridMultilevel"/>
     <w:tmpl w:val="D6307882"/>
@@ -13471,7 +14279,7 @@
       </w:rPr>
     </w:lvl>
   </w:abstractNum>
-  <w:abstractNum w:abstractNumId="30" w15:restartNumberingAfterBreak="0">
+  <w:abstractNum w:abstractNumId="31" w15:restartNumberingAfterBreak="0">
     <w:nsid w:val="711C057A"/>
     <w:multiLevelType w:val="singleLevel"/>
     <w:tmpl w:val="B0484B02"/>
@@ -13493,7 +14301,7 @@
       </w:rPr>
     </w:lvl>
   </w:abstractNum>
-  <w:abstractNum w:abstractNumId="31" w15:restartNumberingAfterBreak="0">
+  <w:abstractNum w:abstractNumId="32" w15:restartNumberingAfterBreak="0">
     <w:nsid w:val="73723832"/>
     <w:multiLevelType w:val="singleLevel"/>
     <w:tmpl w:val="2E387A1A"/>
@@ -13508,7 +14316,7 @@
       </w:pPr>
     </w:lvl>
   </w:abstractNum>
-  <w:abstractNum w:abstractNumId="32" w15:restartNumberingAfterBreak="0">
+  <w:abstractNum w:abstractNumId="33" w15:restartNumberingAfterBreak="0">
     <w:nsid w:val="78970516"/>
     <w:multiLevelType w:val="hybridMultilevel"/>
     <w:tmpl w:val="F6BADEE0"/>
@@ -13598,7 +14406,7 @@
       </w:pPr>
     </w:lvl>
   </w:abstractNum>
-  <w:abstractNum w:abstractNumId="33" w15:restartNumberingAfterBreak="0">
+  <w:abstractNum w:abstractNumId="34" w15:restartNumberingAfterBreak="0">
     <w:nsid w:val="7AC77856"/>
     <w:multiLevelType w:val="singleLevel"/>
     <w:tmpl w:val="04070017"/>
@@ -13618,7 +14426,7 @@
       </w:rPr>
     </w:lvl>
   </w:abstractNum>
-  <w:abstractNum w:abstractNumId="34" w15:restartNumberingAfterBreak="0">
+  <w:abstractNum w:abstractNumId="35" w15:restartNumberingAfterBreak="0">
     <w:nsid w:val="7C8F3C1B"/>
     <w:multiLevelType w:val="singleLevel"/>
     <w:tmpl w:val="2E387A1A"/>
@@ -13633,7 +14441,7 @@
       </w:pPr>
     </w:lvl>
   </w:abstractNum>
-  <w:abstractNum w:abstractNumId="35" w15:restartNumberingAfterBreak="0">
+  <w:abstractNum w:abstractNumId="36" w15:restartNumberingAfterBreak="0">
     <w:nsid w:val="7EB41F24"/>
     <w:multiLevelType w:val="singleLevel"/>
     <w:tmpl w:val="2E387A1A"/>
@@ -13674,10 +14482,10 @@
     <w:abstractNumId w:val="2"/>
   </w:num>
   <w:num w:numId="4">
-    <w:abstractNumId w:val="15"/>
+    <w:abstractNumId w:val="16"/>
   </w:num>
   <w:num w:numId="5">
-    <w:abstractNumId w:val="30"/>
+    <w:abstractNumId w:val="31"/>
   </w:num>
   <w:num w:numId="6">
     <w:abstractNumId w:val="1"/>
@@ -13724,40 +14532,40 @@
     <w:abstractNumId w:val="8"/>
   </w:num>
   <w:num w:numId="10">
-    <w:abstractNumId w:val="34"/>
+    <w:abstractNumId w:val="35"/>
   </w:num>
   <w:num w:numId="11">
-    <w:abstractNumId w:val="23"/>
+    <w:abstractNumId w:val="24"/>
   </w:num>
   <w:num w:numId="12">
-    <w:abstractNumId w:val="18"/>
+    <w:abstractNumId w:val="19"/>
   </w:num>
   <w:num w:numId="13">
-    <w:abstractNumId w:val="25"/>
+    <w:abstractNumId w:val="26"/>
   </w:num>
   <w:num w:numId="14">
     <w:abstractNumId w:val="4"/>
   </w:num>
   <w:num w:numId="15">
-    <w:abstractNumId w:val="33"/>
+    <w:abstractNumId w:val="34"/>
   </w:num>
   <w:num w:numId="16">
-    <w:abstractNumId w:val="35"/>
+    <w:abstractNumId w:val="36"/>
   </w:num>
   <w:num w:numId="17">
-    <w:abstractNumId w:val="24"/>
+    <w:abstractNumId w:val="25"/>
   </w:num>
   <w:num w:numId="18">
-    <w:abstractNumId w:val="24"/>
+    <w:abstractNumId w:val="25"/>
   </w:num>
   <w:num w:numId="19">
-    <w:abstractNumId w:val="31"/>
+    <w:abstractNumId w:val="32"/>
   </w:num>
   <w:num w:numId="20">
-    <w:abstractNumId w:val="10"/>
+    <w:abstractNumId w:val="11"/>
   </w:num>
   <w:num w:numId="21">
-    <w:abstractNumId w:val="28"/>
+    <w:abstractNumId w:val="29"/>
     <w:lvlOverride w:ilvl="0">
       <w:lvl w:ilvl="0">
         <w:start w:val="1"/>
@@ -13775,40 +14583,40 @@
     </w:lvlOverride>
   </w:num>
   <w:num w:numId="22">
-    <w:abstractNumId w:val="19"/>
+    <w:abstractNumId w:val="20"/>
   </w:num>
   <w:num w:numId="23">
     <w:abstractNumId w:val="7"/>
   </w:num>
   <w:num w:numId="24">
+    <w:abstractNumId w:val="15"/>
+  </w:num>
+  <w:num w:numId="25">
+    <w:abstractNumId w:val="21"/>
+  </w:num>
+  <w:num w:numId="26">
+    <w:abstractNumId w:val="18"/>
+  </w:num>
+  <w:num w:numId="27">
+    <w:abstractNumId w:val="27"/>
+  </w:num>
+  <w:num w:numId="28">
+    <w:abstractNumId w:val="23"/>
+  </w:num>
+  <w:num w:numId="29">
     <w:abstractNumId w:val="14"/>
   </w:num>
-  <w:num w:numId="25">
-    <w:abstractNumId w:val="20"/>
+  <w:num w:numId="30">
+    <w:abstractNumId w:val="28"/>
   </w:num>
-  <w:num w:numId="26">
-    <w:abstractNumId w:val="17"/>
-  </w:num>
-  <w:num w:numId="27">
-    <w:abstractNumId w:val="26"/>
-  </w:num>
-  <w:num w:numId="28">
-    <w:abstractNumId w:val="22"/>
-  </w:num>
-  <w:num w:numId="29">
+  <w:num w:numId="31">
     <w:abstractNumId w:val="13"/>
   </w:num>
-  <w:num w:numId="30">
-    <w:abstractNumId w:val="27"/>
-  </w:num>
-  <w:num w:numId="31">
-    <w:abstractNumId w:val="12"/>
-  </w:num>
   <w:num w:numId="32">
-    <w:abstractNumId w:val="29"/>
+    <w:abstractNumId w:val="30"/>
   </w:num>
   <w:num w:numId="33">
-    <w:abstractNumId w:val="32"/>
+    <w:abstractNumId w:val="33"/>
   </w:num>
   <w:num w:numId="34">
     <w:abstractNumId w:val="6"/>
@@ -13823,7 +14631,7 @@
     </w:lvlOverride>
   </w:num>
   <w:num w:numId="37">
-    <w:abstractNumId w:val="16"/>
+    <w:abstractNumId w:val="17"/>
   </w:num>
   <w:num w:numId="38">
     <w:abstractNumId w:val="0"/>
@@ -13832,7 +14640,10 @@
     <w:abstractNumId w:val="5"/>
   </w:num>
   <w:num w:numId="40">
-    <w:abstractNumId w:val="11"/>
+    <w:abstractNumId w:val="12"/>
+  </w:num>
+  <w:num w:numId="41">
+    <w:abstractNumId w:val="10"/>
   </w:num>
 </w:numbering>
 </file>
@@ -14011,7 +14822,7 @@
     <w:lsdException w:name="Table Web 2" w:semiHidden="1" w:unhideWhenUsed="1"/>
     <w:lsdException w:name="Table Web 3" w:semiHidden="1" w:unhideWhenUsed="1"/>
     <w:lsdException w:name="Balloon Text" w:semiHidden="1" w:unhideWhenUsed="1"/>
-    <w:lsdException w:name="Table Grid" w:uiPriority="59"/>
+    <w:lsdException w:name="Table Grid" w:uiPriority="39"/>
     <w:lsdException w:name="Table Theme" w:semiHidden="1" w:unhideWhenUsed="1"/>
     <w:lsdException w:name="Placeholder Text" w:semiHidden="1"/>
     <w:lsdException w:name="No Spacing" w:uiPriority="1" w:qFormat="1"/>
@@ -15251,6 +16062,47 @@
       <w:sz w:val="2"/>
     </w:rPr>
   </w:style>
+  <w:style w:type="table" w:styleId="TableGrid">
+    <w:name w:val="Table Grid"/>
+    <w:basedOn w:val="TableNormal"/>
+    <w:uiPriority w:val="39"/>
+    <w:rsid w:val="00BA50A4"/>
+    <w:rPr>
+      <w:rFonts w:asciiTheme="minorHAnsi" w:eastAsiaTheme="minorHAnsi" w:hAnsiTheme="minorHAnsi" w:cstheme="minorBidi"/>
+      <w:sz w:val="22"/>
+      <w:szCs w:val="22"/>
+      <w:lang w:eastAsia="en-US"/>
+    </w:rPr>
+    <w:tblPr>
+      <w:tblBorders>
+        <w:top w:val="single" w:sz="4" w:space="0" w:color="auto"/>
+        <w:left w:val="single" w:sz="4" w:space="0" w:color="auto"/>
+        <w:bottom w:val="single" w:sz="4" w:space="0" w:color="auto"/>
+        <w:right w:val="single" w:sz="4" w:space="0" w:color="auto"/>
+        <w:insideH w:val="single" w:sz="4" w:space="0" w:color="auto"/>
+        <w:insideV w:val="single" w:sz="4" w:space="0" w:color="auto"/>
+      </w:tblBorders>
+    </w:tblPr>
+  </w:style>
+  <w:style w:type="paragraph" w:styleId="Caption">
+    <w:name w:val="caption"/>
+    <w:basedOn w:val="Normal"/>
+    <w:next w:val="Normal"/>
+    <w:uiPriority w:val="35"/>
+    <w:unhideWhenUsed/>
+    <w:qFormat/>
+    <w:rsid w:val="00060C2B"/>
+    <w:pPr>
+      <w:spacing w:before="0" w:after="200"/>
+    </w:pPr>
+    <w:rPr>
+      <w:i/>
+      <w:iCs/>
+      <w:color w:val="1F497D" w:themeColor="text2"/>
+      <w:sz w:val="18"/>
+      <w:szCs w:val="18"/>
+    </w:rPr>
+  </w:style>
 </w:styles>
 </file>
 
@@ -15544,7 +16396,7 @@
 </file>
 
 <file path=customXml/itemProps1.xml><?xml version="1.0" encoding="utf-8"?>
-<ds:datastoreItem xmlns:ds="http://schemas.openxmlformats.org/officeDocument/2006/customXml" ds:itemID="{24DBF808-D3ED-4693-9982-0C487DF4F798}">
+<ds:datastoreItem xmlns:ds="http://schemas.openxmlformats.org/officeDocument/2006/customXml" ds:itemID="{E9E696D4-65A0-4490-AEE0-4D85F801DC1F}">
   <ds:schemaRefs>
     <ds:schemaRef ds:uri="http://schemas.openxmlformats.org/officeDocument/2006/bibliography"/>
   </ds:schemaRefs>

</xml_diff>

<commit_message>
Cancer < Aids < SWE
</commit_message>
<xml_diff>
--- a/Abgabe.docx
+++ b/Abgabe.docx
@@ -7,6 +7,9 @@
         <w:pStyle w:val="Title"/>
       </w:pPr>
       <w:bookmarkStart w:id="0" w:name="_Toc456816276"/>
+      <w:r>
+        <w:t>b</w:t>
+      </w:r>
       <w:commentRangeStart w:id="1"/>
       <w:r>
         <w:t>Inhaltsverzeichnis</w:t>
@@ -2532,279 +2535,271 @@
       <w:pPr>
         <w:pStyle w:val="Title"/>
       </w:pPr>
-      <w:bookmarkStart w:id="3" w:name="_Toc456816277"/>
+      <w:bookmarkStart w:id="2" w:name="_Toc456816277"/>
       <w:r>
         <w:lastRenderedPageBreak/>
         <w:t>Aufgabenstellung</w:t>
       </w:r>
+      <w:bookmarkEnd w:id="2"/>
+    </w:p>
+    <w:p>
+      <w:pPr>
+        <w:pStyle w:val="Heading1"/>
+      </w:pPr>
+      <w:bookmarkStart w:id="3" w:name="_Toc456816278"/>
+      <w:r>
+        <w:t>Einleitung</w:t>
+      </w:r>
       <w:bookmarkEnd w:id="3"/>
     </w:p>
     <w:p>
+      <w:r>
+        <w:t>Wir die EMSIG GmbH (Event Management Schulze Irrwisch G</w:t>
+      </w:r>
+      <w:r>
+        <w:t>impel</w:t>
+      </w:r>
+      <w:r>
+        <w:t xml:space="preserve"> GmbH)</w:t>
+      </w:r>
+      <w:r>
+        <w:t xml:space="preserve"> sind ein führendes mittelständisches Unternehmen für die </w:t>
+      </w:r>
+      <w:r>
+        <w:t>Planung</w:t>
+      </w:r>
+      <w:r>
+        <w:t xml:space="preserve"> und Durchführung mittelgroßer Veranstaltungen (ca. 100 -1000 Teilnehmern). Hierfür setzen wir seit Jahren ein bewährtes Softwarewerkzeug ein. </w:t>
+      </w:r>
+    </w:p>
+    <w:p>
+      <w:r>
+        <w:t xml:space="preserve">Speziell für die Planung von Hochzeiten benötigen wir ein neues Werkzeug, welches zum </w:t>
+      </w:r>
+      <w:r>
+        <w:t xml:space="preserve">einen </w:t>
+      </w:r>
+      <w:r>
+        <w:t xml:space="preserve">für unsere eigene Firma eingesetzt und zum </w:t>
+      </w:r>
+      <w:r>
+        <w:t>a</w:t>
+      </w:r>
+      <w:r>
+        <w:t>nderen auch für Privatpersonen als günstige Planungssoftware angeboten we</w:t>
+      </w:r>
+      <w:r>
+        <w:t>rden soll.</w:t>
+      </w:r>
+    </w:p>
+    <w:p>
       <w:pPr>
         <w:pStyle w:val="Heading1"/>
       </w:pPr>
-      <w:bookmarkStart w:id="4" w:name="_Toc456816278"/>
-      <w:r>
-        <w:t>Einleitung</w:t>
+      <w:bookmarkStart w:id="4" w:name="_Toc456816279"/>
+      <w:r>
+        <w:t>Lastenheft</w:t>
       </w:r>
       <w:bookmarkEnd w:id="4"/>
     </w:p>
     <w:p>
-      <w:r>
-        <w:t>Wir die EMSIG GmbH (Event Management Schulze Irrwisch G</w:t>
-      </w:r>
-      <w:r>
-        <w:t>impel</w:t>
-      </w:r>
-      <w:r>
-        <w:t xml:space="preserve"> GmbH)</w:t>
-      </w:r>
-      <w:r>
-        <w:t xml:space="preserve"> sind ein führendes mittelständisches Unternehmen für die </w:t>
-      </w:r>
-      <w:r>
-        <w:t>Planung</w:t>
-      </w:r>
-      <w:r>
-        <w:t xml:space="preserve"> und Durchführung mittelgroßer Veranstaltungen (ca. 100 -1000 Teilnehmern). Hierfür setzen wir seit Jahren ein bewährtes Softwarewerkzeug ein. </w:t>
-      </w:r>
-    </w:p>
-    <w:p>
-      <w:r>
-        <w:t xml:space="preserve">Speziell für die Planung von Hochzeiten benötigen wir ein neues Werkzeug, welches zum </w:t>
-      </w:r>
-      <w:r>
-        <w:t xml:space="preserve">einen </w:t>
-      </w:r>
-      <w:r>
-        <w:t xml:space="preserve">für unsere eigene Firma eingesetzt und zum </w:t>
-      </w:r>
-      <w:r>
-        <w:t>a</w:t>
-      </w:r>
-      <w:r>
-        <w:t>nderen auch für Privatpersonen als günstige Planungssoftware angeboten we</w:t>
-      </w:r>
-      <w:r>
-        <w:t>rden soll.</w:t>
-      </w:r>
-    </w:p>
-    <w:p>
-      <w:pPr>
-        <w:pStyle w:val="Heading1"/>
-      </w:pPr>
-      <w:bookmarkStart w:id="5" w:name="_Toc456816279"/>
-      <w:r>
-        <w:t>Lastenheft</w:t>
+      <w:pPr>
+        <w:pStyle w:val="Heading2"/>
+      </w:pPr>
+      <w:bookmarkStart w:id="5" w:name="_Toc456816280"/>
+      <w:r>
+        <w:t>Zielsetzung</w:t>
       </w:r>
       <w:bookmarkEnd w:id="5"/>
     </w:p>
     <w:p>
+      <w:r>
+        <w:t>Ziel d</w:t>
+      </w:r>
+      <w:r>
+        <w:t>e</w:t>
+      </w:r>
+      <w:r>
+        <w:t>s Entwicklung</w:t>
+      </w:r>
+      <w:r>
+        <w:t>sauftrags</w:t>
+      </w:r>
+      <w:r>
+        <w:t xml:space="preserve"> soll eine Software für die Verwaltung </w:t>
+      </w:r>
+      <w:r>
+        <w:t xml:space="preserve">von Hochzeiten </w:t>
+      </w:r>
+      <w:r>
+        <w:t xml:space="preserve">sein. </w:t>
+      </w:r>
+      <w:r>
+        <w:t xml:space="preserve">Dabei soll auf eine zentrale Datenbasis zugegriffen werden können (Server), damit sämtliche Daten von mehreren PCs und Laptops aus verwaltet werden können. Daneben sollen mehrere Personen gemeinsam an der Hochzeitsplanung teilnehmen können. </w:t>
+      </w:r>
+    </w:p>
+    <w:p>
+      <w:r>
+        <w:t xml:space="preserve">Ein Import und Export ausgewählter Daten </w:t>
+      </w:r>
+      <w:r>
+        <w:t xml:space="preserve">muss </w:t>
+      </w:r>
+      <w:r>
+        <w:t xml:space="preserve">zur besseren Wiederverwendbarkeit, für Backups und zum Datenaustausch </w:t>
+      </w:r>
+      <w:r>
+        <w:t>mög</w:t>
+      </w:r>
+      <w:r>
+        <w:t>lich sein.</w:t>
+      </w:r>
+    </w:p>
+    <w:p>
+      <w:r>
+        <w:t>Eine intuitive, leicht bedienbare Benutzeroberfläche setzen wir als selbstverständlich voraus.</w:t>
+      </w:r>
+    </w:p>
+    <w:p>
+      <w:r>
+        <w:t>Es sollen keine besonderen Computerkenntnisse zur Bedienung der Software erforderlich sein.</w:t>
+      </w:r>
+    </w:p>
+    <w:p>
       <w:pPr>
         <w:pStyle w:val="Heading2"/>
       </w:pPr>
-      <w:bookmarkStart w:id="6" w:name="_Toc456816280"/>
-      <w:r>
-        <w:t>Zielsetzung</w:t>
+      <w:bookmarkStart w:id="6" w:name="_Toc456816281"/>
+      <w:r>
+        <w:t>Anwendungsbereiche</w:t>
       </w:r>
       <w:bookmarkEnd w:id="6"/>
     </w:p>
     <w:p>
       <w:r>
-        <w:t>Ziel d</w:t>
-      </w:r>
-      <w:r>
-        <w:t>e</w:t>
-      </w:r>
-      <w:r>
-        <w:t>s Entwicklung</w:t>
-      </w:r>
-      <w:r>
-        <w:t>sauftrags</w:t>
-      </w:r>
-      <w:r>
-        <w:t xml:space="preserve"> soll eine Software für die Verwaltung </w:t>
+        <w:t xml:space="preserve">Die Software </w:t>
+      </w:r>
+      <w:r>
+        <w:t>soll</w:t>
+      </w:r>
+      <w:r>
+        <w:t xml:space="preserve"> </w:t>
+      </w:r>
+      <w:r>
+        <w:t xml:space="preserve">ausschließlich </w:t>
+      </w:r>
+      <w:r>
+        <w:t xml:space="preserve">für die Verwaltung </w:t>
       </w:r>
       <w:r>
         <w:t xml:space="preserve">von Hochzeiten </w:t>
       </w:r>
       <w:r>
-        <w:t xml:space="preserve">sein. </w:t>
-      </w:r>
-      <w:r>
-        <w:t xml:space="preserve">Dabei soll auf eine zentrale Datenbasis zugegriffen werden können (Server), damit sämtliche Daten von mehreren PCs und Laptops aus verwaltet werden können. Daneben sollen mehrere Personen gemeinsam an der Hochzeitsplanung teilnehmen können. </w:t>
-      </w:r>
-    </w:p>
-    <w:p>
-      <w:r>
-        <w:t xml:space="preserve">Ein Import und Export ausgewählter Daten </w:t>
-      </w:r>
-      <w:r>
-        <w:t xml:space="preserve">muss </w:t>
-      </w:r>
-      <w:r>
-        <w:t xml:space="preserve">zur besseren Wiederverwendbarkeit, für Backups und zum Datenaustausch </w:t>
-      </w:r>
-      <w:r>
-        <w:t>mög</w:t>
-      </w:r>
-      <w:r>
-        <w:t>lich sein.</w:t>
-      </w:r>
-    </w:p>
-    <w:p>
-      <w:r>
-        <w:t>Eine intuitive, leicht bedienbare Benutzeroberfläche setzen wir als selbstverständlich voraus.</w:t>
-      </w:r>
-    </w:p>
-    <w:p>
-      <w:r>
-        <w:t>Es sollen keine besonderen Computerkenntnisse zur Bedienung der Software erforderlich sein.</w:t>
+        <w:t>eingesetzt</w:t>
+      </w:r>
+      <w:r>
+        <w:t xml:space="preserve"> werden</w:t>
+      </w:r>
+      <w:r>
+        <w:t>. Sie soll bei uns in der Firma im Tagesgeschäft eingesetzt werden</w:t>
+      </w:r>
+      <w:r>
+        <w:t xml:space="preserve"> </w:t>
+      </w:r>
+      <w:r>
+        <w:t>sowie</w:t>
+      </w:r>
+      <w:r>
+        <w:t xml:space="preserve"> von Privatpersonen erwerbbar sein.</w:t>
       </w:r>
     </w:p>
     <w:p>
       <w:pPr>
         <w:pStyle w:val="Heading2"/>
       </w:pPr>
-      <w:bookmarkStart w:id="7" w:name="_Toc456816281"/>
-      <w:r>
-        <w:t>Anwendungsbereiche</w:t>
+      <w:bookmarkStart w:id="7" w:name="_Toc456816282"/>
+      <w:r>
+        <w:t>Zielgruppen, Benutzerrollen und Verantwortlichkeiten</w:t>
       </w:r>
       <w:bookmarkEnd w:id="7"/>
     </w:p>
     <w:p>
       <w:r>
-        <w:t xml:space="preserve">Die Software </w:t>
-      </w:r>
-      <w:r>
-        <w:t>soll</w:t>
-      </w:r>
-      <w:r>
-        <w:t xml:space="preserve"> </w:t>
-      </w:r>
-      <w:r>
-        <w:t xml:space="preserve">ausschließlich </w:t>
-      </w:r>
-      <w:r>
-        <w:t xml:space="preserve">für die Verwaltung </w:t>
-      </w:r>
-      <w:r>
-        <w:t xml:space="preserve">von Hochzeiten </w:t>
-      </w:r>
-      <w:r>
-        <w:t>eingesetzt</w:t>
-      </w:r>
-      <w:r>
-        <w:t xml:space="preserve"> werden</w:t>
-      </w:r>
-      <w:r>
-        <w:t>. Sie soll bei uns in der Firma im Tagesgeschäft eingesetzt werden</w:t>
-      </w:r>
-      <w:r>
-        <w:t xml:space="preserve"> </w:t>
-      </w:r>
-      <w:r>
-        <w:t>sowie</w:t>
-      </w:r>
-      <w:r>
-        <w:t xml:space="preserve"> von Privatpersonen erwerbbar sein.</w:t>
+        <w:t>Als</w:t>
+      </w:r>
+      <w:r>
+        <w:t xml:space="preserve"> Zielgruppe</w:t>
+      </w:r>
+      <w:r>
+        <w:t xml:space="preserve"> kommen zwei Rollen infrage:</w:t>
+      </w:r>
+      <w:r>
+        <w:t xml:space="preserve"> d</w:t>
+      </w:r>
+      <w:r>
+        <w:t>ie eigentliche planungsverantwortliche Person, welche auf sämtliche Daten lesend und schreibend Zugriff hat</w:t>
+      </w:r>
+      <w:r>
+        <w:t xml:space="preserve"> (Hochzeitsmanager)</w:t>
+      </w:r>
+      <w:r>
+        <w:t>.</w:t>
+      </w:r>
+    </w:p>
+    <w:p>
+      <w:r>
+        <w:t>Ausnahme: da oftmals das Brautpaar selbst planen und managen will, soll es möglich se</w:t>
+      </w:r>
+      <w:r>
+        <w:t>in, die persönlichen Unterhaltungsbeiträge für die Hauptplaner zu verstecken. Hierfür soll es eine zweite Rolle geben, die lesenden Zugriff auf die grundlegenden Hochzeitsdaten hat (Zeiten, Datumsangaben, Orte, … ), ansonsten aber ausschließlich die Unterhaltungsbeiträge verwalten kann</w:t>
+      </w:r>
+      <w:r>
+        <w:t xml:space="preserve"> (Unterhaltungsmanager)</w:t>
+      </w:r>
+      <w:r>
+        <w:t>.</w:t>
       </w:r>
     </w:p>
     <w:p>
       <w:pPr>
         <w:pStyle w:val="Heading2"/>
       </w:pPr>
-      <w:bookmarkStart w:id="8" w:name="_Toc456816282"/>
-      <w:r>
-        <w:t>Zielgruppen, Benutzerrollen und Verantwortlichkeiten</w:t>
+      <w:bookmarkStart w:id="8" w:name="_Toc456816283"/>
+      <w:r>
+        <w:t>Zusammenspiel mit anderen Systemen</w:t>
       </w:r>
       <w:bookmarkEnd w:id="8"/>
     </w:p>
     <w:p>
       <w:r>
-        <w:t>Als</w:t>
-      </w:r>
-      <w:r>
-        <w:t xml:space="preserve"> Zielgruppe</w:t>
-      </w:r>
-      <w:r>
-        <w:t xml:space="preserve"> kommen zwei Rollen infrage:</w:t>
-      </w:r>
-      <w:r>
-        <w:t xml:space="preserve"> d</w:t>
-      </w:r>
-      <w:r>
-        <w:t>ie eigentliche planungsverantwortliche Person, welche auf sämtliche Daten lesend und schreibend Zugriff hat</w:t>
-      </w:r>
-      <w:r>
-        <w:t xml:space="preserve"> (Hochzeitsmanager)</w:t>
-      </w:r>
-      <w:r>
-        <w:t>.</w:t>
-      </w:r>
-    </w:p>
-    <w:p>
-      <w:r>
-        <w:t>Ausnahme: da oftmals das Brautpaar selbst planen und managen will, soll es möglich se</w:t>
-      </w:r>
-      <w:r>
-        <w:t xml:space="preserve">in, die persönlichen Unterhaltungsbeiträge für die Hauptplaner zu verstecken. Hierfür soll es eine zweite Rolle geben, die lesenden Zugriff auf die grundlegenden Hochzeitsdaten hat (Zeiten, Datumsangaben, Orte, </w:t>
-      </w:r>
-      <w:proofErr w:type="gramStart"/>
-      <w:r>
-        <w:t>… )</w:t>
-      </w:r>
-      <w:proofErr w:type="gramEnd"/>
-      <w:r>
-        <w:t>, ansonsten aber ausschließlich die Unterhaltungsbeiträge verwalten kann</w:t>
-      </w:r>
-      <w:r>
-        <w:t xml:space="preserve"> (Unterhaltungsmanager)</w:t>
-      </w:r>
-      <w:r>
-        <w:t>.</w:t>
+        <w:t>Das zu entwickelnde Softwaresystem soll au</w:t>
+      </w:r>
+      <w:r>
+        <w:t xml:space="preserve">ch </w:t>
+      </w:r>
+      <w:r>
+        <w:t xml:space="preserve">ohne Netzverbindung lauffähig sein. </w:t>
+      </w:r>
+      <w:r>
+        <w:t>Hierzu sollen sämtliche Daten einer Hochzeit lokal gespeichert und auf Wuns</w:t>
+      </w:r>
+      <w:r>
+        <w:t>ch des Benutzers mit den Server</w:t>
+      </w:r>
+      <w:r>
+        <w:t>daten synchronisiert werden können.</w:t>
       </w:r>
     </w:p>
     <w:p>
       <w:pPr>
         <w:pStyle w:val="Heading2"/>
       </w:pPr>
-      <w:bookmarkStart w:id="9" w:name="_Toc456816283"/>
-      <w:r>
-        <w:t>Zusammenspiel mit anderen Systemen</w:t>
-      </w:r>
-      <w:bookmarkEnd w:id="9"/>
-    </w:p>
-    <w:p>
-      <w:r>
-        <w:t>Das zu entwickelnde Softwaresystem soll au</w:t>
-      </w:r>
-      <w:r>
-        <w:t xml:space="preserve">ch </w:t>
-      </w:r>
-      <w:r>
-        <w:t xml:space="preserve">ohne Netzverbindung lauffähig sein. </w:t>
-      </w:r>
-      <w:r>
-        <w:t>Hierzu sollen sämtliche Daten einer Hochzeit lokal gespeichert und auf Wuns</w:t>
-      </w:r>
-      <w:r>
-        <w:t>ch des Benutzers mit den Server</w:t>
-      </w:r>
-      <w:r>
-        <w:t>daten synchronisiert werden können.</w:t>
-      </w:r>
-    </w:p>
-    <w:p>
-      <w:pPr>
-        <w:pStyle w:val="Heading2"/>
-      </w:pPr>
-      <w:bookmarkStart w:id="10" w:name="_Toc456816284"/>
+      <w:bookmarkStart w:id="9" w:name="_Toc456816284"/>
       <w:r>
         <w:lastRenderedPageBreak/>
         <w:t>Produktfunktionen</w:t>
       </w:r>
-      <w:bookmarkEnd w:id="10"/>
+      <w:bookmarkEnd w:id="9"/>
       <w:r>
         <w:t xml:space="preserve">  </w:t>
       </w:r>
@@ -2815,8 +2810,8 @@
         <w:tblLook w:val="01E0" w:firstRow="1" w:lastRow="1" w:firstColumn="1" w:lastColumn="1" w:noHBand="0" w:noVBand="0"/>
       </w:tblPr>
       <w:tblGrid>
-        <w:gridCol w:w="1237"/>
-        <w:gridCol w:w="8345"/>
+        <w:gridCol w:w="1235"/>
+        <w:gridCol w:w="8347"/>
       </w:tblGrid>
       <w:tr>
         <w:tc>
@@ -2840,13 +2835,8 @@
             <w:r>
               <w:t xml:space="preserve">einfachen </w:t>
             </w:r>
-            <w:proofErr w:type="spellStart"/>
-            <w:r>
-              <w:t>Loginvorgangs</w:t>
-            </w:r>
-            <w:proofErr w:type="spellEnd"/>
-            <w:r>
-              <w:t xml:space="preserve"> verifiziert werden.</w:t>
+            <w:r>
+              <w:t>Loginvorgangs verifiziert werden.</w:t>
             </w:r>
             <w:r>
               <w:t xml:space="preserve"> </w:t>
@@ -3064,15 +3054,7 @@
               <w:t xml:space="preserve">erweiterbar </w:t>
             </w:r>
             <w:r>
-              <w:t xml:space="preserve">und </w:t>
-            </w:r>
-            <w:proofErr w:type="spellStart"/>
-            <w:r>
-              <w:t>zuweisbar</w:t>
-            </w:r>
-            <w:proofErr w:type="spellEnd"/>
-            <w:r>
-              <w:t xml:space="preserve"> sein. Sie sollen für sämtliche Hochzeitsveranstaltungen </w:t>
+              <w:t xml:space="preserve">und zuweisbar sein. Sie sollen für sämtliche Hochzeitsveranstaltungen </w:t>
             </w:r>
             <w:r>
               <w:t xml:space="preserve">im System </w:t>
@@ -3115,6 +3097,7 @@
           </w:tcPr>
           <w:p>
             <w:r>
+              <w:lastRenderedPageBreak/>
               <w:t>/LF90/</w:t>
             </w:r>
           </w:p>
@@ -3155,7 +3138,6 @@
           </w:tcPr>
           <w:p>
             <w:r>
-              <w:lastRenderedPageBreak/>
               <w:t>/LF100/</w:t>
             </w:r>
           </w:p>
@@ -3179,11 +3161,11 @@
       <w:pPr>
         <w:pStyle w:val="Heading2"/>
       </w:pPr>
-      <w:bookmarkStart w:id="11" w:name="_Toc456816285"/>
+      <w:bookmarkStart w:id="10" w:name="_Toc456816285"/>
       <w:r>
         <w:t>Produktdaten</w:t>
       </w:r>
-      <w:bookmarkEnd w:id="11"/>
+      <w:bookmarkEnd w:id="10"/>
     </w:p>
     <w:tbl>
       <w:tblPr>
@@ -3214,15 +3196,7 @@
               <w:t>Die Daten sollen</w:t>
             </w:r>
             <w:r>
-              <w:t xml:space="preserve"> </w:t>
-            </w:r>
-            <w:proofErr w:type="spellStart"/>
-            <w:r>
-              <w:t>sollen</w:t>
-            </w:r>
-            <w:proofErr w:type="spellEnd"/>
-            <w:r>
-              <w:t xml:space="preserve"> zentral verwaltet</w:t>
+              <w:t xml:space="preserve"> sollen zentral verwaltet</w:t>
             </w:r>
             <w:r>
               <w:t xml:space="preserve"> </w:t>
@@ -3241,11 +3215,11 @@
       <w:pPr>
         <w:pStyle w:val="Heading2"/>
       </w:pPr>
-      <w:bookmarkStart w:id="12" w:name="_Toc456816286"/>
+      <w:bookmarkStart w:id="11" w:name="_Toc456816286"/>
       <w:r>
         <w:t>Produktleistungen</w:t>
       </w:r>
-      <w:bookmarkEnd w:id="12"/>
+      <w:bookmarkEnd w:id="11"/>
     </w:p>
     <w:tbl>
       <w:tblPr>
@@ -3253,8 +3227,8 @@
         <w:tblLook w:val="01E0" w:firstRow="1" w:lastRow="1" w:firstColumn="1" w:lastColumn="1" w:noHBand="0" w:noVBand="0"/>
       </w:tblPr>
       <w:tblGrid>
-        <w:gridCol w:w="957"/>
-        <w:gridCol w:w="8625"/>
+        <w:gridCol w:w="956"/>
+        <w:gridCol w:w="8626"/>
       </w:tblGrid>
       <w:tr>
         <w:tc>
@@ -3379,11 +3353,11 @@
       <w:pPr>
         <w:pStyle w:val="Heading2"/>
       </w:pPr>
-      <w:bookmarkStart w:id="13" w:name="_Toc456816287"/>
+      <w:bookmarkStart w:id="12" w:name="_Toc456816287"/>
       <w:r>
         <w:t>Qualitätsanforderung</w:t>
       </w:r>
-      <w:bookmarkEnd w:id="13"/>
+      <w:bookmarkEnd w:id="12"/>
     </w:p>
     <w:tbl>
       <w:tblPr>
@@ -3399,11 +3373,11 @@
         <w:tblLook w:val="01E0" w:firstRow="1" w:lastRow="1" w:firstColumn="1" w:lastColumn="1" w:noHBand="0" w:noVBand="0"/>
       </w:tblPr>
       <w:tblGrid>
-        <w:gridCol w:w="2810"/>
-        <w:gridCol w:w="1690"/>
-        <w:gridCol w:w="1687"/>
-        <w:gridCol w:w="1691"/>
-        <w:gridCol w:w="1694"/>
+        <w:gridCol w:w="2832"/>
+        <w:gridCol w:w="1678"/>
+        <w:gridCol w:w="1673"/>
+        <w:gridCol w:w="1692"/>
+        <w:gridCol w:w="1697"/>
       </w:tblGrid>
       <w:tr>
         <w:tc>
@@ -3830,7 +3804,7 @@
       <w:pPr>
         <w:pStyle w:val="Heading1"/>
       </w:pPr>
-      <w:bookmarkStart w:id="14" w:name="_Toc456816288"/>
+      <w:bookmarkStart w:id="13" w:name="_Toc456816288"/>
       <w:r>
         <w:lastRenderedPageBreak/>
         <w:t>Vereinfachungen</w:t>
@@ -3838,7 +3812,7 @@
       <w:r>
         <w:t xml:space="preserve"> für den Programmentwurf</w:t>
       </w:r>
-      <w:bookmarkEnd w:id="14"/>
+      <w:bookmarkEnd w:id="13"/>
     </w:p>
     <w:p>
       <w:pPr>
@@ -3849,15 +3823,7 @@
         </w:numPr>
       </w:pPr>
       <w:r>
-        <w:t xml:space="preserve">Es muss nicht dafür gesorgt werden, dass auf dieselben Daten der Datenbank nicht gleichzeitig zugegriffen werden kann, d.h. es ist kein </w:t>
-      </w:r>
-      <w:proofErr w:type="spellStart"/>
-      <w:r>
-        <w:t>Locking</w:t>
-      </w:r>
-      <w:proofErr w:type="spellEnd"/>
-      <w:r>
-        <w:t xml:space="preserve">-Mechanismus erforderlich. </w:t>
+        <w:t xml:space="preserve">Es muss nicht dafür gesorgt werden, dass auf dieselben Daten der Datenbank nicht gleichzeitig zugegriffen werden kann, d.h. es ist kein Locking-Mechanismus erforderlich. </w:t>
       </w:r>
     </w:p>
     <w:p>
@@ -3869,15 +3835,7 @@
         </w:numPr>
       </w:pPr>
       <w:r>
-        <w:t xml:space="preserve">Eine </w:t>
-      </w:r>
-      <w:proofErr w:type="spellStart"/>
-      <w:r>
-        <w:t>Protokollierfunktion</w:t>
-      </w:r>
-      <w:proofErr w:type="spellEnd"/>
-      <w:r>
-        <w:t xml:space="preserve"> ist für die Anwendung nicht erforderlich (in der Realität natürlich schon!).</w:t>
+        <w:t>Eine Protokollierfunktion ist für die Anwendung nicht erforderlich (in der Realität natürlich schon!).</w:t>
       </w:r>
     </w:p>
     <w:p>
@@ -3889,15 +3847,7 @@
         </w:numPr>
       </w:pPr>
       <w:r>
-        <w:t xml:space="preserve">Ein </w:t>
-      </w:r>
-      <w:proofErr w:type="spellStart"/>
-      <w:r>
-        <w:t>Loginvorgang</w:t>
-      </w:r>
-      <w:proofErr w:type="spellEnd"/>
-      <w:r>
-        <w:t xml:space="preserve"> und eine Benutzerverwaltung m</w:t>
+        <w:t>Ein Loginvorgang und eine Benutzerverwaltung m</w:t>
       </w:r>
       <w:r>
         <w:t>ü</w:t>
@@ -4005,7 +3955,7 @@
       <w:pPr>
         <w:pStyle w:val="Title"/>
       </w:pPr>
-      <w:bookmarkStart w:id="15" w:name="_Toc456816289"/>
+      <w:bookmarkStart w:id="14" w:name="_Toc456816289"/>
       <w:r>
         <w:lastRenderedPageBreak/>
         <w:t>A</w:t>
@@ -4013,18 +3963,18 @@
       <w:r>
         <w:t>nalyse</w:t>
       </w:r>
-      <w:bookmarkEnd w:id="15"/>
+      <w:bookmarkEnd w:id="14"/>
     </w:p>
     <w:p>
       <w:pPr>
         <w:pStyle w:val="Heading1"/>
         <w:jc w:val="left"/>
       </w:pPr>
-      <w:bookmarkStart w:id="16" w:name="_Toc456816290"/>
+      <w:bookmarkStart w:id="15" w:name="_Toc456816290"/>
       <w:r>
         <w:t>Einleitung</w:t>
       </w:r>
-      <w:bookmarkEnd w:id="16"/>
+      <w:bookmarkEnd w:id="15"/>
     </w:p>
     <w:p>
       <w:r>
@@ -4089,22 +4039,22 @@
         <w:pStyle w:val="Heading1"/>
         <w:jc w:val="left"/>
       </w:pPr>
-      <w:bookmarkStart w:id="17" w:name="_Toc456816291"/>
+      <w:bookmarkStart w:id="16" w:name="_Toc456816291"/>
       <w:r>
         <w:t>Lastenheft</w:t>
       </w:r>
-      <w:bookmarkEnd w:id="17"/>
+      <w:bookmarkEnd w:id="16"/>
     </w:p>
     <w:p>
       <w:pPr>
         <w:pStyle w:val="Heading2"/>
         <w:jc w:val="left"/>
       </w:pPr>
-      <w:bookmarkStart w:id="18" w:name="_Toc456816292"/>
+      <w:bookmarkStart w:id="17" w:name="_Toc456816292"/>
       <w:r>
         <w:t>Zielsetzung</w:t>
       </w:r>
-      <w:bookmarkEnd w:id="18"/>
+      <w:bookmarkEnd w:id="17"/>
     </w:p>
     <w:p>
       <w:r>
@@ -4132,21 +4082,13 @@
         <w:pStyle w:val="Frage"/>
       </w:pPr>
       <w:r>
-        <w:t xml:space="preserve">Sind an diesen Server spezielle </w:t>
-      </w:r>
-      <w:proofErr w:type="spellStart"/>
-      <w:r>
-        <w:t>Anford</w:t>
+        <w:t>Sind an diesen Server spezielle Anford</w:t>
       </w:r>
       <w:r>
         <w:t>in</w:t>
       </w:r>
       <w:r>
-        <w:t>erungen</w:t>
-      </w:r>
-      <w:proofErr w:type="spellEnd"/>
-      <w:r>
-        <w:t xml:space="preserve"> gestellt?</w:t>
+        <w:t>erungen gestellt?</w:t>
       </w:r>
     </w:p>
     <w:p>
@@ -4282,17 +4224,17 @@
       <w:pPr>
         <w:pStyle w:val="Frage"/>
       </w:pPr>
-      <w:commentRangeStart w:id="19"/>
+      <w:commentRangeStart w:id="18"/>
       <w:r>
         <w:t>Wie sieht die Backupspeicherung bei Privatpersonen aus?</w:t>
       </w:r>
-      <w:commentRangeEnd w:id="19"/>
+      <w:commentRangeEnd w:id="18"/>
       <w:r>
         <w:rPr>
           <w:rStyle w:val="CommentReference"/>
           <w:color w:val="000000" w:themeColor="text1"/>
         </w:rPr>
-        <w:commentReference w:id="19"/>
+        <w:commentReference w:id="18"/>
       </w:r>
     </w:p>
     <w:p>
@@ -4300,15 +4242,7 @@
         <w:pStyle w:val="Frage"/>
       </w:pPr>
       <w:r>
-        <w:t xml:space="preserve">Sind die Dateiformate für den </w:t>
-      </w:r>
-      <w:proofErr w:type="spellStart"/>
-      <w:r>
-        <w:t>Imprt</w:t>
-      </w:r>
-      <w:proofErr w:type="spellEnd"/>
-      <w:r>
-        <w:t>/Export und dem Backup verschieden?</w:t>
+        <w:t>Sind die Dateiformate für den Imprt/Export und dem Backup verschieden?</w:t>
       </w:r>
     </w:p>
     <w:p>
@@ -4348,40 +4282,16 @@
         <w:pStyle w:val="Antwort"/>
       </w:pPr>
       <w:r>
-        <w:t xml:space="preserve">Sowohl der Import als auch der Export sollte im XML(Extended Markup </w:t>
-      </w:r>
-      <w:proofErr w:type="spellStart"/>
-      <w:r>
-        <w:t>Laguage</w:t>
-      </w:r>
-      <w:proofErr w:type="spellEnd"/>
-      <w:r>
-        <w:t>) Format</w:t>
+        <w:t>Sowohl der Import als auch der Export sollte im XML(Extended Markup Laguage) Format</w:t>
       </w:r>
       <w:r>
         <w:t xml:space="preserve"> möglich sein. </w:t>
       </w:r>
       <w:r>
-        <w:t xml:space="preserve">Eine </w:t>
-      </w:r>
-      <w:proofErr w:type="spellStart"/>
-      <w:r>
-        <w:t>Serialisierung</w:t>
-      </w:r>
-      <w:proofErr w:type="spellEnd"/>
-      <w:r>
-        <w:t xml:space="preserve"> der Entitäten in XML sollte für die Speicherung ausreichen.</w:t>
-      </w:r>
-      <w:r>
-        <w:t xml:space="preserve"> Für den Ablaufplan ist es möglich diesen als </w:t>
-      </w:r>
-      <w:proofErr w:type="spellStart"/>
-      <w:r>
-        <w:t>ical</w:t>
-      </w:r>
-      <w:proofErr w:type="spellEnd"/>
-      <w:r>
-        <w:t>-Datei zu exportieren.</w:t>
+        <w:t>Eine Serialisierung der Entitäten in XML sollte für die Speicherung ausreichen.</w:t>
+      </w:r>
+      <w:r>
+        <w:t xml:space="preserve"> Für den Ablaufplan ist es möglich diesen als ical-Datei zu exportieren.</w:t>
       </w:r>
     </w:p>
     <w:p>
@@ -4403,15 +4313,7 @@
         <w:pStyle w:val="Antwort"/>
       </w:pPr>
       <w:r>
-        <w:t xml:space="preserve">Grundsätzlich ist jeder Entitätstyp exportierbar, was über einen Menüpunkt „exportieren“ geschieht, den man auswählen kann wenn man die einzelne Entität verwaltet. Zusätzlich gibt es die Möglichkeit, </w:t>
-      </w:r>
-      <w:proofErr w:type="spellStart"/>
-      <w:r>
-        <w:t>mehrer</w:t>
-      </w:r>
-      <w:proofErr w:type="spellEnd"/>
-      <w:r>
-        <w:t xml:space="preserve"> Entitäten als Entitätsset zu exportieren, was in den Bereichen geschieht, wo entsprechende Entitätstypen verwaltet werden. Für den Ablaufplan lässt sich auswählen welche Aktionen in die iCal-Datei übernommen werden.</w:t>
+        <w:t>Grundsätzlich ist jeder Entitätstyp exportierbar, was über einen Menüpunkt „exportieren“ geschieht, den man auswählen kann wenn man die einzelne Entität verwaltet. Zusätzlich gibt es die Möglichkeit, mehrer Entitäten als Entitätsset zu exportieren, was in den Bereichen geschieht, wo entsprechende Entitätstypen verwaltet werden. Für den Ablaufplan lässt sich auswählen welche Aktionen in die iCal-Datei übernommen werden.</w:t>
       </w:r>
       <w:r>
         <w:t xml:space="preserve"> </w:t>
@@ -4421,13 +4323,8 @@
       <w:pPr>
         <w:pStyle w:val="Frage"/>
       </w:pPr>
-      <w:proofErr w:type="spellStart"/>
-      <w:r>
-        <w:t>Woe</w:t>
-      </w:r>
-      <w:proofErr w:type="spellEnd"/>
-      <w:r>
-        <w:t xml:space="preserve"> soll die Import-Funktion aussehen?</w:t>
+      <w:r>
+        <w:t>Woe soll die Import-Funktion aussehen?</w:t>
       </w:r>
     </w:p>
     <w:p>
@@ -4479,11 +4376,11 @@
         <w:pStyle w:val="Heading2"/>
         <w:jc w:val="left"/>
       </w:pPr>
-      <w:bookmarkStart w:id="20" w:name="_Toc456816293"/>
+      <w:bookmarkStart w:id="19" w:name="_Toc456816293"/>
       <w:r>
         <w:t>Anwendungsbereiche</w:t>
       </w:r>
-      <w:bookmarkEnd w:id="20"/>
+      <w:bookmarkEnd w:id="19"/>
     </w:p>
     <w:p>
       <w:r>
@@ -4545,23 +4442,7 @@
         <w:pStyle w:val="Antwort"/>
       </w:pPr>
       <w:r>
-        <w:t xml:space="preserve">Auf Internationalisierung wie </w:t>
-      </w:r>
-      <w:proofErr w:type="spellStart"/>
-      <w:r>
-        <w:t>Right</w:t>
-      </w:r>
-      <w:proofErr w:type="spellEnd"/>
-      <w:r>
-        <w:t>-To-</w:t>
-      </w:r>
-      <w:proofErr w:type="spellStart"/>
-      <w:r>
-        <w:t>Left</w:t>
-      </w:r>
-      <w:proofErr w:type="spellEnd"/>
-      <w:r>
-        <w:t xml:space="preserve"> muss nicht geachtet werden, allerdings auf die Möglichkeit der Sprachänderung. Der Kunde soll die Möglichkeit haben die Sprache innerhalb der laufenden Applikation zu ändern. </w:t>
+        <w:t xml:space="preserve">Auf Internationalisierung wie Right-To-Left muss nicht geachtet werden, allerdings auf die Möglichkeit der Sprachänderung. Der Kunde soll die Möglichkeit haben die Sprache innerhalb der laufenden Applikation zu ändern. </w:t>
       </w:r>
     </w:p>
     <w:p>
@@ -4569,15 +4450,7 @@
         <w:pStyle w:val="Frage"/>
       </w:pPr>
       <w:r>
-        <w:t xml:space="preserve">Welche Sprachen sollen </w:t>
-      </w:r>
-      <w:proofErr w:type="spellStart"/>
-      <w:r>
-        <w:t>untersützt</w:t>
-      </w:r>
-      <w:proofErr w:type="spellEnd"/>
-      <w:r>
-        <w:t xml:space="preserve"> werden?</w:t>
+        <w:t>Welche Sprachen sollen untersützt werden?</w:t>
       </w:r>
     </w:p>
     <w:p>
@@ -4642,11 +4515,11 @@
         <w:pStyle w:val="Heading2"/>
         <w:jc w:val="left"/>
       </w:pPr>
-      <w:bookmarkStart w:id="21" w:name="_Toc456816294"/>
+      <w:bookmarkStart w:id="20" w:name="_Toc456816294"/>
       <w:r>
         <w:t>Zielgruppen, Benutzerrollen und Verantwortlichkeiten</w:t>
       </w:r>
-      <w:bookmarkEnd w:id="21"/>
+      <w:bookmarkEnd w:id="20"/>
     </w:p>
     <w:p>
       <w:r>
@@ -4655,15 +4528,7 @@
     </w:p>
     <w:p>
       <w:r>
-        <w:t xml:space="preserve">Ausnahme: da oftmals das Brautpaar selbst planen und managen will, soll es möglich sein, die persönlichen Unterhaltungsbeiträge für die Hauptplaner zu verstecken. Hierfür soll es eine zweite Rolle geben, die lesenden Zugriff auf die grundlegenden Hochzeitsdaten hat (Zeiten, Datumsangaben, Orte, </w:t>
-      </w:r>
-      <w:proofErr w:type="gramStart"/>
-      <w:r>
-        <w:t>… )</w:t>
-      </w:r>
-      <w:proofErr w:type="gramEnd"/>
-      <w:r>
-        <w:t>, ansonsten aber ausschließlich die Unterhaltungsbeiträge verwalten kann (Unterhaltungsmanager).</w:t>
+        <w:t>Ausnahme: da oftmals das Brautpaar selbst planen und managen will, soll es möglich sein, die persönlichen Unterhaltungsbeiträge für die Hauptplaner zu verstecken. Hierfür soll es eine zweite Rolle geben, die lesenden Zugriff auf die grundlegenden Hochzeitsdaten hat (Zeiten, Datumsangaben, Orte, … ), ansonsten aber ausschließlich die Unterhaltungsbeiträge verwalten kann (Unterhaltungsmanager).</w:t>
       </w:r>
     </w:p>
     <w:p>
@@ -4679,56 +4544,19 @@
         <w:pStyle w:val="Antwort"/>
       </w:pPr>
       <w:r>
-        <w:t xml:space="preserve">Da eine Hochzeit ein sehr spezielles Ereignis ist und viele unserer Kunden schon gewisse Vorstellungen haben, unterstützen wir unsere Kunden mit Erfahrung und </w:t>
-      </w:r>
-      <w:proofErr w:type="spellStart"/>
-      <w:r>
-        <w:t>Kentniss</w:t>
-      </w:r>
-      <w:proofErr w:type="spellEnd"/>
+        <w:t>Da eine Hochzeit ein sehr spezielles Ereignis ist und viele unserer Kunden schon gewisse Vorstellungen haben, unterstützen wir unsere Kunden mit Erfahrung und Kentniss</w:t>
+      </w:r>
       <w:r>
         <w:t>. Das Brautpaar</w:t>
       </w:r>
       <w:r>
-        <w:t xml:space="preserve"> kann somit auch der </w:t>
-      </w:r>
-      <w:proofErr w:type="spellStart"/>
-      <w:r>
-        <w:t>Hochszeitsmanager</w:t>
-      </w:r>
-      <w:proofErr w:type="spellEnd"/>
-      <w:r>
-        <w:t xml:space="preserve"> sein, was </w:t>
+        <w:t xml:space="preserve"> kann somit auch der Hochszeitsmanager sein, was </w:t>
       </w:r>
       <w:r>
         <w:t>wir natürlich so begrüßen und u</w:t>
       </w:r>
       <w:r>
-        <w:t xml:space="preserve">nterstützen. Dennoch gibt es Fälle in denen das </w:t>
-      </w:r>
-      <w:proofErr w:type="spellStart"/>
-      <w:r>
-        <w:t>Hochszeitspaar</w:t>
-      </w:r>
-      <w:proofErr w:type="spellEnd"/>
-      <w:r>
-        <w:t xml:space="preserve"> nicht als </w:t>
-      </w:r>
-      <w:proofErr w:type="spellStart"/>
-      <w:r>
-        <w:t>Hochszeitsmanager</w:t>
-      </w:r>
-      <w:proofErr w:type="spellEnd"/>
-      <w:r>
-        <w:t xml:space="preserve"> in Erscheinung tritt. Sofern dies der Fall ist, wird einer unserer Planer als </w:t>
-      </w:r>
-      <w:proofErr w:type="spellStart"/>
-      <w:r>
-        <w:t>Hochszeitsmanager</w:t>
-      </w:r>
-      <w:proofErr w:type="spellEnd"/>
-      <w:r>
-        <w:t xml:space="preserve"> eingetragen werden. </w:t>
+        <w:t xml:space="preserve">nterstützen. Dennoch gibt es Fälle in denen das Hochszeitspaar nicht als Hochszeitsmanager in Erscheinung tritt. Sofern dies der Fall ist, wird einer unserer Planer als Hochszeitsmanager eingetragen werden. </w:t>
       </w:r>
     </w:p>
     <w:p>
@@ -4744,15 +4572,7 @@
         <w:pStyle w:val="Antwort"/>
       </w:pPr>
       <w:r>
-        <w:t xml:space="preserve">Bei der Vergabe des </w:t>
-      </w:r>
-      <w:proofErr w:type="spellStart"/>
-      <w:r>
-        <w:t>Hochszeitsmanagers</w:t>
-      </w:r>
-      <w:proofErr w:type="spellEnd"/>
-      <w:r>
-        <w:t xml:space="preserve"> an die Hochzeit soll dies festgelegt werden. Hierbei tritt das Brautpaar als ein Nutzer auf.</w:t>
+        <w:t>Bei der Vergabe des Hochszeitsmanagers an die Hochzeit soll dies festgelegt werden. Hierbei tritt das Brautpaar als ein Nutzer auf.</w:t>
       </w:r>
     </w:p>
     <w:p>
@@ -4768,15 +4588,7 @@
         <w:pStyle w:val="Antwort"/>
       </w:pPr>
       <w:r>
-        <w:t>Selbst, falls das Brautpaar nicht der „</w:t>
-      </w:r>
-      <w:proofErr w:type="spellStart"/>
-      <w:r>
-        <w:t>Hochzeitsmanger</w:t>
-      </w:r>
-      <w:proofErr w:type="spellEnd"/>
-      <w:r>
-        <w:t>“ ist, erhält es die Rolle Hochzeitsmanager in der Anwendung, um entsprechende Änderungen vornehmen zu können, da es dennoch einen erheblichen Einfluss auf die Planung hat.</w:t>
+        <w:t>Selbst, falls das Brautpaar nicht der „Hochzeitsmanger“ ist, erhält es die Rolle Hochzeitsmanager in der Anwendung, um entsprechende Änderungen vornehmen zu können, da es dennoch einen erheblichen Einfluss auf die Planung hat.</w:t>
       </w:r>
     </w:p>
     <w:p/>
@@ -4794,15 +4606,7 @@
         <w:pStyle w:val="Antwort"/>
       </w:pPr>
       <w:r>
-        <w:t xml:space="preserve">Jeder Benutzer muss sich zunächst beim ersten Start registrieren, insofern er noch keinen Account hat. Nachdem der Nutzer registriert ist, prüft der Systemadministrator die Anfrage und genehmigt diese und weißt ihm </w:t>
-      </w:r>
-      <w:proofErr w:type="spellStart"/>
-      <w:r>
-        <w:t>gegenfalls</w:t>
-      </w:r>
-      <w:proofErr w:type="spellEnd"/>
-      <w:r>
-        <w:t xml:space="preserve"> spezielle Rechte zu.</w:t>
+        <w:t>Jeder Benutzer muss sich zunächst beim ersten Start registrieren, insofern er noch keinen Account hat. Nachdem der Nutzer registriert ist, prüft der Systemadministrator die Anfrage und genehmigt diese und weißt ihm gegenfalls spezielle Rechte zu.</w:t>
       </w:r>
     </w:p>
     <w:p>
@@ -4810,15 +4614,7 @@
         <w:pStyle w:val="Frage"/>
       </w:pPr>
       <w:r>
-        <w:t xml:space="preserve">Wie geschieht die </w:t>
-      </w:r>
-      <w:proofErr w:type="spellStart"/>
-      <w:r>
-        <w:t>Registrieung</w:t>
-      </w:r>
-      <w:proofErr w:type="spellEnd"/>
-      <w:r>
-        <w:t>?</w:t>
+        <w:t>Wie geschieht die Registrieung?</w:t>
       </w:r>
     </w:p>
     <w:p>
@@ -4842,15 +4638,7 @@
         <w:pStyle w:val="Antwort"/>
       </w:pPr>
       <w:r>
-        <w:t xml:space="preserve">Der zu registrierende Nutzer erhält eine Bestätigung auf seine </w:t>
-      </w:r>
-      <w:proofErr w:type="spellStart"/>
-      <w:r>
-        <w:t>angebebene</w:t>
-      </w:r>
-      <w:proofErr w:type="spellEnd"/>
-      <w:r>
-        <w:t xml:space="preserve"> E-Mail Adresse.</w:t>
+        <w:t>Der zu registrierende Nutzer erhält eine Bestätigung auf seine angebebene E-Mail Adresse.</w:t>
       </w:r>
     </w:p>
     <w:p>
@@ -4904,15 +4692,7 @@
         <w:pStyle w:val="Antwort"/>
       </w:pPr>
       <w:r>
-        <w:t xml:space="preserve">Per se natürlich der </w:t>
-      </w:r>
-      <w:proofErr w:type="spellStart"/>
-      <w:r>
-        <w:t>Administator</w:t>
-      </w:r>
-      <w:proofErr w:type="spellEnd"/>
-      <w:r>
-        <w:t xml:space="preserve">. Allerdings ist geplant, dass ein </w:t>
+        <w:t xml:space="preserve">Per se natürlich der Administator. Allerdings ist geplant, dass ein </w:t>
       </w:r>
       <w:r>
         <w:t xml:space="preserve">Hochzeitsmanager </w:t>
@@ -4926,13 +4706,8 @@
       <w:r>
         <w:t xml:space="preserve">Hochzeitsmanager </w:t>
       </w:r>
-      <w:proofErr w:type="spellStart"/>
-      <w:r>
-        <w:t>eingtragen</w:t>
-      </w:r>
-      <w:proofErr w:type="spellEnd"/>
-      <w:r>
-        <w:t xml:space="preserve"> wird.</w:t>
+      <w:r>
+        <w:t>eingtragen wird.</w:t>
       </w:r>
     </w:p>
     <w:p>
@@ -5026,15 +4801,7 @@
         <w:pStyle w:val="Frage"/>
       </w:pPr>
       <w:r>
-        <w:t xml:space="preserve">Soll es die Möglichkeit geben den oben genannten Ablaufplan zu </w:t>
-      </w:r>
-      <w:proofErr w:type="spellStart"/>
-      <w:r>
-        <w:t>expotieren</w:t>
-      </w:r>
-      <w:proofErr w:type="spellEnd"/>
-      <w:r>
-        <w:t>, z.B. auf ein Mobilfunkgerät?</w:t>
+        <w:t>Soll es die Möglichkeit geben den oben genannten Ablaufplan zu expotieren, z.B. auf ein Mobilfunkgerät?</w:t>
       </w:r>
     </w:p>
     <w:p>
@@ -5048,32 +4815,11 @@
         <w:t>ist</w:t>
       </w:r>
       <w:r>
-        <w:t xml:space="preserve"> wünschenswert. Am </w:t>
-      </w:r>
-      <w:proofErr w:type="spellStart"/>
-      <w:r>
-        <w:t>Besten</w:t>
-      </w:r>
-      <w:proofErr w:type="spellEnd"/>
-      <w:r>
-        <w:t xml:space="preserve"> wäre dies in Form ei</w:t>
-      </w:r>
-      <w:r>
-        <w:t xml:space="preserve">nes abrufbaren </w:t>
-      </w:r>
-      <w:proofErr w:type="spellStart"/>
-      <w:r>
-        <w:t>Kalendars</w:t>
-      </w:r>
-      <w:proofErr w:type="spellEnd"/>
-      <w:r>
-        <w:t xml:space="preserve"> in </w:t>
-      </w:r>
-      <w:proofErr w:type="spellStart"/>
-      <w:r>
-        <w:t>ical</w:t>
-      </w:r>
-      <w:proofErr w:type="spellEnd"/>
+        <w:t xml:space="preserve"> wünschenswert. Am Besten wäre dies in Form ei</w:t>
+      </w:r>
+      <w:r>
+        <w:t>nes abrufbaren Kalendars in ical</w:t>
+      </w:r>
       <w:r>
         <w:t>-Format. Sofern der Server Internetzugang hat kann man den Ablaufplan synchronisieren, ohn</w:t>
       </w:r>
@@ -5116,23 +4862,7 @@
         <w:pStyle w:val="Antwort"/>
       </w:pPr>
       <w:r>
-        <w:t xml:space="preserve">Er hat auf alle Aktionen schreibenden Zugriff, die er </w:t>
-      </w:r>
-      <w:proofErr w:type="spellStart"/>
-      <w:r>
-        <w:t>angalegt</w:t>
-      </w:r>
-      <w:proofErr w:type="spellEnd"/>
-      <w:r>
-        <w:t xml:space="preserve"> hat </w:t>
-      </w:r>
-      <w:proofErr w:type="spellStart"/>
-      <w:r>
-        <w:t>bzw</w:t>
-      </w:r>
-      <w:proofErr w:type="spellEnd"/>
-      <w:r>
-        <w:t xml:space="preserve"> als verantwortliche Person eingetragen ist.</w:t>
+        <w:t>Er hat auf alle Aktionen schreibenden Zugriff, die er angalegt hat bzw als verantwortliche Person eingetragen ist.</w:t>
       </w:r>
     </w:p>
     <w:p>
@@ -5140,118 +4870,118 @@
         <w:pStyle w:val="Heading2"/>
         <w:jc w:val="left"/>
       </w:pPr>
-      <w:bookmarkStart w:id="22" w:name="_Toc456816295"/>
+      <w:bookmarkStart w:id="21" w:name="_Toc456816295"/>
       <w:r>
         <w:lastRenderedPageBreak/>
         <w:t>Zusammenspiel mit anderen Systemen</w:t>
       </w:r>
+      <w:bookmarkEnd w:id="21"/>
+    </w:p>
+    <w:p>
+      <w:r>
+        <w:t>Das zu entwickelnde Softwaresystem soll auch ohne Netzverbindung lauffähig sein. Hierzu sollen sämtliche Daten einer Hochzeit lokal gespeichert und auf Wunsch des Benutzers mit den Serverdaten synchronisiert werden können.</w:t>
+      </w:r>
+    </w:p>
+    <w:p>
+      <w:pPr>
+        <w:pStyle w:val="Frage"/>
+      </w:pPr>
+      <w:r>
+        <w:t>Wie soll auf die Synchronisierung der Daten geachtet werden?</w:t>
+      </w:r>
+    </w:p>
+    <w:p>
+      <w:pPr>
+        <w:pStyle w:val="Antwort"/>
+      </w:pPr>
+      <w:r>
+        <w:t>Der Datenstand sollte, sofern einen Internetverbindung besteht, dauerhaft aktuell gehalten werden. Dadurch soll garantiert werden, dass Nutzer immer die neusten Daten bearbeiten. Wenn der Nutzer kein Internet hat, dann soll sobald er wieder Zugriff hat ein Abgleich durchgeführt werden und entsprechende Konflikten behoben werden.</w:t>
+      </w:r>
+    </w:p>
+    <w:p>
+      <w:pPr>
+        <w:pStyle w:val="Frage"/>
+      </w:pPr>
+      <w:r>
+        <w:t>Wie erhält der Nutzer offline Zugang zu den Daten?</w:t>
+      </w:r>
+    </w:p>
+    <w:p>
+      <w:pPr>
+        <w:pStyle w:val="Antwort"/>
+      </w:pPr>
+      <w:r>
+        <w:t>Die Daten sollen lokal gespeichert werden. Dies ist allerdings nur bei den Privatpersonen der Fall, da bei diesen dies Speicherplatztechnisch möglich ist. Bei der Firmensoftware sollen nur die Daten lokal gespeichert werden, die für den Nutzer relevant sind.</w:t>
+      </w:r>
+    </w:p>
+    <w:p>
+      <w:pPr>
+        <w:pStyle w:val="Frage"/>
+      </w:pPr>
+      <w:r>
+        <w:t>Welche Daten sind für einen Nutzer der Firmensoftware relevant?</w:t>
+      </w:r>
+    </w:p>
+    <w:p>
+      <w:pPr>
+        <w:pStyle w:val="Antwort"/>
+      </w:pPr>
+      <w:r>
+        <w:t>Alle Hochzeitsveranstaltungen mit denen er zu tun hat und alle damit verbundenen Daten sind relevant für ihn. Somit kann es also sein, dass er z.B. keine vollständige Hilfsmittelliste besitzt.</w:t>
+      </w:r>
+    </w:p>
+    <w:p>
+      <w:pPr>
+        <w:pStyle w:val="Frage"/>
+      </w:pPr>
+      <w:r>
+        <w:t>Im welchem Format sollen die Dateien lokal gespeichert werden?</w:t>
+      </w:r>
+    </w:p>
+    <w:p>
+      <w:pPr>
+        <w:pStyle w:val="Antwort"/>
+      </w:pPr>
+      <w:r>
+        <w:t xml:space="preserve">Die Daten sollen im </w:t>
+      </w:r>
+      <w:r>
+        <w:t>CSV Format entsprechend dem Datenbankschema gespeichert werden.</w:t>
+      </w:r>
+    </w:p>
+    <w:p>
+      <w:pPr>
+        <w:pStyle w:val="Frage"/>
+      </w:pPr>
+      <w:r>
+        <w:t>Wie sollten eventuelle Konflikte behandelt werden?</w:t>
+      </w:r>
+    </w:p>
+    <w:p>
+      <w:pPr>
+        <w:pStyle w:val="Antwort"/>
+      </w:pPr>
+      <w:r>
+        <w:t>Der Nutzer wird auf die Konflikte hingewiesen und erhält verschiedene Optionen:</w:t>
+      </w:r>
+    </w:p>
+    <w:p>
+      <w:pPr>
+        <w:pStyle w:val="Antwort"/>
+      </w:pPr>
+      <w:r>
+        <w:t>Er kann entweder seine Änderungen verwerfen, anfragen die Änderungen auf dem Server zu überschreiben oder seine Änderungen, sofern sie sich nicht komplett überschneiden, mit den Daten auf dem Server zu vereinigen.</w:t>
+      </w:r>
+    </w:p>
+    <w:p>
+      <w:pPr>
+        <w:pStyle w:val="Heading2"/>
+      </w:pPr>
+      <w:bookmarkStart w:id="22" w:name="_Toc456816296"/>
+      <w:r>
+        <w:t>Produktfunktionen</w:t>
+      </w:r>
       <w:bookmarkEnd w:id="22"/>
-    </w:p>
-    <w:p>
-      <w:r>
-        <w:t>Das zu entwickelnde Softwaresystem soll auch ohne Netzverbindung lauffähig sein. Hierzu sollen sämtliche Daten einer Hochzeit lokal gespeichert und auf Wunsch des Benutzers mit den Serverdaten synchronisiert werden können.</w:t>
-      </w:r>
-    </w:p>
-    <w:p>
-      <w:pPr>
-        <w:pStyle w:val="Frage"/>
-      </w:pPr>
-      <w:r>
-        <w:t>Wie soll auf die Synchronisierung der Daten geachtet werden?</w:t>
-      </w:r>
-    </w:p>
-    <w:p>
-      <w:pPr>
-        <w:pStyle w:val="Antwort"/>
-      </w:pPr>
-      <w:r>
-        <w:t>Der Datenstand sollte, sofern einen Internetverbindung besteht, dauerhaft aktuell gehalten werden. Dadurch soll garantiert werden, dass Nutzer immer die neusten Daten bearbeiten. Wenn der Nutzer kein Internet hat, dann soll sobald er wieder Zugriff hat ein Abgleich durchgeführt werden und entsprechende Konflikten behoben werden.</w:t>
-      </w:r>
-    </w:p>
-    <w:p>
-      <w:pPr>
-        <w:pStyle w:val="Frage"/>
-      </w:pPr>
-      <w:r>
-        <w:t>Wie erhält der Nutzer offline Zugang zu den Daten?</w:t>
-      </w:r>
-    </w:p>
-    <w:p>
-      <w:pPr>
-        <w:pStyle w:val="Antwort"/>
-      </w:pPr>
-      <w:r>
-        <w:t>Die Daten sollen lokal gespeichert werden. Dies ist allerdings nur bei den Privatpersonen der Fall, da bei diesen dies Speicherplatztechnisch möglich ist. Bei der Firmensoftware sollen nur die Daten lokal gespeichert werden, die für den Nutzer relevant sind.</w:t>
-      </w:r>
-    </w:p>
-    <w:p>
-      <w:pPr>
-        <w:pStyle w:val="Frage"/>
-      </w:pPr>
-      <w:r>
-        <w:t>Welche Daten sind für einen Nutzer der Firmensoftware relevant?</w:t>
-      </w:r>
-    </w:p>
-    <w:p>
-      <w:pPr>
-        <w:pStyle w:val="Antwort"/>
-      </w:pPr>
-      <w:r>
-        <w:t>Alle Hochzeitsveranstaltungen mit denen er zu tun hat und alle damit verbundenen Daten sind relevant für ihn. Somit kann es also sein, dass er z.B. keine vollständige Hilfsmittelliste besitzt.</w:t>
-      </w:r>
-    </w:p>
-    <w:p>
-      <w:pPr>
-        <w:pStyle w:val="Frage"/>
-      </w:pPr>
-      <w:r>
-        <w:t>Im welchem Format sollen die Dateien lokal gespeichert werden?</w:t>
-      </w:r>
-    </w:p>
-    <w:p>
-      <w:pPr>
-        <w:pStyle w:val="Antwort"/>
-      </w:pPr>
-      <w:r>
-        <w:t xml:space="preserve">Die Daten sollen im </w:t>
-      </w:r>
-      <w:r>
-        <w:t>CSV Format entsprechend dem Datenbankschema gespeichert werden.</w:t>
-      </w:r>
-    </w:p>
-    <w:p>
-      <w:pPr>
-        <w:pStyle w:val="Frage"/>
-      </w:pPr>
-      <w:r>
-        <w:t>Wie sollten eventuelle Konflikte behandelt werden?</w:t>
-      </w:r>
-    </w:p>
-    <w:p>
-      <w:pPr>
-        <w:pStyle w:val="Antwort"/>
-      </w:pPr>
-      <w:r>
-        <w:t>Der Nutzer wird auf die Konflikte hingewiesen und erhält verschiedene Optionen:</w:t>
-      </w:r>
-    </w:p>
-    <w:p>
-      <w:pPr>
-        <w:pStyle w:val="Antwort"/>
-      </w:pPr>
-      <w:r>
-        <w:t>Er kann entweder seine Änderungen verwerfen, anfragen die Änderungen auf dem Server zu überschreiben oder seine Änderungen, sofern sie sich nicht komplett überschneiden, mit den Daten auf dem Server zu vereinigen.</w:t>
-      </w:r>
-    </w:p>
-    <w:p>
-      <w:pPr>
-        <w:pStyle w:val="Heading2"/>
-      </w:pPr>
-      <w:bookmarkStart w:id="23" w:name="_Toc456816296"/>
-      <w:r>
-        <w:t>Produktfunktionen</w:t>
-      </w:r>
-      <w:bookmarkEnd w:id="23"/>
       <w:r>
         <w:t xml:space="preserve">  </w:t>
       </w:r>
@@ -5300,21 +5030,7 @@
               <w:rPr>
                 <w:lang w:eastAsia="en-US"/>
               </w:rPr>
-              <w:t xml:space="preserve">Eine Zugangsberechtigung soll mittels eines einfachen </w:t>
-            </w:r>
-            <w:proofErr w:type="spellStart"/>
-            <w:r>
-              <w:rPr>
-                <w:lang w:eastAsia="en-US"/>
-              </w:rPr>
-              <w:t>Loginvorgangs</w:t>
-            </w:r>
-            <w:proofErr w:type="spellEnd"/>
-            <w:r>
-              <w:rPr>
-                <w:lang w:eastAsia="en-US"/>
-              </w:rPr>
-              <w:t xml:space="preserve"> verifiziert werden. </w:t>
+              <w:t xml:space="preserve">Eine Zugangsberechtigung soll mittels eines einfachen Loginvorgangs verifiziert werden. </w:t>
             </w:r>
           </w:p>
           <w:p>
@@ -5353,13 +5069,124 @@
               <w:pStyle w:val="Frage"/>
             </w:pPr>
             <w:r>
-              <w:t xml:space="preserve">Was versteht sich unter einem einfachen </w:t>
-            </w:r>
-            <w:proofErr w:type="spellStart"/>
-            <w:r>
-              <w:t>Loginvorgang</w:t>
-            </w:r>
-            <w:proofErr w:type="spellEnd"/>
+              <w:t>Was versteht sich unter einem einfachen Loginvorgang?</w:t>
+            </w:r>
+          </w:p>
+          <w:p>
+            <w:pPr>
+              <w:pStyle w:val="Antwort"/>
+            </w:pPr>
+            <w:r>
+              <w:t>Der Nutzer soll seinen Nutzername und Passwort eingeben und wird anschließend bei korrekter Eingabe eingeloggt.</w:t>
+            </w:r>
+          </w:p>
+          <w:p>
+            <w:pPr>
+              <w:pStyle w:val="Frage"/>
+            </w:pPr>
+            <w:r>
+              <w:t>Wer hat die Benutzerverwaltung inne?</w:t>
+            </w:r>
+          </w:p>
+          <w:p>
+            <w:pPr>
+              <w:pStyle w:val="Antwort"/>
+            </w:pPr>
+            <w:r>
+              <w:t>Der Systemadministrator kümmert sich um die Freigabe und Verwaltung der Benutzer.</w:t>
+            </w:r>
+          </w:p>
+          <w:p>
+            <w:pPr>
+              <w:pStyle w:val="Frage"/>
+            </w:pPr>
+            <w:r>
+              <w:t>Gibt es einen Benutzer, der auf alle Objekte lesenden sowie schreibenden Zugriff hat (in Hinblick auf eine Administrator-Rolle)?</w:t>
+            </w:r>
+          </w:p>
+          <w:p>
+            <w:pPr>
+              <w:pStyle w:val="Antwort"/>
+            </w:pPr>
+            <w:r>
+              <w:t>Der Systemadministrator hat Zugriff auf alle Objekte</w:t>
+            </w:r>
+            <w:r>
+              <w:t xml:space="preserve"> um das System gut administieren zu können</w:t>
+            </w:r>
+            <w:r>
+              <w:t>.</w:t>
+            </w:r>
+          </w:p>
+          <w:p>
+            <w:pPr>
+              <w:pStyle w:val="Frage"/>
+            </w:pPr>
+            <w:r>
+              <w:t>Welche Rollen gibt es?</w:t>
+            </w:r>
+          </w:p>
+          <w:p>
+            <w:pPr>
+              <w:pStyle w:val="Antwort"/>
+            </w:pPr>
+            <w:r>
+              <w:t>Wie oben erwähnt gibt es den</w:t>
+            </w:r>
+            <w:r>
+              <w:t xml:space="preserve"> </w:t>
+            </w:r>
+            <w:r>
+              <w:t>Hochzeitsmanager</w:t>
+            </w:r>
+            <w:r>
+              <w:t xml:space="preserve"> und den Unterhaltungsmanager. Es wäre allerdings auch praktisch den </w:t>
+            </w:r>
+            <w:r>
+              <w:t>Systemadministrator als Rolle zu betrachten.</w:t>
+            </w:r>
+          </w:p>
+          <w:p>
+            <w:pPr>
+              <w:pStyle w:val="Frage"/>
+            </w:pPr>
+            <w:r>
+              <w:lastRenderedPageBreak/>
+              <w:t>Soll der Zugangsberechtigte als Entität betrachtet werden und wenn ja, welche Attribute hat er?</w:t>
+            </w:r>
+          </w:p>
+          <w:p>
+            <w:pPr>
+              <w:pStyle w:val="Antwort"/>
+            </w:pPr>
+            <w:r>
+              <w:t>Ja, das soll er. Er hat einen Benutzernamen, ein Passwort, eine oder mehrere Rollen und ist einer Person zugeordnet.</w:t>
+            </w:r>
+          </w:p>
+          <w:p>
+            <w:pPr>
+              <w:pStyle w:val="Frage"/>
+            </w:pPr>
+            <w:r>
+              <w:t>Kann es sein, dass eine Person mehrere Systemnutzer innehat?</w:t>
+            </w:r>
+          </w:p>
+          <w:p>
+            <w:pPr>
+              <w:pStyle w:val="Antwort"/>
+            </w:pPr>
+            <w:r>
+              <w:t>Nein, dies kann nicht vorkommen.</w:t>
+            </w:r>
+          </w:p>
+          <w:p/>
+          <w:p>
+            <w:pPr>
+              <w:pStyle w:val="Frage"/>
+            </w:pPr>
+            <w:r>
+              <w:t>Wie sollen die Rollen dargestellet werden und braucht eine solche irgendwelche Attribute</w:t>
+            </w:r>
             <w:r>
               <w:t>?</w:t>
             </w:r>
@@ -5369,155 +5196,7 @@
               <w:pStyle w:val="Antwort"/>
             </w:pPr>
             <w:r>
-              <w:t>Der Nutzer soll seinen Nutzername und Passwort eingeben und wird anschließend bei korrekter Eingabe eingeloggt.</w:t>
-            </w:r>
-          </w:p>
-          <w:p>
-            <w:pPr>
-              <w:pStyle w:val="Frage"/>
-            </w:pPr>
-            <w:r>
-              <w:t>Wer hat die Benutzerverwaltung inne?</w:t>
-            </w:r>
-          </w:p>
-          <w:p>
-            <w:pPr>
-              <w:pStyle w:val="Antwort"/>
-            </w:pPr>
-            <w:r>
-              <w:t>Der Systemadministrator kümmert sich um die Freigabe und Verwaltung der Benutzer.</w:t>
-            </w:r>
-          </w:p>
-          <w:p>
-            <w:pPr>
-              <w:pStyle w:val="Frage"/>
-            </w:pPr>
-            <w:r>
-              <w:t>Gibt es einen Benutzer, der auf alle Objekte lesenden sowie schreibenden Zugriff hat (in Hinblick auf eine Administrator-Rolle)?</w:t>
-            </w:r>
-          </w:p>
-          <w:p>
-            <w:pPr>
-              <w:pStyle w:val="Antwort"/>
-            </w:pPr>
-            <w:r>
-              <w:t>Der Systemadministrator hat Zugriff auf alle Objekte</w:t>
-            </w:r>
-            <w:r>
-              <w:t xml:space="preserve"> um das System gut </w:t>
-            </w:r>
-            <w:proofErr w:type="spellStart"/>
-            <w:r>
-              <w:t>administieren</w:t>
-            </w:r>
-            <w:proofErr w:type="spellEnd"/>
-            <w:r>
-              <w:t xml:space="preserve"> zu können</w:t>
-            </w:r>
-            <w:r>
-              <w:t>.</w:t>
-            </w:r>
-          </w:p>
-          <w:p>
-            <w:pPr>
-              <w:pStyle w:val="Frage"/>
-            </w:pPr>
-            <w:r>
-              <w:t>Welche Rollen gibt es?</w:t>
-            </w:r>
-          </w:p>
-          <w:p>
-            <w:pPr>
-              <w:pStyle w:val="Antwort"/>
-            </w:pPr>
-            <w:r>
-              <w:t>Wie oben erwähnt gibt es den</w:t>
-            </w:r>
-            <w:r>
-              <w:t xml:space="preserve"> </w:t>
-            </w:r>
-            <w:r>
-              <w:t>Hochzeitsmanager</w:t>
-            </w:r>
-            <w:r>
-              <w:t xml:space="preserve"> und den Unterhaltungsmanager. Es wäre allerdings auch praktisch den </w:t>
-            </w:r>
-            <w:r>
-              <w:t>Systemadministrator als Rolle zu betrachten.</w:t>
-            </w:r>
-          </w:p>
-          <w:p>
-            <w:pPr>
-              <w:pStyle w:val="Frage"/>
-            </w:pPr>
-            <w:r>
-              <w:lastRenderedPageBreak/>
-              <w:t xml:space="preserve">Soll der Zugangsberechtigte als </w:t>
-            </w:r>
-            <w:proofErr w:type="gramStart"/>
-            <w:r>
-              <w:t>Entität</w:t>
-            </w:r>
-            <w:proofErr w:type="gramEnd"/>
-            <w:r>
-              <w:t xml:space="preserve"> betrachtet werden und wenn ja, welche Attribute hat er?</w:t>
-            </w:r>
-          </w:p>
-          <w:p>
-            <w:pPr>
-              <w:pStyle w:val="Antwort"/>
-            </w:pPr>
-            <w:r>
-              <w:t>Ja, das soll er. Er hat einen Benutzernamen, ein Passwort, eine oder mehrere Rollen und ist einer Person zugeordnet.</w:t>
-            </w:r>
-          </w:p>
-          <w:p>
-            <w:pPr>
-              <w:pStyle w:val="Frage"/>
-            </w:pPr>
-            <w:r>
-              <w:t>Kann es sein, dass eine Person mehrere Systemnutzer innehat?</w:t>
-            </w:r>
-          </w:p>
-          <w:p>
-            <w:pPr>
-              <w:pStyle w:val="Antwort"/>
-            </w:pPr>
-            <w:r>
-              <w:t>Nein, dies kann nicht vorkommen.</w:t>
-            </w:r>
-          </w:p>
-          <w:p/>
-          <w:p>
-            <w:pPr>
-              <w:pStyle w:val="Frage"/>
-            </w:pPr>
-            <w:r>
-              <w:t xml:space="preserve">Wie sollen die Rollen </w:t>
-            </w:r>
-            <w:proofErr w:type="spellStart"/>
-            <w:r>
-              <w:t>dargestellet</w:t>
-            </w:r>
-            <w:proofErr w:type="spellEnd"/>
-            <w:r>
-              <w:t xml:space="preserve"> werden und braucht eine solche irgendwelche Attribute</w:t>
-            </w:r>
-            <w:r>
-              <w:t>?</w:t>
-            </w:r>
-          </w:p>
-          <w:p>
-            <w:pPr>
-              <w:pStyle w:val="Antwort"/>
-            </w:pPr>
-            <w:proofErr w:type="gramStart"/>
-            <w:r>
-              <w:t>Ein</w:t>
-            </w:r>
-            <w:proofErr w:type="gramEnd"/>
-            <w:r>
-              <w:t xml:space="preserve"> Rolle muss </w:t>
+              <w:t xml:space="preserve">Ein Rolle muss </w:t>
             </w:r>
             <w:r>
               <w:t>nicht</w:t>
@@ -5685,7 +5364,7 @@
               <w:pStyle w:val="Frage"/>
             </w:pPr>
             <w:r>
-              <w:t>Gibt es spezielle Anforderungen für die grafische Oberfläche?</w:t>
+              <w:t>Was für GUI Bestandteile soll der Nutzer zur Verfügung haben?</w:t>
             </w:r>
           </w:p>
           <w:p>
@@ -5693,7 +5372,7 @@
               <w:pStyle w:val="Antwort"/>
             </w:pPr>
             <w:r>
-              <w:t>Nein, sie muss weder barrierefrei sein, noch irgendwelche Sonderfunktionen innerhaben.</w:t>
+              <w:t>Es soll folgende graphischen Oberfläche geben: Aktion verwalten, Hilfsmittel verwalten, Caterer verwalten, Lebensmittel verwalten, Orte verwalten. Also im Endeffekt gibt es für jede Entität einen Dialog/GUI Bestandteil zum verwalten deren.</w:t>
             </w:r>
           </w:p>
           <w:p>
@@ -5701,7 +5380,7 @@
               <w:pStyle w:val="Frage"/>
             </w:pPr>
             <w:r>
-              <w:t>Sollte es rollenspezifische Oberflächen geben?</w:t>
+              <w:t>Welche weiteren Graphischen Oberflächen gibt es?</w:t>
             </w:r>
           </w:p>
           <w:p>
@@ -5709,7 +5388,39 @@
               <w:pStyle w:val="Antwort"/>
             </w:pPr>
             <w:r>
-              <w:t>Ja, wie oben erwähnt.</w:t>
+              <w:t>Weitere Oberfläche sind das Hauptmenü, wo der Nutzer die wichtigsten Information präsentiert bekommt: Datum, Neue Aktionen, Wichtige Änderun</w:t>
+            </w:r>
+            <w:r>
+              <w:t>gen, Online Status, sowie ob</w:t>
+            </w:r>
+            <w:r>
+              <w:t xml:space="preserve"> er synchron mit der Datenbank ist.</w:t>
+            </w:r>
+            <w:r>
+              <w:t xml:space="preserve"> Weiterhin hat er von dort die Möglichkeit mit klick auf den entsprechenden Button zu folgenden Elementen zu gelangen: Ablaufplan, Aktionen verwalten, Hilfsmittel verwalten, Caterer verwalten, Lebensmittel verwalte und Orte verwalten.</w:t>
+            </w:r>
+          </w:p>
+          <w:p>
+            <w:pPr>
+              <w:pStyle w:val="Antwort"/>
+            </w:pPr>
+            <w:r>
+              <w:lastRenderedPageBreak/>
+              <w:t xml:space="preserve">Ein weitere Oberfäche ist der Ablaufplan, auf diesem hat der Nutzer die Möglichkeit im Form einer Timeline alle Aktionen in ihrer Reihenfolge zu sehen, dies wird </w:t>
+            </w:r>
+            <w:r>
+              <w:t>in einem seperaten Punkt</w:t>
+            </w:r>
+            <w:r>
+              <w:t xml:space="preserve"> genauer erläutert.</w:t>
+            </w:r>
+          </w:p>
+          <w:p>
+            <w:pPr>
+              <w:pStyle w:val="Antwort"/>
+            </w:pPr>
+            <w:r>
+              <w:t>Ein zusätzlicher zentraler und wichtiger Bestandteil ist die Toolbar im oberen Bereich der Oberfläche: sie dient einerseits als Navigationshilfe, in dem der Nutzer dort die entsprechenden Bestandteile des Programms erreichen kann. Anderseits dient ebenso als Kontextmenü denn über den Drop Down Optionen hat der Nutzer die Möglichkeit Funktionen für den entsprechenden Screen auszuwählen. Beispiel: im Teil Aktion verwalten kann er dort Aktion erstellen auswählen und exportieren. Das funktioniert entsprechend bei jeder Entität Verwalten Oberfläche so. Bei allen gleich ist dort der Punkt synchronisieren, worüber der Nutzer die Möglichkeit hat die lokale Datenbasis mit der der Datenbank zu synchronisieren</w:t>
             </w:r>
           </w:p>
           <w:p>
@@ -5717,7 +5428,7 @@
               <w:pStyle w:val="Frage"/>
             </w:pPr>
             <w:r>
-              <w:t>Was versteht sich unter „verwalten“?</w:t>
+              <w:t>Gibt es sonstige kleinere GUI Bestandteile?</w:t>
             </w:r>
           </w:p>
           <w:p>
@@ -5725,37 +5436,15 @@
               <w:pStyle w:val="Antwort"/>
             </w:pPr>
             <w:r>
-              <w:t xml:space="preserve">Der </w:t>
-            </w:r>
-            <w:proofErr w:type="spellStart"/>
-            <w:r>
-              <w:t>Usecase</w:t>
-            </w:r>
-            <w:proofErr w:type="spellEnd"/>
-            <w:r>
-              <w:t xml:space="preserve"> „verwalten“ umfasst lesende, schreibende und löschende Aktionen. Zu diesen gehören die Abläufe </w:t>
-            </w:r>
-            <w:proofErr w:type="spellStart"/>
-            <w:r>
-              <w:t>anzeigen</w:t>
-            </w:r>
-            <w:proofErr w:type="gramStart"/>
-            <w:r>
-              <w:t>,erstellen</w:t>
-            </w:r>
-            <w:proofErr w:type="spellEnd"/>
-            <w:proofErr w:type="gramEnd"/>
-            <w:r>
-              <w:t>, bearbeiten, sowie löschen.</w:t>
+              <w:t>Ja es existierten diverse Konfirmationsdialoge, welche immer angezeigt werden, wenn der Nutzer Daten löschen bzw. ändern will oder mit ungespeicherten Daten weiternavigieren will bzw. verwerfen will. Ebenso gibt es im Fehlerfall entsprechende Fehlermeldungen. Zusätzlich gibt es auch einen Dialog der auftaucht, wenn der Nutzer das Programm schließen will, wo der Nutzer die Möglichkeit hat nochmal zu entscheiden ob er das Programm wirklich beenden will.</w:t>
             </w:r>
           </w:p>
           <w:p>
             <w:pPr>
               <w:pStyle w:val="Frage"/>
             </w:pPr>
-            <w:commentRangeStart w:id="24"/>
-            <w:r>
-              <w:t>Welche Sachen sind löschbar?</w:t>
+            <w:r>
+              <w:t>Gibt es eine Konfiguationsgui?</w:t>
             </w:r>
           </w:p>
           <w:p>
@@ -5763,53 +5452,157 @@
               <w:pStyle w:val="Antwort"/>
             </w:pPr>
             <w:r>
-              <w:t>Per se sind alle Daten löschbar bis auf die Daten die von Werk aus in der Software gespeichert sind.</w:t>
-            </w:r>
-          </w:p>
-          <w:p>
-            <w:pPr>
-              <w:pStyle w:val="Frage"/>
-            </w:pPr>
-            <w:r>
-              <w:lastRenderedPageBreak/>
-              <w:t xml:space="preserve">Welche Nutzer dürfen was </w:t>
-            </w:r>
-            <w:r>
-              <w:t>l</w:t>
-            </w:r>
-            <w:r>
-              <w:t>öschen?</w:t>
-            </w:r>
-          </w:p>
-          <w:p>
-            <w:pPr>
-              <w:pStyle w:val="Antwort"/>
-            </w:pPr>
-            <w:r>
-              <w:t xml:space="preserve">Der Systemadministrator darf alles löschen; der </w:t>
-            </w:r>
-            <w:r>
-              <w:t xml:space="preserve">Hochzeitsmanager </w:t>
-            </w:r>
-            <w:r>
-              <w:t xml:space="preserve">darf alles löschen bis auf Nutzer; der Unterhaltungsmanager kann nur die von ihm </w:t>
-            </w:r>
-            <w:proofErr w:type="spellStart"/>
-            <w:r>
-              <w:t>verwalteteten</w:t>
-            </w:r>
-            <w:proofErr w:type="spellEnd"/>
-            <w:r>
-              <w:t xml:space="preserve"> Aktionen löschen.</w:t>
-            </w:r>
-            <w:commentRangeEnd w:id="24"/>
+              <w:t xml:space="preserve">Ja es gibt eine graphische Oberfläche in der der Nutzer Einstellungen vornehmen kann, diese ist über das Zahnrad neben dem Schließen Button erreichbar. Dort kann der Nutzer folgendes konfigurieren: </w:t>
+            </w:r>
+            <w:commentRangeStart w:id="23"/>
+            <w:r>
+              <w:t>Schriftgröße, Hintergrundfarbe,..</w:t>
+            </w:r>
+            <w:commentRangeEnd w:id="23"/>
             <w:r>
               <w:rPr>
                 <w:rStyle w:val="CommentReference"/>
                 <w:rFonts w:ascii="Calibri" w:hAnsi="Calibri"/>
                 <w:color w:val="000000" w:themeColor="text1"/>
               </w:rPr>
-              <w:commentReference w:id="24"/>
+              <w:commentReference w:id="23"/>
+            </w:r>
+          </w:p>
+          <w:p>
+            <w:pPr>
+              <w:pStyle w:val="Frage"/>
+            </w:pPr>
+            <w:r>
+              <w:t>Gibt es sonst speziell gestaltete GUI’s?</w:t>
+            </w:r>
+          </w:p>
+          <w:p>
+            <w:pPr>
+              <w:pStyle w:val="Antwort"/>
+            </w:pPr>
+            <w:r>
+              <w:t>Nein die GUI’s zur Verwaltung der Entitäten sind alle ähnlich(siehe Skizze), lediglich der Ablaufplan ist eine Besonderheit. Allerdings sind alle dafür ausgelegt übersichtlich zu sein. Und nur die wichtigsten Information zu enthalten um nicht überladen zu wirken.</w:t>
+            </w:r>
+            <w:bookmarkStart w:id="24" w:name="_GoBack"/>
+            <w:bookmarkEnd w:id="24"/>
+          </w:p>
+          <w:p>
+            <w:pPr>
+              <w:pStyle w:val="Frage"/>
+            </w:pPr>
+            <w:r>
+              <w:t>Über welchen GUI Bestandteil lassen sich neue Bestandteile z.B. eine Aktion erstellen?</w:t>
+            </w:r>
+          </w:p>
+          <w:p>
+            <w:pPr>
+              <w:pStyle w:val="Antwort"/>
+            </w:pPr>
+            <w:r>
+              <w:t>In den entsprechenden Verwalten GUI’s kann man neue Objekte erstellen und dies öffnet einen Diaglog mit einem Formular, welches die Attribute des entsprechenden Objektes enthält. Diese kann der Nutzer ausfüllen und insofern alle Pflichtfelder ausgfüllt wurden wird das Objekt dann erstellt und gespeichert.</w:t>
+            </w:r>
+          </w:p>
+          <w:p>
+            <w:pPr>
+              <w:pStyle w:val="Frage"/>
+            </w:pPr>
+            <w:r>
+              <w:t>Gibt es spezielle Anforderungen für die grafische Oberfläche?</w:t>
+            </w:r>
+          </w:p>
+          <w:p>
+            <w:pPr>
+              <w:pStyle w:val="Antwort"/>
+            </w:pPr>
+            <w:r>
+              <w:t>Nein, sie muss weder barrierefrei sein, noch irgendwelche Sonderfunktionen innerhaben.</w:t>
+            </w:r>
+          </w:p>
+          <w:p>
+            <w:pPr>
+              <w:pStyle w:val="Frage"/>
+            </w:pPr>
+            <w:r>
+              <w:t>Sollte es rollenspezifische Oberflächen geben?</w:t>
+            </w:r>
+          </w:p>
+          <w:p>
+            <w:pPr>
+              <w:pStyle w:val="Antwort"/>
+            </w:pPr>
+            <w:r>
+              <w:t>Ja, wie oben erwähnt.</w:t>
+            </w:r>
+          </w:p>
+          <w:p>
+            <w:pPr>
+              <w:pStyle w:val="Frage"/>
+            </w:pPr>
+            <w:r>
+              <w:t>Was versteht sich unter „verwalten“?</w:t>
+            </w:r>
+          </w:p>
+          <w:p>
+            <w:pPr>
+              <w:pStyle w:val="Antwort"/>
+            </w:pPr>
+            <w:r>
+              <w:t>Der Usecase „verwalten“ umfasst lesende, schreibende und löschende Aktionen. Zu diesen gehören die Abläufe anzeigen,erstellen, bearbeiten, sowie löschen.</w:t>
+            </w:r>
+          </w:p>
+          <w:p>
+            <w:pPr>
+              <w:pStyle w:val="Frage"/>
+            </w:pPr>
+            <w:commentRangeStart w:id="25"/>
+            <w:r>
+              <w:t>Welche Sachen sind löschbar?</w:t>
+            </w:r>
+          </w:p>
+          <w:p>
+            <w:pPr>
+              <w:pStyle w:val="Antwort"/>
+            </w:pPr>
+            <w:r>
+              <w:t>Per se sind alle Daten löschbar bis auf die Daten die von Werk aus in der Software gespeichert sind.</w:t>
+            </w:r>
+          </w:p>
+          <w:p>
+            <w:pPr>
+              <w:pStyle w:val="Frage"/>
+            </w:pPr>
+            <w:r>
+              <w:t xml:space="preserve">Welche Nutzer dürfen was </w:t>
+            </w:r>
+            <w:r>
+              <w:t>l</w:t>
+            </w:r>
+            <w:r>
+              <w:t>öschen?</w:t>
+            </w:r>
+          </w:p>
+          <w:p>
+            <w:pPr>
+              <w:pStyle w:val="Antwort"/>
+            </w:pPr>
+            <w:r>
+              <w:lastRenderedPageBreak/>
+              <w:t xml:space="preserve">Der Systemadministrator darf alles löschen; der </w:t>
+            </w:r>
+            <w:r>
+              <w:t xml:space="preserve">Hochzeitsmanager </w:t>
+            </w:r>
+            <w:r>
+              <w:t>darf alles löschen bis auf Nutzer; der Unterhaltungsmanager kann nur die von ihm verwalteteten Aktionen löschen.</w:t>
+            </w:r>
+            <w:commentRangeEnd w:id="25"/>
+            <w:r>
+              <w:rPr>
+                <w:rStyle w:val="CommentReference"/>
+                <w:rFonts w:ascii="Calibri" w:hAnsi="Calibri"/>
+                <w:color w:val="000000" w:themeColor="text1"/>
+              </w:rPr>
+              <w:commentReference w:id="25"/>
             </w:r>
           </w:p>
           <w:p/>
@@ -5950,21 +5743,7 @@
               <w:rPr>
                 <w:lang w:eastAsia="en-US"/>
               </w:rPr>
-              <w:t xml:space="preserve">Kann </w:t>
-            </w:r>
-            <w:proofErr w:type="gramStart"/>
-            <w:r>
-              <w:rPr>
-                <w:lang w:eastAsia="en-US"/>
-              </w:rPr>
-              <w:t>einen</w:t>
-            </w:r>
-            <w:proofErr w:type="gramEnd"/>
-            <w:r>
-              <w:rPr>
-                <w:lang w:eastAsia="en-US"/>
-              </w:rPr>
-              <w:t xml:space="preserve"> Hochzeitsveranstaltung auch ein Motto haben?</w:t>
+              <w:t>Kann einen Hochzeitsveranstaltung auch ein Motto haben?</w:t>
             </w:r>
           </w:p>
           <w:p>
@@ -5992,21 +5771,7 @@
               <w:rPr>
                 <w:lang w:eastAsia="en-US"/>
               </w:rPr>
-              <w:t xml:space="preserve">Soll das Catering </w:t>
-            </w:r>
-            <w:proofErr w:type="spellStart"/>
-            <w:r>
-              <w:rPr>
-                <w:lang w:eastAsia="en-US"/>
-              </w:rPr>
-              <w:t>einzelnd</w:t>
-            </w:r>
-            <w:proofErr w:type="spellEnd"/>
-            <w:r>
-              <w:rPr>
-                <w:lang w:eastAsia="en-US"/>
-              </w:rPr>
-              <w:t xml:space="preserve"> verwaltbar sein</w:t>
+              <w:t>Soll das Catering einzelnd verwaltbar sein</w:t>
             </w:r>
             <w:r>
               <w:rPr>
@@ -6060,21 +5825,7 @@
               <w:rPr>
                 <w:lang w:eastAsia="en-US"/>
               </w:rPr>
-              <w:t xml:space="preserve">Ja, man legt dazu einfach einen neuen Caterer an und trägt als Kontaktperson eben </w:t>
-            </w:r>
-            <w:proofErr w:type="gramStart"/>
-            <w:r>
-              <w:rPr>
-                <w:lang w:eastAsia="en-US"/>
-              </w:rPr>
-              <w:t>diesen</w:t>
-            </w:r>
-            <w:proofErr w:type="gramEnd"/>
-            <w:r>
-              <w:rPr>
-                <w:lang w:eastAsia="en-US"/>
-              </w:rPr>
-              <w:t xml:space="preserve"> Person ein.</w:t>
+              <w:t>Ja, man legt dazu einfach einen neuen Caterer an und trägt als Kontaktperson eben diesen Person ein.</w:t>
             </w:r>
             <w:r>
               <w:rPr>
@@ -6144,35 +5895,13 @@
               <w:rPr>
                 <w:lang w:eastAsia="en-US"/>
               </w:rPr>
-              <w:t xml:space="preserve">, eine Liste von </w:t>
-            </w:r>
-            <w:proofErr w:type="spellStart"/>
-            <w:r>
-              <w:rPr>
-                <w:lang w:eastAsia="en-US"/>
-              </w:rPr>
-              <w:t>Belegen</w:t>
-            </w:r>
-            <w:proofErr w:type="gramStart"/>
-            <w:r>
-              <w:rPr>
-                <w:lang w:eastAsia="en-US"/>
-              </w:rPr>
-              <w:t>,</w:t>
-            </w:r>
-            <w:r>
-              <w:rPr>
-                <w:lang w:eastAsia="en-US"/>
-              </w:rPr>
-              <w:t>sowie</w:t>
-            </w:r>
-            <w:proofErr w:type="spellEnd"/>
-            <w:proofErr w:type="gramEnd"/>
-            <w:r>
-              <w:rPr>
-                <w:lang w:eastAsia="en-US"/>
-              </w:rPr>
-              <w:t xml:space="preserve"> eine Liste die Essen und Getränke enthält</w:t>
+              <w:t>, eine Liste von Belegen,</w:t>
+            </w:r>
+            <w:r>
+              <w:rPr>
+                <w:lang w:eastAsia="en-US"/>
+              </w:rPr>
+              <w:t>sowie eine Liste die Essen und Getränke enthält</w:t>
             </w:r>
             <w:r>
               <w:rPr>
@@ -6206,21 +5935,7 @@
               <w:rPr>
                 <w:lang w:eastAsia="en-US"/>
               </w:rPr>
-              <w:t xml:space="preserve">In diesen Attributen soll das Essen und das Trinken des </w:t>
-            </w:r>
-            <w:proofErr w:type="spellStart"/>
-            <w:r>
-              <w:rPr>
-                <w:lang w:eastAsia="en-US"/>
-              </w:rPr>
-              <w:t>Cateres</w:t>
-            </w:r>
-            <w:proofErr w:type="spellEnd"/>
-            <w:r>
-              <w:rPr>
-                <w:lang w:eastAsia="en-US"/>
-              </w:rPr>
-              <w:t>, welches er auf die Hochzeit</w:t>
+              <w:t>In diesen Attributen soll das Essen und das Trinken des Cateres, welches er auf die Hochzeit</w:t>
             </w:r>
             <w:r>
               <w:rPr>
@@ -6366,21 +6081,7 @@
               <w:rPr>
                 <w:lang w:eastAsia="en-US"/>
               </w:rPr>
-              <w:t xml:space="preserve">Wie </w:t>
-            </w:r>
-            <w:proofErr w:type="gramStart"/>
-            <w:r>
-              <w:rPr>
-                <w:lang w:eastAsia="en-US"/>
-              </w:rPr>
-              <w:t>wird</w:t>
-            </w:r>
-            <w:proofErr w:type="gramEnd"/>
-            <w:r>
-              <w:rPr>
-                <w:lang w:eastAsia="en-US"/>
-              </w:rPr>
-              <w:t xml:space="preserve"> das Essen und das Trinken dem Caterer zugewiesen?</w:t>
+              <w:t>Wie wird das Essen und das Trinken dem Caterer zugewiesen?</w:t>
             </w:r>
           </w:p>
           <w:p>
@@ -6394,22 +6095,42 @@
               <w:rPr>
                 <w:lang w:eastAsia="en-US"/>
               </w:rPr>
+              <w:t>Mithilfe von Dialogen soll dies möglich sein. Man kann aus dme bisher existenten Essen und Trinken auswählen oder man kann neues erstellen.</w:t>
+            </w:r>
+          </w:p>
+          <w:p>
+            <w:pPr>
+              <w:pStyle w:val="Frage"/>
+              <w:rPr>
+                <w:lang w:eastAsia="en-US"/>
+              </w:rPr>
+            </w:pPr>
+            <w:r>
+              <w:rPr>
+                <w:lang w:eastAsia="en-US"/>
+              </w:rPr>
               <w:lastRenderedPageBreak/>
-              <w:t xml:space="preserve">Mithilfe von Dialogen soll dies möglich sein. Man kann aus </w:t>
-            </w:r>
-            <w:proofErr w:type="spellStart"/>
-            <w:r>
-              <w:rPr>
-                <w:lang w:eastAsia="en-US"/>
-              </w:rPr>
-              <w:t>dme</w:t>
-            </w:r>
-            <w:proofErr w:type="spellEnd"/>
-            <w:r>
-              <w:rPr>
-                <w:lang w:eastAsia="en-US"/>
-              </w:rPr>
-              <w:t xml:space="preserve"> bisher existenten Essen und Trinken auswählen oder man kann neues erstellen.</w:t>
+              <w:t>Was soll die Mengenbeschreibung speichern?</w:t>
+            </w:r>
+          </w:p>
+          <w:p>
+            <w:pPr>
+              <w:pStyle w:val="Antwort"/>
+              <w:rPr>
+                <w:lang w:eastAsia="en-US"/>
+              </w:rPr>
+            </w:pPr>
+            <w:r>
+              <w:rPr>
+                <w:lang w:eastAsia="en-US"/>
+              </w:rPr>
+              <w:t xml:space="preserve">In der Mengenbeschreibung soll die Maßeinheit der </w:t>
+            </w:r>
+            <w:r>
+              <w:rPr>
+                <w:lang w:eastAsia="en-US"/>
+              </w:rPr>
+              <w:t>Menge stehen, z.B.kg, Flaschen.</w:t>
             </w:r>
           </w:p>
           <w:p>
@@ -6423,7 +6144,13 @@
               <w:rPr>
                 <w:lang w:eastAsia="en-US"/>
               </w:rPr>
-              <w:t>Was soll die Mengenbeschreibung speichern?</w:t>
+              <w:t>Welche Attrbiute hat das Trinken</w:t>
+            </w:r>
+            <w:r>
+              <w:rPr>
+                <w:lang w:eastAsia="en-US"/>
+              </w:rPr>
+              <w:t>?</w:t>
             </w:r>
           </w:p>
           <w:p>
@@ -6437,13 +6164,13 @@
               <w:rPr>
                 <w:lang w:eastAsia="en-US"/>
               </w:rPr>
-              <w:t xml:space="preserve">In der Mengenbeschreibung soll die Maßeinheit der </w:t>
-            </w:r>
-            <w:r>
-              <w:rPr>
-                <w:lang w:eastAsia="en-US"/>
-              </w:rPr>
-              <w:t>Menge stehen, z.B.kg, Flaschen.</w:t>
+              <w:t>Das Trinken hat einen Namen, eine Beschreibung (optional), eine Men</w:t>
+            </w:r>
+            <w:r>
+              <w:rPr>
+                <w:lang w:eastAsia="en-US"/>
+              </w:rPr>
+              <w:t>ge und eine Mengenbeschreibung.</w:t>
             </w:r>
           </w:p>
           <w:p>
@@ -6457,27 +6184,7 @@
               <w:rPr>
                 <w:lang w:eastAsia="en-US"/>
               </w:rPr>
-              <w:t xml:space="preserve">Welche </w:t>
-            </w:r>
-            <w:proofErr w:type="spellStart"/>
-            <w:r>
-              <w:rPr>
-                <w:lang w:eastAsia="en-US"/>
-              </w:rPr>
-              <w:t>Attrbiute</w:t>
-            </w:r>
-            <w:proofErr w:type="spellEnd"/>
-            <w:r>
-              <w:rPr>
-                <w:lang w:eastAsia="en-US"/>
-              </w:rPr>
-              <w:t xml:space="preserve"> hat das Trinken</w:t>
-            </w:r>
-            <w:r>
-              <w:rPr>
-                <w:lang w:eastAsia="en-US"/>
-              </w:rPr>
-              <w:t>?</w:t>
+              <w:t>Soll es die Möglichkeit geben eine Gästeliste zu exportieren?</w:t>
             </w:r>
           </w:p>
           <w:p>
@@ -6491,55 +6198,7 @@
               <w:rPr>
                 <w:lang w:eastAsia="en-US"/>
               </w:rPr>
-              <w:t>Das Trinken hat einen Namen, eine Beschreibung (optional), eine Men</w:t>
-            </w:r>
-            <w:r>
-              <w:rPr>
-                <w:lang w:eastAsia="en-US"/>
-              </w:rPr>
-              <w:t>ge und eine Mengenbeschreibung.</w:t>
-            </w:r>
-          </w:p>
-          <w:p>
-            <w:pPr>
-              <w:pStyle w:val="Frage"/>
-              <w:rPr>
-                <w:lang w:eastAsia="en-US"/>
-              </w:rPr>
-            </w:pPr>
-            <w:r>
-              <w:rPr>
-                <w:lang w:eastAsia="en-US"/>
-              </w:rPr>
-              <w:t>Soll es die Möglichkeit geben eine Gästeliste zu exportieren?</w:t>
-            </w:r>
-          </w:p>
-          <w:p>
-            <w:pPr>
-              <w:pStyle w:val="Antwort"/>
-              <w:rPr>
-                <w:lang w:eastAsia="en-US"/>
-              </w:rPr>
-            </w:pPr>
-            <w:r>
-              <w:rPr>
-                <w:lang w:eastAsia="en-US"/>
-              </w:rPr>
-              <w:t xml:space="preserve">Ja, dazu sollen die </w:t>
-            </w:r>
-            <w:proofErr w:type="spellStart"/>
-            <w:r>
-              <w:rPr>
-                <w:lang w:eastAsia="en-US"/>
-              </w:rPr>
-              <w:t>Kontakdetails</w:t>
-            </w:r>
-            <w:proofErr w:type="spellEnd"/>
-            <w:r>
-              <w:rPr>
-                <w:lang w:eastAsia="en-US"/>
-              </w:rPr>
-              <w:t xml:space="preserve"> aller Gäste tabellarisch in einer pdf-Datei gespeichert werden.</w:t>
+              <w:t>Ja, dazu sollen die Kontakdetails aller Gäste tabellarisch in einer pdf-Datei gespeichert werden.</w:t>
             </w:r>
           </w:p>
         </w:tc>
@@ -6629,11 +6288,9 @@
             <w:r>
               <w:t xml:space="preserve">Welche </w:t>
             </w:r>
-            <w:proofErr w:type="spellStart"/>
             <w:r>
               <w:t>Atribute</w:t>
             </w:r>
-            <w:proofErr w:type="spellEnd"/>
             <w:r>
               <w:t xml:space="preserve"> hat eine Aktion?</w:t>
             </w:r>
@@ -6648,57 +6305,52 @@
             <w:r>
               <w:t xml:space="preserve">, </w:t>
             </w:r>
-            <w:proofErr w:type="gramStart"/>
-            <w:r>
-              <w:t>Beschreibung ,</w:t>
-            </w:r>
-            <w:proofErr w:type="gramEnd"/>
+            <w:r>
+              <w:t xml:space="preserve">Beschreibung , </w:t>
+            </w:r>
+            <w:r>
+              <w:t>Anfangsdatum</w:t>
+            </w:r>
+            <w:r>
+              <w:t xml:space="preserve">, </w:t>
+            </w:r>
+            <w:r>
+              <w:t>Enddatum</w:t>
+            </w:r>
+            <w:r>
+              <w:t xml:space="preserve">, </w:t>
+            </w:r>
+            <w:r>
+              <w:t>Art</w:t>
+            </w:r>
+            <w:r>
+              <w:t xml:space="preserve">, </w:t>
+            </w:r>
+            <w:r>
+              <w:t>Zustand</w:t>
+            </w:r>
+            <w:r>
+              <w:t xml:space="preserve">, </w:t>
+            </w:r>
+            <w:r>
+              <w:t>eine Liste von Orten, eine Liste von Organisatoren, eine Liste</w:t>
+            </w:r>
+            <w:r>
+              <w:t xml:space="preserve"> von Teilnehmern</w:t>
+            </w:r>
+            <w:r>
+              <w:t>,</w:t>
+            </w:r>
+            <w:r>
+              <w:t xml:space="preserve"> eine Liste von Hilfsmitteln, eine</w:t>
+            </w:r>
+            <w:r>
+              <w:t>.</w:t>
+            </w:r>
             <w:r>
               <w:t xml:space="preserve"> </w:t>
             </w:r>
             <w:r>
-              <w:t>Anfangsdatum</w:t>
-            </w:r>
-            <w:r>
-              <w:t xml:space="preserve">, </w:t>
-            </w:r>
-            <w:r>
-              <w:t>Enddatum</w:t>
-            </w:r>
-            <w:r>
-              <w:t xml:space="preserve">, </w:t>
-            </w:r>
-            <w:r>
-              <w:t>Art</w:t>
-            </w:r>
-            <w:r>
-              <w:t xml:space="preserve">, </w:t>
-            </w:r>
-            <w:r>
-              <w:t>Zustand</w:t>
-            </w:r>
-            <w:r>
-              <w:t xml:space="preserve">, </w:t>
-            </w:r>
-            <w:r>
-              <w:t>eine Liste von Orten, eine Liste von Organisatoren, eine Liste</w:t>
-            </w:r>
-            <w:r>
-              <w:t xml:space="preserve"> von Teilnehmern</w:t>
-            </w:r>
-            <w:r>
-              <w:t>,</w:t>
-            </w:r>
-            <w:r>
-              <w:t xml:space="preserve"> eine Liste von Hilfsmitteln, eine</w:t>
-            </w:r>
-            <w:r>
-              <w:t>.</w:t>
-            </w:r>
-            <w:r>
-              <w:t xml:space="preserve"> </w:t>
-            </w:r>
-            <w:r>
               <w:t xml:space="preserve">Liste von Medien und eine Liste von Belegen. </w:t>
             </w:r>
             <w:r>
@@ -6734,15 +6386,7 @@
               <w:pStyle w:val="Antwort"/>
             </w:pPr>
             <w:r>
-              <w:t xml:space="preserve">Da dies durchaus vorkommen kann, soll die Anzahl des jeweiligen </w:t>
-            </w:r>
-            <w:proofErr w:type="spellStart"/>
-            <w:r>
-              <w:t>Hilfmittels</w:t>
-            </w:r>
-            <w:proofErr w:type="spellEnd"/>
-            <w:r>
-              <w:t xml:space="preserve"> mitgespeichert werden.</w:t>
+              <w:t>Da dies durchaus vorkommen kann, soll die Anzahl des jeweiligen Hilfmittels mitgespeichert werden.</w:t>
             </w:r>
           </w:p>
           <w:p>
@@ -6796,15 +6440,7 @@
               <w:pStyle w:val="Antwort"/>
             </w:pPr>
             <w:r>
-              <w:t xml:space="preserve">Er hat die Option alle „Arten“ in einem </w:t>
-            </w:r>
-            <w:proofErr w:type="spellStart"/>
-            <w:r>
-              <w:t>seperaten</w:t>
-            </w:r>
-            <w:proofErr w:type="spellEnd"/>
-            <w:r>
-              <w:t xml:space="preserve"> Menüpunkt zu verwalten, dort erhält die Möglichkeit neue hinzuzufügen, sowie die andere zu löschen.</w:t>
+              <w:t>Er hat die Option alle „Arten“ in einem seperaten Menüpunkt zu verwalten, dort erhält die Möglichkeit neue hinzuzufügen, sowie die andere zu löschen.</w:t>
             </w:r>
           </w:p>
           <w:p>
@@ -6821,15 +6457,7 @@
             </w:pPr>
             <w:r>
               <w:lastRenderedPageBreak/>
-              <w:t xml:space="preserve">Der Nutzer hat die Option eine </w:t>
-            </w:r>
-            <w:proofErr w:type="spellStart"/>
-            <w:r>
-              <w:t>Priortät</w:t>
-            </w:r>
-            <w:proofErr w:type="spellEnd"/>
-            <w:r>
-              <w:t xml:space="preserve"> zu vergeben, was über das korrespondierende Attribut geregelt wird. Somit wird eine Priorisierung von Aktionen durch den Nutzer ermöglicht.</w:t>
+              <w:t>Der Nutzer hat die Option eine Priortät zu vergeben, was über das korrespondierende Attribut geregelt wird. Somit wird eine Priorisierung von Aktionen durch den Nutzer ermöglicht.</w:t>
             </w:r>
           </w:p>
           <w:p>
@@ -6862,15 +6490,7 @@
               <w:pStyle w:val="Frage"/>
             </w:pPr>
             <w:r>
-              <w:t xml:space="preserve">Erhält der Benutzer die Möglichkeit </w:t>
-            </w:r>
-            <w:proofErr w:type="gramStart"/>
-            <w:r>
-              <w:t>einen</w:t>
-            </w:r>
-            <w:proofErr w:type="gramEnd"/>
-            <w:r>
-              <w:t xml:space="preserve"> Aktion mit Notizen zu versehen?</w:t>
+              <w:t>Erhält der Benutzer die Möglichkeit einen Aktion mit Notizen zu versehen?</w:t>
             </w:r>
           </w:p>
           <w:p>
@@ -6878,26 +6498,10 @@
               <w:pStyle w:val="Antwort"/>
             </w:pPr>
             <w:r>
-              <w:t xml:space="preserve">Ja, der Benutzer kann Notizen zu der entsprechenden Aktion angeben, wo er </w:t>
-            </w:r>
-            <w:proofErr w:type="spellStart"/>
-            <w:r>
-              <w:t>detailiertere</w:t>
-            </w:r>
-            <w:proofErr w:type="spellEnd"/>
-            <w:r>
-              <w:t xml:space="preserve"> Informationen zum aktuellen Status oder ähnliches festhält. </w:t>
-            </w:r>
-            <w:r>
-              <w:t xml:space="preserve">Die </w:t>
-            </w:r>
-            <w:proofErr w:type="spellStart"/>
-            <w:r>
-              <w:t>sist</w:t>
-            </w:r>
-            <w:proofErr w:type="spellEnd"/>
-            <w:r>
-              <w:t xml:space="preserve"> optional.</w:t>
+              <w:t xml:space="preserve">Ja, der Benutzer kann Notizen zu der entsprechenden Aktion angeben, wo er detailiertere Informationen zum aktuellen Status oder ähnliches festhält. </w:t>
+            </w:r>
+            <w:r>
+              <w:t>Die sist optional.</w:t>
             </w:r>
           </w:p>
           <w:p>
@@ -6929,47 +6533,144 @@
               <w:pStyle w:val="Antwort"/>
             </w:pPr>
             <w:r>
-              <w:t xml:space="preserve">Nein, da bei den </w:t>
-            </w:r>
-            <w:proofErr w:type="spellStart"/>
-            <w:r>
-              <w:t>aktionen</w:t>
-            </w:r>
-            <w:proofErr w:type="spellEnd"/>
+              <w:t>Nein, da bei den aktionen jedemenge personalisierter Daten gespeichert werden, soll es eine Liste von Aktionen geben, die dem Nutzer vorgschlagen werden anzulegen. Dabei sollen schon gewisse Felder der neuen Akion vorausgefüllt werden.</w:t>
+            </w:r>
+          </w:p>
+          <w:p>
+            <w:pPr>
+              <w:pStyle w:val="Frage"/>
+            </w:pPr>
+            <w:r>
+              <w:t>Welche Felder sollen schon ausgefüllt werden?</w:t>
+            </w:r>
+          </w:p>
+          <w:p>
+            <w:pPr>
+              <w:pStyle w:val="Antwort"/>
+            </w:pPr>
+            <w:r>
+              <w:t>Es sollen der Titel, die Beschreibung mit einem passendne Text, Meilenstein, versteckt, und der Zustand.</w:t>
+            </w:r>
+          </w:p>
+          <w:p>
+            <w:pPr>
+              <w:pStyle w:val="Frage"/>
+            </w:pPr>
+            <w:r>
+              <w:t>Da die Attribute sehr speziefisch für eine Hochzeit sind, kann eine Aktion auch ohne direkte Hochzeit existieren, z.B. zur Wiederverwendung?</w:t>
+            </w:r>
+          </w:p>
+          <w:p>
+            <w:pPr>
+              <w:pStyle w:val="Antwort"/>
+            </w:pPr>
+            <w:r>
+              <w:t>Nein, da wiegesagt die Attribute sehr speziefisch sind, ist ein</w:t>
+            </w:r>
+            <w:r>
+              <w:t>e Aktion immer einer Hochzeit d</w:t>
+            </w:r>
+            <w:r>
+              <w:t>irekt zugewiesen. Zur Wiederverwendung soll man Templates erstellen können. Außerdem gibt es ja noch die Möglichkeit der Nutzung der Standartaktionen.</w:t>
+            </w:r>
+          </w:p>
+          <w:p>
+            <w:pPr>
+              <w:pStyle w:val="Frage"/>
+            </w:pPr>
+            <w:r>
+              <w:t>Somit muss also eine Hochzeit auch keine Liste von Aktionen mehr speichern?</w:t>
+            </w:r>
+          </w:p>
+          <w:p>
+            <w:pPr>
+              <w:pStyle w:val="Antwort"/>
+            </w:pPr>
+            <w:r>
+              <w:t>Ja, dies ist somit nicht mehr nötig.</w:t>
+            </w:r>
+          </w:p>
+          <w:p>
+            <w:pPr>
+              <w:pStyle w:val="Frage"/>
+            </w:pPr>
+            <w:r>
+              <w:t>Wie sollen die Templates fuktionieren?</w:t>
+            </w:r>
+          </w:p>
+          <w:p>
+            <w:pPr>
+              <w:pStyle w:val="Antwort"/>
+            </w:pPr>
+            <w:r>
+              <w:t>Man soll bei der Erstellung einer neuen Aktion diese per Knopfdruck als Template speichern können. Dabei soll nicht auf die Vollständigkeit der Angaben geachtet werden. Diese Templates sollen mit der oben beschriebenen Imort/Export-Funktion funktionieren. Das neue Template lässt sich dann einfach als Datei auf den Server hochladen, dies ist aber optional. Außerdem soll es natürlich die Möglichkeit geben bei der Erstellung einer Aktion ebenso ein Template zu laden. Damit sollen dann die im Teplate hinterlegten Felder ausgefüllt werden.</w:t>
+            </w:r>
+          </w:p>
+          <w:p>
+            <w:pPr>
+              <w:pStyle w:val="Frage"/>
+            </w:pPr>
+            <w:r>
+              <w:t>Sind die Aktionen eher als To-Do Liste gedacht oder als Softwarefunktion?</w:t>
+            </w:r>
+          </w:p>
+          <w:p>
+            <w:pPr>
+              <w:pStyle w:val="Antwort"/>
+            </w:pPr>
+            <w:r>
+              <w:t xml:space="preserve">Die Aktionen sollen als Form einer To-Do Liste fungieren um einen besseren Überblick zu gewähren. </w:t>
+            </w:r>
+            <w:r>
+              <w:t>Zusätzlich soll es die Möglichkeit geben die Aktionen als Ablaufplan einzusehen, sowie diesen exportieren zu können.</w:t>
+            </w:r>
+          </w:p>
+          <w:p>
+            <w:pPr>
+              <w:pStyle w:val="Frage"/>
+            </w:pPr>
+            <w:r>
+              <w:t>Sollte es eine Erinnerungsfunktion geben?</w:t>
+            </w:r>
+          </w:p>
+          <w:p>
+            <w:pPr>
+              <w:pStyle w:val="Antwort"/>
+              <w:rPr>
+                <w:rStyle w:val="AntwortChar"/>
+              </w:rPr>
+            </w:pPr>
+            <w:r>
+              <w:t xml:space="preserve">Ja, diese soll von </w:t>
+            </w:r>
+            <w:r>
+              <w:rPr>
+                <w:rStyle w:val="AntwortChar"/>
+              </w:rPr>
+              <w:t>dem Benutzer selbst eingeschaltet und definiert werden können.</w:t>
+            </w:r>
+            <w:r>
+              <w:rPr>
+                <w:rStyle w:val="AntwortChar"/>
+              </w:rPr>
+              <w:t xml:space="preserve"> Sofern eine Erinnerung erfolgen soll, wird eine Email an den Nutzer geschickt.</w:t>
+            </w:r>
+          </w:p>
+          <w:p>
+            <w:pPr>
+              <w:pStyle w:val="Frage"/>
+            </w:pPr>
+            <w:r>
+              <w:t>Wie sollen diese Erinnerungen gespeichert und vom wem</w:t>
+            </w:r>
             <w:r>
               <w:t xml:space="preserve"> </w:t>
             </w:r>
-            <w:proofErr w:type="spellStart"/>
-            <w:r>
-              <w:t>jedemenge</w:t>
-            </w:r>
-            <w:proofErr w:type="spellEnd"/>
-            <w:r>
-              <w:t xml:space="preserve"> personalisierter Daten gespeichert werden, soll es eine Liste von Aktionen geben, die dem Nutzer </w:t>
-            </w:r>
-            <w:proofErr w:type="spellStart"/>
-            <w:r>
-              <w:t>vorgschlagen</w:t>
-            </w:r>
-            <w:proofErr w:type="spellEnd"/>
-            <w:r>
-              <w:t xml:space="preserve"> werden anzulegen. Dabei sollen schon gewisse Felder der neuen </w:t>
-            </w:r>
-            <w:proofErr w:type="spellStart"/>
-            <w:r>
-              <w:t>Akion</w:t>
-            </w:r>
-            <w:proofErr w:type="spellEnd"/>
-            <w:r>
-              <w:t xml:space="preserve"> vorausgefüllt werden.</w:t>
-            </w:r>
-          </w:p>
-          <w:p>
-            <w:pPr>
-              <w:pStyle w:val="Frage"/>
-            </w:pPr>
-            <w:r>
-              <w:t>Welche Felder sollen schon ausgefüllt werden?</w:t>
+            <w:r>
+              <w:t>gesendet werden</w:t>
+            </w:r>
+            <w:r>
+              <w:t>?</w:t>
             </w:r>
           </w:p>
           <w:p>
@@ -6977,212 +6678,13 @@
               <w:pStyle w:val="Antwort"/>
             </w:pPr>
             <w:r>
-              <w:t xml:space="preserve">Es sollen der Titel, die Beschreibung mit einem </w:t>
-            </w:r>
-            <w:proofErr w:type="spellStart"/>
-            <w:r>
-              <w:t>passendne</w:t>
-            </w:r>
-            <w:proofErr w:type="spellEnd"/>
-            <w:r>
-              <w:t xml:space="preserve"> Text, Meilenstein, versteckt, und der Zustand.</w:t>
-            </w:r>
-          </w:p>
-          <w:p>
-            <w:pPr>
-              <w:pStyle w:val="Frage"/>
-            </w:pPr>
-            <w:r>
-              <w:t xml:space="preserve">Da die Attribute sehr </w:t>
-            </w:r>
-            <w:proofErr w:type="spellStart"/>
-            <w:r>
-              <w:t>speziefisch</w:t>
-            </w:r>
-            <w:proofErr w:type="spellEnd"/>
-            <w:r>
-              <w:t xml:space="preserve"> für eine Hochzeit sind, kann eine Aktion auch ohne direkte Hochzeit existieren, z.B. zur Wiederverwendung?</w:t>
-            </w:r>
-          </w:p>
-          <w:p>
-            <w:pPr>
-              <w:pStyle w:val="Antwort"/>
-            </w:pPr>
-            <w:r>
-              <w:t xml:space="preserve">Nein, da wiegesagt die Attribute sehr </w:t>
-            </w:r>
-            <w:proofErr w:type="spellStart"/>
-            <w:r>
-              <w:t>speziefisch</w:t>
-            </w:r>
-            <w:proofErr w:type="spellEnd"/>
-            <w:r>
-              <w:t xml:space="preserve"> sind, ist ein</w:t>
-            </w:r>
-            <w:r>
-              <w:t>e Aktion immer einer Hochzeit d</w:t>
-            </w:r>
-            <w:r>
-              <w:t>irekt zugewiesen. Zur Wiederverwendung soll man Templates erstellen können. Außerdem gibt es ja noch die Möglichkeit der Nutzung der Standartaktionen.</w:t>
-            </w:r>
-          </w:p>
-          <w:p>
-            <w:pPr>
-              <w:pStyle w:val="Frage"/>
-            </w:pPr>
-            <w:r>
-              <w:t>Somit muss also eine Hochzeit auch keine Liste von Aktionen mehr speichern?</w:t>
-            </w:r>
-          </w:p>
-          <w:p>
-            <w:pPr>
-              <w:pStyle w:val="Antwort"/>
-            </w:pPr>
-            <w:r>
-              <w:t>Ja, dies ist somit nicht mehr nötig.</w:t>
-            </w:r>
-          </w:p>
-          <w:p>
-            <w:pPr>
-              <w:pStyle w:val="Frage"/>
-            </w:pPr>
-            <w:r>
-              <w:t xml:space="preserve">Wie sollen die Templates </w:t>
-            </w:r>
-            <w:proofErr w:type="spellStart"/>
-            <w:r>
-              <w:t>fuktionieren</w:t>
-            </w:r>
-            <w:proofErr w:type="spellEnd"/>
-            <w:r>
-              <w:t>?</w:t>
-            </w:r>
-          </w:p>
-          <w:p>
-            <w:pPr>
-              <w:pStyle w:val="Antwort"/>
-            </w:pPr>
-            <w:r>
-              <w:t xml:space="preserve">Man soll bei der Erstellung einer neuen Aktion diese per Knopfdruck als Template speichern können. Dabei soll nicht auf die Vollständigkeit der Angaben geachtet werden. Diese Templates sollen mit der oben beschriebenen </w:t>
-            </w:r>
-            <w:proofErr w:type="spellStart"/>
-            <w:r>
-              <w:t>Imort</w:t>
-            </w:r>
-            <w:proofErr w:type="spellEnd"/>
-            <w:r>
-              <w:t xml:space="preserve">/Export-Funktion funktionieren. Das neue Template lässt sich dann einfach als Datei auf den Server hochladen, dies ist aber optional. Außerdem soll es natürlich die Möglichkeit geben bei der Erstellung einer Aktion ebenso ein Template zu laden. Damit sollen dann die im </w:t>
-            </w:r>
-            <w:proofErr w:type="spellStart"/>
-            <w:r>
-              <w:t>Teplate</w:t>
-            </w:r>
-            <w:proofErr w:type="spellEnd"/>
-            <w:r>
-              <w:t xml:space="preserve"> hinterlegten Felder ausgefüllt werden.</w:t>
-            </w:r>
-          </w:p>
-          <w:p>
-            <w:pPr>
-              <w:pStyle w:val="Frage"/>
-            </w:pPr>
-            <w:r>
-              <w:t>Sind die Aktionen eher als To-Do Liste gedacht oder als Softwarefunktion?</w:t>
-            </w:r>
-          </w:p>
-          <w:p>
-            <w:pPr>
-              <w:pStyle w:val="Antwort"/>
-            </w:pPr>
-            <w:r>
-              <w:t xml:space="preserve">Die Aktionen sollen als Form einer To-Do Liste fungieren um einen besseren Überblick zu gewähren. </w:t>
-            </w:r>
-            <w:r>
-              <w:t>Zusätzlich soll es die Möglichkeit geben die Aktionen als Ablaufplan einzusehen, sowie diesen exportieren zu können.</w:t>
-            </w:r>
-          </w:p>
-          <w:p>
-            <w:pPr>
-              <w:pStyle w:val="Frage"/>
-            </w:pPr>
-            <w:r>
-              <w:t>Sollte es eine Erinnerungsfunktion geben?</w:t>
-            </w:r>
-          </w:p>
-          <w:p>
-            <w:pPr>
-              <w:pStyle w:val="Antwort"/>
-              <w:rPr>
-                <w:rStyle w:val="AntwortChar"/>
-              </w:rPr>
-            </w:pPr>
-            <w:r>
-              <w:t xml:space="preserve">Ja, diese soll von </w:t>
-            </w:r>
-            <w:r>
-              <w:rPr>
-                <w:rStyle w:val="AntwortChar"/>
-              </w:rPr>
-              <w:t>dem Benutzer selbst eingeschaltet und definiert werden können.</w:t>
-            </w:r>
-            <w:r>
-              <w:rPr>
-                <w:rStyle w:val="AntwortChar"/>
-              </w:rPr>
-              <w:t xml:space="preserve"> Sofern eine Erinnerung erfolgen soll, wird eine </w:t>
-            </w:r>
-            <w:proofErr w:type="spellStart"/>
-            <w:r>
-              <w:rPr>
-                <w:rStyle w:val="AntwortChar"/>
-              </w:rPr>
-              <w:t>Email</w:t>
-            </w:r>
-            <w:proofErr w:type="spellEnd"/>
-            <w:r>
-              <w:rPr>
-                <w:rStyle w:val="AntwortChar"/>
-              </w:rPr>
-              <w:t xml:space="preserve"> an den Nutzer geschickt.</w:t>
-            </w:r>
-          </w:p>
-          <w:p>
-            <w:pPr>
-              <w:pStyle w:val="Frage"/>
-            </w:pPr>
-            <w:r>
-              <w:t>Wie sollen diese Erinnerungen gespeichert und vom wem</w:t>
-            </w:r>
-            <w:r>
-              <w:t xml:space="preserve"> </w:t>
-            </w:r>
-            <w:r>
-              <w:t>gesendet werden</w:t>
-            </w:r>
-            <w:r>
-              <w:t>?</w:t>
-            </w:r>
-          </w:p>
-          <w:p>
-            <w:pPr>
-              <w:pStyle w:val="Antwort"/>
-            </w:pPr>
-            <w:r>
               <w:t>Die Erinnerungen sollen weder clientseitig noch in der Datenbank gespeichert werden. Es soll ein passender SMTP-Server verwendet werden, der Email</w:t>
             </w:r>
             <w:r>
               <w:t>s</w:t>
             </w:r>
             <w:r>
-              <w:t xml:space="preserve"> mit Verzögerung </w:t>
-            </w:r>
-            <w:proofErr w:type="spellStart"/>
-            <w:r>
-              <w:t>veschicken</w:t>
-            </w:r>
-            <w:proofErr w:type="spellEnd"/>
-            <w:r>
-              <w:t xml:space="preserve"> kann.</w:t>
+              <w:t xml:space="preserve"> mit Verzögerung veschicken kann.</w:t>
             </w:r>
           </w:p>
           <w:p>
@@ -7199,15 +6701,7 @@
               <w:pStyle w:val="Antwort"/>
             </w:pPr>
             <w:r>
-              <w:t xml:space="preserve">Die Erinnerung wird mittels einer E-Mail realisiert, die der entsprechende Nutzer dann auf seine </w:t>
-            </w:r>
-            <w:proofErr w:type="spellStart"/>
-            <w:r>
-              <w:t>preferierte</w:t>
-            </w:r>
-            <w:proofErr w:type="spellEnd"/>
-            <w:r>
-              <w:t xml:space="preserve"> E-Mail erhält. Diese E-Mail wird automatisiert von der Software verschickt.</w:t>
+              <w:t>Die Erinnerung wird mittels einer E-Mail realisiert, die der entsprechende Nutzer dann auf seine preferierte E-Mail erhält. Diese E-Mail wird automatisiert von der Software verschickt.</w:t>
             </w:r>
           </w:p>
           <w:p>
@@ -7226,23 +6720,10 @@
               <w:t>Ja, diese sollen als Spezial</w:t>
             </w:r>
             <w:r>
-              <w:t xml:space="preserve">version einer Person existieren, am besten über </w:t>
-            </w:r>
-            <w:proofErr w:type="gramStart"/>
-            <w:r>
-              <w:t>einen</w:t>
-            </w:r>
-            <w:proofErr w:type="gramEnd"/>
-            <w:r>
-              <w:t xml:space="preserve"> </w:t>
-            </w:r>
-            <w:proofErr w:type="spellStart"/>
-            <w:r>
-              <w:t>seperates</w:t>
-            </w:r>
-            <w:proofErr w:type="spellEnd"/>
-            <w:r>
-              <w:t xml:space="preserve"> Attribut</w:t>
+              <w:t xml:space="preserve">version einer Person existieren, am besten über einen </w:t>
+            </w:r>
+            <w:r>
+              <w:t>seperates Attribut</w:t>
             </w:r>
             <w:r>
               <w:t>.</w:t>
@@ -7292,15 +6773,7 @@
               <w:t>(</w:t>
             </w:r>
             <w:r>
-              <w:t xml:space="preserve">Uniform </w:t>
-            </w:r>
-            <w:proofErr w:type="spellStart"/>
-            <w:r>
-              <w:t>Resource</w:t>
-            </w:r>
-            <w:proofErr w:type="spellEnd"/>
-            <w:r>
-              <w:t xml:space="preserve"> Identifier</w:t>
+              <w:t>Uniform Resource Identifier</w:t>
             </w:r>
             <w:r>
               <w:t>)</w:t>
@@ -7347,15 +6820,7 @@
               <w:t>Es gibt Standard Zustände, diese umfassen:</w:t>
             </w:r>
             <w:r>
-              <w:t xml:space="preserve"> Geplant, in </w:t>
-            </w:r>
-            <w:proofErr w:type="spellStart"/>
-            <w:r>
-              <w:t>Arbeit</w:t>
-            </w:r>
-            <w:proofErr w:type="gramStart"/>
-            <w:r>
-              <w:t>,</w:t>
+              <w:t xml:space="preserve"> Geplant, in Arbeit,</w:t>
             </w:r>
             <w:r>
               <w:t>beendet,</w:t>
@@ -7363,8 +6828,6 @@
             <w:r>
               <w:t>sowie</w:t>
             </w:r>
-            <w:proofErr w:type="spellEnd"/>
-            <w:proofErr w:type="gramEnd"/>
             <w:r>
               <w:t xml:space="preserve"> wartend</w:t>
             </w:r>
@@ -7668,23 +7131,7 @@
               <w:pStyle w:val="Frage"/>
             </w:pPr>
             <w:r>
-              <w:t xml:space="preserve">Soll die Art eines </w:t>
-            </w:r>
-            <w:proofErr w:type="spellStart"/>
-            <w:r>
-              <w:t>Hilfmittels</w:t>
-            </w:r>
-            <w:proofErr w:type="spellEnd"/>
-            <w:r>
-              <w:t xml:space="preserve"> speziell </w:t>
-            </w:r>
-            <w:proofErr w:type="spellStart"/>
-            <w:r>
-              <w:t>kategoriesiert</w:t>
-            </w:r>
-            <w:proofErr w:type="spellEnd"/>
-            <w:r>
-              <w:t xml:space="preserve"> werden könne, d.h. soll es eine Auswahl an Arten geben?</w:t>
+              <w:t>Soll die Art eines Hilfmittels speziell kategoriesiert werden könne, d.h. soll es eine Auswahl an Arten geben?</w:t>
             </w:r>
           </w:p>
           <w:p>
@@ -7746,15 +7193,7 @@
               <w:pStyle w:val="Antwort"/>
             </w:pPr>
             <w:r>
-              <w:t xml:space="preserve">In einem </w:t>
-            </w:r>
-            <w:proofErr w:type="spellStart"/>
-            <w:r>
-              <w:t>seperaten</w:t>
-            </w:r>
-            <w:proofErr w:type="spellEnd"/>
-            <w:r>
-              <w:t xml:space="preserve"> Menüpunkt kann er die Zustände verwalten und somit dort neue anlegen, beziehungsweise löschen.</w:t>
+              <w:t>In einem seperaten Menüpunkt kann er die Zustände verwalten und somit dort neue anlegen, beziehungsweise löschen.</w:t>
             </w:r>
           </w:p>
           <w:p>
@@ -7802,15 +7241,7 @@
               <w:pStyle w:val="Antwort"/>
             </w:pPr>
             <w:r>
-              <w:t xml:space="preserve">Im Standardfall werden alle zu dem Ereignis in Verbindung stehende Teilnehmer informiert. Allerdings ist es möglich die </w:t>
-            </w:r>
-            <w:proofErr w:type="spellStart"/>
-            <w:r>
-              <w:t>Notfikation</w:t>
-            </w:r>
-            <w:proofErr w:type="spellEnd"/>
-            <w:r>
-              <w:t xml:space="preserve"> auszustellen falls eine Person nicht wünscht benachrichtig zu werden.</w:t>
+              <w:t>Im Standardfall werden alle zu dem Ereignis in Verbindung stehende Teilnehmer informiert. Allerdings ist es möglich die Notfikation auszustellen falls eine Person nicht wünscht benachrichtig zu werden.</w:t>
             </w:r>
             <w:r>
               <w:t xml:space="preserve"> Ebenfalls hat der auslösende Nutzer die Möglichkeit die Benachrichtigung nur an spezielle Nutzer zu senden. </w:t>
@@ -7920,13 +7351,8 @@
             <w:r>
               <w:t xml:space="preserve"> </w:t>
             </w:r>
-            <w:proofErr w:type="spellStart"/>
-            <w:r>
-              <w:t>EMail</w:t>
-            </w:r>
-            <w:proofErr w:type="spellEnd"/>
-            <w:r>
-              <w:t>-Adresse</w:t>
+            <w:r>
+              <w:t>EMail-Adresse</w:t>
             </w:r>
             <w:r>
               <w:t>(</w:t>
@@ -7996,15 +7422,7 @@
               <w:pStyle w:val="Frage"/>
             </w:pPr>
             <w:r>
-              <w:t xml:space="preserve">Wie sollen diese </w:t>
-            </w:r>
-            <w:proofErr w:type="spellStart"/>
-            <w:r>
-              <w:t>Diesntleister</w:t>
-            </w:r>
-            <w:proofErr w:type="spellEnd"/>
-            <w:r>
-              <w:t xml:space="preserve"> verwaltet werden.</w:t>
+              <w:t>Wie sollen diese Diesntleister verwaltet werden.</w:t>
             </w:r>
           </w:p>
           <w:p>
@@ -8015,23 +7433,10 @@
               <w:t>Dienstleister sollen wie normale Per</w:t>
             </w:r>
             <w:r>
-              <w:t xml:space="preserve">sonen behandelt werden. Ein entsprechendes </w:t>
-            </w:r>
-            <w:proofErr w:type="spellStart"/>
-            <w:r>
-              <w:t>Attrivut</w:t>
-            </w:r>
-            <w:proofErr w:type="spellEnd"/>
-            <w:r>
-              <w:t xml:space="preserve"> soll </w:t>
-            </w:r>
-            <w:proofErr w:type="spellStart"/>
-            <w:r>
-              <w:t>festelegen</w:t>
-            </w:r>
-            <w:proofErr w:type="spellEnd"/>
-            <w:r>
-              <w:t>, ob die betreffende Person ein Dienstleister ist oder nicht.</w:t>
+              <w:t>sonen behandelt werden. Ein entsprechendes Attrivut</w:t>
+            </w:r>
+            <w:r>
+              <w:t xml:space="preserve"> soll festelegen, ob die betreffende Person ein Dienstleister ist oder nicht.</w:t>
             </w:r>
           </w:p>
           <w:p>
@@ -8081,35 +7486,14 @@
               <w:t xml:space="preserve">Hochzeitsmanager </w:t>
             </w:r>
             <w:r>
-              <w:t xml:space="preserve">und der Systemadministrator </w:t>
-            </w:r>
-            <w:proofErr w:type="gramStart"/>
-            <w:r>
-              <w:t>kann</w:t>
-            </w:r>
-            <w:proofErr w:type="gramEnd"/>
-            <w:r>
-              <w:t xml:space="preserve"> neue Personen anlegen. Dies ist </w:t>
-            </w:r>
-            <w:proofErr w:type="spellStart"/>
-            <w:r>
-              <w:t>nich</w:t>
-            </w:r>
-            <w:proofErr w:type="spellEnd"/>
-            <w:r>
-              <w:t xml:space="preserve"> nötig, wenn die Person auch ein Systemnutzer ist, denn dann wird ein</w:t>
-            </w:r>
-            <w:r>
-              <w:t>en Person automatisch angelegt</w:t>
-            </w:r>
-            <w:proofErr w:type="gramStart"/>
+              <w:t>und der Systemadministrator kann neue Personen anlegen. Dies ist nich nötig, wenn die Person auch ein Systemnutzer ist, denn dann wird ein</w:t>
+            </w:r>
+            <w:r>
+              <w:t>en Person automatisch angelegt.</w:t>
+            </w:r>
             <w:r>
               <w:t>.</w:t>
             </w:r>
-            <w:r>
-              <w:t>.</w:t>
-            </w:r>
-            <w:proofErr w:type="gramEnd"/>
           </w:p>
         </w:tc>
       </w:tr>
@@ -8223,15 +7607,7 @@
               <w:pStyle w:val="Frage"/>
             </w:pPr>
             <w:r>
-              <w:t xml:space="preserve">Wie genau soll der Generierungsprozess </w:t>
-            </w:r>
-            <w:proofErr w:type="spellStart"/>
-            <w:r>
-              <w:t>ausshene</w:t>
-            </w:r>
-            <w:proofErr w:type="spellEnd"/>
-            <w:r>
-              <w:t>?</w:t>
+              <w:t>Wie genau soll der Generierungsprozess ausshene?</w:t>
             </w:r>
           </w:p>
           <w:p>
@@ -8245,15 +7621,7 @@
               <w:t>em</w:t>
             </w:r>
             <w:r>
-              <w:t xml:space="preserve"> der Nutzer die Generierung </w:t>
-            </w:r>
-            <w:proofErr w:type="spellStart"/>
-            <w:r>
-              <w:t>angetriggert</w:t>
-            </w:r>
-            <w:proofErr w:type="spellEnd"/>
-            <w:r>
-              <w:t xml:space="preserve"> hat, kann er auswählen </w:t>
+              <w:t xml:space="preserve"> der Nutzer die Generierung angetriggert hat, kann er auswählen </w:t>
             </w:r>
             <w:r>
               <w:rPr>
@@ -8267,33 +7635,11 @@
               </w:rPr>
               <w:t xml:space="preserve">. </w:t>
             </w:r>
-            <w:proofErr w:type="spellStart"/>
             <w:r>
               <w:rPr>
                 <w:rStyle w:val="AntwortChar"/>
               </w:rPr>
-              <w:t>Katergorien</w:t>
-            </w:r>
-            <w:proofErr w:type="spellEnd"/>
-            <w:r>
-              <w:rPr>
-                <w:rStyle w:val="AntwortChar"/>
-              </w:rPr>
-              <w:t xml:space="preserve"> wie kalt, alkoholisch, etc. wird in der </w:t>
-            </w:r>
-            <w:proofErr w:type="spellStart"/>
-            <w:r>
-              <w:rPr>
-                <w:rStyle w:val="AntwortChar"/>
-              </w:rPr>
-              <w:t>Beschriebung</w:t>
-            </w:r>
-            <w:proofErr w:type="spellEnd"/>
-            <w:r>
-              <w:rPr>
-                <w:rStyle w:val="AntwortChar"/>
-              </w:rPr>
-              <w:t xml:space="preserve"> des Nahrungsmittels gespeichert. Diese kann auf dem Speiseplan angezeigt werden</w:t>
+              <w:t>Katergorien wie kalt, alkoholisch, etc. wird in der Beschriebung des Nahrungsmittels gespeichert. Diese kann auf dem Speiseplan angezeigt werden</w:t>
             </w:r>
             <w:r>
               <w:t>. Der Nutzer kann aber auch weitere Details angeben, ohne dass diese in der Datenbank gespeichert werden. Eine Getränkearte ist simultan dazu erstellbar</w:t>
@@ -8315,55 +7661,7 @@
               <w:pStyle w:val="Antwort"/>
             </w:pPr>
             <w:r>
-              <w:t xml:space="preserve">Ja, und zwar auf zwei Weisen. </w:t>
-            </w:r>
-            <w:proofErr w:type="spellStart"/>
-            <w:r>
-              <w:t>Ertsens</w:t>
-            </w:r>
-            <w:proofErr w:type="spellEnd"/>
-            <w:r>
-              <w:t xml:space="preserve"> soll man den Speiseplan als Bild (</w:t>
-            </w:r>
-            <w:proofErr w:type="spellStart"/>
-            <w:r>
-              <w:t>png</w:t>
-            </w:r>
-            <w:proofErr w:type="spellEnd"/>
-            <w:r>
-              <w:t xml:space="preserve">, </w:t>
-            </w:r>
-            <w:proofErr w:type="spellStart"/>
-            <w:r>
-              <w:t>jpg</w:t>
-            </w:r>
-            <w:proofErr w:type="spellEnd"/>
-            <w:r>
-              <w:t xml:space="preserve">) oder als pdf-Datei abspeichern können. Zweitens, damit man nicht immer alle Metadaten neu angeben muss, soll die </w:t>
-            </w:r>
-            <w:proofErr w:type="spellStart"/>
-            <w:r>
-              <w:t>Speusekarte</w:t>
-            </w:r>
-            <w:proofErr w:type="spellEnd"/>
-            <w:r>
-              <w:t xml:space="preserve"> wie </w:t>
-            </w:r>
-            <w:proofErr w:type="spellStart"/>
-            <w:r>
-              <w:t>iben</w:t>
-            </w:r>
-            <w:proofErr w:type="spellEnd"/>
-            <w:r>
-              <w:t xml:space="preserve"> </w:t>
-            </w:r>
-            <w:proofErr w:type="spellStart"/>
-            <w:r>
-              <w:t>gennant</w:t>
-            </w:r>
-            <w:proofErr w:type="spellEnd"/>
-            <w:r>
-              <w:t xml:space="preserve"> auch exportiert/importiert werden können. Diese Datei kann man dann auf den Server hochladen.</w:t>
+              <w:t>Ja, und zwar auf zwei Weisen. Ertsens soll man den Speiseplan als Bild (png, jpg) oder als pdf-Datei abspeichern können. Zweitens, damit man nicht immer alle Metadaten neu angeben muss, soll die Speusekarte wie iben gennant auch exportiert/importiert werden können. Diese Datei kann man dann auf den Server hochladen.</w:t>
             </w:r>
           </w:p>
         </w:tc>
@@ -8404,21 +7702,7 @@
               <w:rPr>
                 <w:lang w:eastAsia="en-US"/>
               </w:rPr>
-              <w:t xml:space="preserve">Die oben erwähnte Liste der Hilfsmittel soll auf einfache Weise erweiterbar und </w:t>
-            </w:r>
-            <w:proofErr w:type="spellStart"/>
-            <w:r>
-              <w:rPr>
-                <w:lang w:eastAsia="en-US"/>
-              </w:rPr>
-              <w:t>zuweisbar</w:t>
-            </w:r>
-            <w:proofErr w:type="spellEnd"/>
-            <w:r>
-              <w:rPr>
-                <w:lang w:eastAsia="en-US"/>
-              </w:rPr>
-              <w:t xml:space="preserve"> sein. Sie sollen für sämtliche Hochzeitsveranstaltungen im System verfügbar sein. </w:t>
+              <w:t xml:space="preserve">Die oben erwähnte Liste der Hilfsmittel soll auf einfache Weise erweiterbar und zuweisbar sein. Sie sollen für sämtliche Hochzeitsveranstaltungen im System verfügbar sein. </w:t>
             </w:r>
           </w:p>
           <w:p>
@@ -8482,15 +7766,7 @@
               <w:pStyle w:val="Antwort"/>
             </w:pPr>
             <w:r>
-              <w:t xml:space="preserve">Über einen Dialog sollen diese </w:t>
-            </w:r>
-            <w:proofErr w:type="spellStart"/>
-            <w:r>
-              <w:t>angelgt</w:t>
-            </w:r>
-            <w:proofErr w:type="spellEnd"/>
-            <w:r>
-              <w:t xml:space="preserve"> werden können.</w:t>
+              <w:t>Über einen Dialog sollen diese angelgt werden können.</w:t>
             </w:r>
           </w:p>
           <w:p>
@@ -8580,21 +7856,11 @@
             <w:r>
               <w:t xml:space="preserve">Nein, nur für den </w:t>
             </w:r>
-            <w:proofErr w:type="spellStart"/>
             <w:r>
               <w:t>Hochszeitsmanager</w:t>
             </w:r>
-            <w:proofErr w:type="spellEnd"/>
-            <w:r>
-              <w:t xml:space="preserve">, da es für die anderen Nutzer nicht von unbedingter Relevanz ist. Ebenfalls spielt der Aspekt des </w:t>
-            </w:r>
-            <w:proofErr w:type="gramStart"/>
-            <w:r>
-              <w:t>Datenschutz</w:t>
-            </w:r>
-            <w:proofErr w:type="gramEnd"/>
-            <w:r>
-              <w:t xml:space="preserve"> eine Rolle.</w:t>
+            <w:r>
+              <w:t>, da es für die anderen Nutzer nicht von unbedingter Relevanz ist. Ebenfalls spielt der Aspekt des Datenschutz eine Rolle.</w:t>
             </w:r>
           </w:p>
           <w:p>
@@ -8626,15 +7892,7 @@
               <w:pStyle w:val="Antwort"/>
             </w:pPr>
             <w:r>
-              <w:t xml:space="preserve">Nein, da doppelte Kosten zu entdecken zu schwierig </w:t>
-            </w:r>
-            <w:proofErr w:type="gramStart"/>
-            <w:r>
-              <w:t>wäre</w:t>
-            </w:r>
-            <w:proofErr w:type="gramEnd"/>
-            <w:r>
-              <w:t xml:space="preserve"> und den Nutzer überfordern würde.</w:t>
+              <w:t>Nein, da doppelte Kosten zu entdecken zu schwierig wäre und den Nutzer überfordern würde.</w:t>
             </w:r>
           </w:p>
           <w:p>
@@ -8677,15 +7935,7 @@
               <w:pStyle w:val="Frage"/>
             </w:pPr>
             <w:r>
-              <w:t>Wie sehen die geschätzten Kosten aus (ein Wert oder ein min/</w:t>
-            </w:r>
-            <w:proofErr w:type="spellStart"/>
-            <w:r>
-              <w:t>max</w:t>
-            </w:r>
-            <w:proofErr w:type="spellEnd"/>
-            <w:r>
-              <w:t xml:space="preserve"> Wert)?</w:t>
+              <w:t>Wie sehen die geschätzten Kosten aus (ein Wert oder ein min/max Wert)?</w:t>
             </w:r>
           </w:p>
           <w:p>
@@ -8693,15 +7943,7 @@
               <w:pStyle w:val="Antwort"/>
             </w:pPr>
             <w:r>
-              <w:t>Sie bewegen sich in einem min-</w:t>
-            </w:r>
-            <w:proofErr w:type="spellStart"/>
-            <w:r>
-              <w:t>max</w:t>
-            </w:r>
-            <w:proofErr w:type="spellEnd"/>
-            <w:r>
-              <w:t>-Wert.</w:t>
+              <w:t>Sie bewegen sich in einem min-max-Wert.</w:t>
             </w:r>
           </w:p>
           <w:p>
@@ -8837,21 +8079,8 @@
             <w:r>
               <w:t xml:space="preserve">Überall wo man </w:t>
             </w:r>
-            <w:proofErr w:type="spellStart"/>
-            <w:r>
-              <w:t>mehrer</w:t>
-            </w:r>
-            <w:proofErr w:type="spellEnd"/>
-            <w:r>
-              <w:t xml:space="preserve"> Arten einer Entität </w:t>
-            </w:r>
-            <w:proofErr w:type="spellStart"/>
-            <w:r>
-              <w:t>zue</w:t>
-            </w:r>
-            <w:proofErr w:type="spellEnd"/>
-            <w:r>
-              <w:t xml:space="preserve"> einer anderen</w:t>
+            <w:r>
+              <w:t>mehrer Arten einer Entität zue einer anderen</w:t>
             </w:r>
             <w:r>
               <w:t xml:space="preserve"> hinzufügen kann.</w:t>
@@ -8992,11 +8221,11 @@
         <w:pStyle w:val="Heading2"/>
         <w:jc w:val="left"/>
       </w:pPr>
-      <w:bookmarkStart w:id="25" w:name="_Toc456816297"/>
+      <w:bookmarkStart w:id="26" w:name="_Toc456816297"/>
       <w:r>
         <w:t>Produktdaten</w:t>
       </w:r>
-      <w:bookmarkEnd w:id="25"/>
+      <w:bookmarkEnd w:id="26"/>
     </w:p>
     <w:tbl>
       <w:tblPr>
@@ -9086,12 +8315,12 @@
         <w:pStyle w:val="Heading2"/>
         <w:jc w:val="left"/>
       </w:pPr>
-      <w:bookmarkStart w:id="26" w:name="_Toc456816298"/>
+      <w:bookmarkStart w:id="27" w:name="_Toc456816298"/>
       <w:r>
         <w:lastRenderedPageBreak/>
         <w:t>Produktleistungen</w:t>
       </w:r>
-      <w:bookmarkEnd w:id="26"/>
+      <w:bookmarkEnd w:id="27"/>
     </w:p>
     <w:tbl>
       <w:tblPr>
@@ -9383,11 +8612,11 @@
       <w:pPr>
         <w:pStyle w:val="Heading2"/>
       </w:pPr>
-      <w:bookmarkStart w:id="27" w:name="_Toc456816299"/>
+      <w:bookmarkStart w:id="28" w:name="_Toc456816299"/>
       <w:r>
         <w:t>Qualitätsanforderung</w:t>
       </w:r>
-      <w:bookmarkEnd w:id="27"/>
+      <w:bookmarkEnd w:id="28"/>
     </w:p>
     <w:tbl>
       <w:tblPr>
@@ -9403,11 +8632,11 @@
         <w:tblLook w:val="01E0" w:firstRow="1" w:lastRow="1" w:firstColumn="1" w:lastColumn="1" w:noHBand="0" w:noVBand="0"/>
       </w:tblPr>
       <w:tblGrid>
-        <w:gridCol w:w="2810"/>
-        <w:gridCol w:w="1690"/>
-        <w:gridCol w:w="1687"/>
-        <w:gridCol w:w="1691"/>
-        <w:gridCol w:w="1694"/>
+        <w:gridCol w:w="2832"/>
+        <w:gridCol w:w="1678"/>
+        <w:gridCol w:w="1673"/>
+        <w:gridCol w:w="1692"/>
+        <w:gridCol w:w="1697"/>
       </w:tblGrid>
       <w:tr>
         <w:tc>
@@ -10319,8 +9548,8 @@
         <w:pStyle w:val="Heading2"/>
         <w:jc w:val="left"/>
       </w:pPr>
-      <w:bookmarkStart w:id="28" w:name="_Toc456816300"/>
-      <w:commentRangeStart w:id="29"/>
+      <w:bookmarkStart w:id="29" w:name="_Toc456816300"/>
+      <w:commentRangeStart w:id="30"/>
       <w:r>
         <w:lastRenderedPageBreak/>
         <w:t xml:space="preserve">Entitäten und </w:t>
@@ -10328,16 +9557,16 @@
       <w:r>
         <w:t>Attribute</w:t>
       </w:r>
-      <w:commentRangeEnd w:id="29"/>
+      <w:commentRangeEnd w:id="30"/>
       <w:r>
         <w:rPr>
           <w:rStyle w:val="CommentReference"/>
           <w:b w:val="0"/>
           <w:color w:val="000000" w:themeColor="text1"/>
         </w:rPr>
-        <w:commentReference w:id="29"/>
-      </w:r>
-      <w:bookmarkEnd w:id="28"/>
+        <w:commentReference w:id="30"/>
+      </w:r>
+      <w:bookmarkEnd w:id="29"/>
     </w:p>
     <w:p>
       <w:pPr>
@@ -10419,11 +9648,9 @@
         </w:numPr>
         <w:jc w:val="left"/>
       </w:pPr>
-      <w:proofErr w:type="spellStart"/>
       <w:r>
         <w:t>istDienstleister</w:t>
       </w:r>
-      <w:proofErr w:type="spellEnd"/>
     </w:p>
     <w:p>
       <w:pPr>
@@ -10810,14 +10037,12 @@
         </w:numPr>
         <w:jc w:val="left"/>
       </w:pPr>
-      <w:proofErr w:type="spellStart"/>
       <w:r>
         <w:t>ist</w:t>
       </w:r>
       <w:r>
         <w:t>Versteckt</w:t>
       </w:r>
-      <w:proofErr w:type="spellEnd"/>
     </w:p>
     <w:p>
       <w:pPr>
@@ -10841,11 +10066,9 @@
         </w:numPr>
         <w:jc w:val="left"/>
       </w:pPr>
-      <w:proofErr w:type="spellStart"/>
       <w:r>
         <w:t>istMeilenstein</w:t>
       </w:r>
-      <w:proofErr w:type="spellEnd"/>
     </w:p>
     <w:p>
       <w:pPr>
@@ -10930,12 +10153,10 @@
         </w:numPr>
         <w:jc w:val="left"/>
       </w:pPr>
-      <w:proofErr w:type="spellStart"/>
       <w:r>
         <w:lastRenderedPageBreak/>
         <w:t>Aktionshilfmittel</w:t>
       </w:r>
-      <w:proofErr w:type="spellEnd"/>
     </w:p>
     <w:p>
       <w:pPr>
@@ -11076,11 +10297,9 @@
         </w:numPr>
         <w:jc w:val="left"/>
       </w:pPr>
-      <w:proofErr w:type="spellStart"/>
       <w:r>
         <w:t>zumVergleich</w:t>
       </w:r>
-      <w:proofErr w:type="spellEnd"/>
     </w:p>
     <w:p>
       <w:pPr>
@@ -11286,14 +10505,12 @@
         </w:numPr>
         <w:jc w:val="left"/>
       </w:pPr>
-      <w:proofErr w:type="spellStart"/>
       <w:r>
         <w:t>istP</w:t>
       </w:r>
       <w:r>
         <w:t>rivat</w:t>
       </w:r>
-      <w:proofErr w:type="spellEnd"/>
     </w:p>
     <w:p>
       <w:pPr>
@@ -11493,17 +10710,12 @@
       <w:pPr>
         <w:pStyle w:val="Heading1"/>
       </w:pPr>
-      <w:bookmarkStart w:id="30" w:name="_Toc456816301"/>
-      <w:proofErr w:type="spellStart"/>
+      <w:bookmarkStart w:id="31" w:name="_Toc456816301"/>
       <w:r>
         <w:lastRenderedPageBreak/>
-        <w:t>Use</w:t>
-      </w:r>
-      <w:proofErr w:type="spellEnd"/>
-      <w:r>
-        <w:t>-Case-Diagramme</w:t>
-      </w:r>
-      <w:bookmarkEnd w:id="30"/>
+        <w:t>Use-Case-Diagramme</w:t>
+      </w:r>
+      <w:bookmarkEnd w:id="31"/>
     </w:p>
     <w:p>
       <w:pPr>
@@ -11518,12 +10730,12 @@
       <w:pPr>
         <w:pStyle w:val="Heading1"/>
       </w:pPr>
-      <w:bookmarkStart w:id="31" w:name="_Toc456816302"/>
+      <w:bookmarkStart w:id="32" w:name="_Toc456816302"/>
       <w:r>
         <w:lastRenderedPageBreak/>
         <w:t>Analyse-Klassendiagramm</w:t>
       </w:r>
-      <w:bookmarkEnd w:id="31"/>
+      <w:bookmarkEnd w:id="32"/>
     </w:p>
     <w:p>
       <w:pPr>
@@ -11538,12 +10750,12 @@
       <w:pPr>
         <w:pStyle w:val="Heading1"/>
       </w:pPr>
-      <w:bookmarkStart w:id="32" w:name="_Toc456816303"/>
+      <w:bookmarkStart w:id="33" w:name="_Toc456816303"/>
       <w:r>
         <w:lastRenderedPageBreak/>
         <w:t>Sequenzdiagramm</w:t>
       </w:r>
-      <w:bookmarkEnd w:id="32"/>
+      <w:bookmarkEnd w:id="33"/>
     </w:p>
     <w:p>
       <w:pPr>
@@ -11558,12 +10770,12 @@
       <w:pPr>
         <w:pStyle w:val="Heading1"/>
       </w:pPr>
-      <w:bookmarkStart w:id="33" w:name="_Toc456816304"/>
+      <w:bookmarkStart w:id="34" w:name="_Toc456816304"/>
       <w:r>
         <w:lastRenderedPageBreak/>
         <w:t>Aktivitätsdiagramm</w:t>
       </w:r>
-      <w:bookmarkEnd w:id="33"/>
+      <w:bookmarkEnd w:id="34"/>
     </w:p>
     <w:p>
       <w:pPr>
@@ -11578,22 +10790,22 @@
       <w:pPr>
         <w:pStyle w:val="Title"/>
       </w:pPr>
-      <w:bookmarkStart w:id="34" w:name="_Toc456816305"/>
+      <w:bookmarkStart w:id="35" w:name="_Toc456816305"/>
       <w:r>
         <w:lastRenderedPageBreak/>
         <w:t>Entwurf</w:t>
       </w:r>
-      <w:bookmarkEnd w:id="34"/>
+      <w:bookmarkEnd w:id="35"/>
     </w:p>
     <w:p>
       <w:pPr>
         <w:pStyle w:val="Heading1"/>
       </w:pPr>
-      <w:bookmarkStart w:id="35" w:name="_Toc456816306"/>
+      <w:bookmarkStart w:id="36" w:name="_Toc456816306"/>
       <w:r>
         <w:t>Datenbankentwurf</w:t>
       </w:r>
-      <w:bookmarkEnd w:id="35"/>
+      <w:bookmarkEnd w:id="36"/>
     </w:p>
     <w:p>
       <w:pPr>
@@ -11608,12 +10820,12 @@
       <w:pPr>
         <w:pStyle w:val="Heading1"/>
       </w:pPr>
-      <w:bookmarkStart w:id="36" w:name="_Toc456816307"/>
+      <w:bookmarkStart w:id="37" w:name="_Toc456816307"/>
       <w:r>
         <w:lastRenderedPageBreak/>
         <w:t>Entwurfsklassendiagramm</w:t>
       </w:r>
-      <w:bookmarkEnd w:id="36"/>
+      <w:bookmarkEnd w:id="37"/>
     </w:p>
     <w:p>
       <w:pPr>
@@ -11628,12 +10840,12 @@
       <w:pPr>
         <w:pStyle w:val="Heading1"/>
       </w:pPr>
-      <w:bookmarkStart w:id="37" w:name="_Toc456816308"/>
+      <w:bookmarkStart w:id="38" w:name="_Toc456816308"/>
       <w:r>
         <w:lastRenderedPageBreak/>
         <w:t>GUI-Entwurf</w:t>
       </w:r>
-      <w:bookmarkEnd w:id="37"/>
+      <w:bookmarkEnd w:id="38"/>
     </w:p>
     <w:sectPr>
       <w:headerReference w:type="even" r:id="rId10"/>
@@ -11666,37 +10878,19 @@
         <w:annotationRef/>
       </w:r>
       <w:r>
-        <w:t xml:space="preserve">@Max: </w:t>
-      </w:r>
-      <w:r>
-        <w:t xml:space="preserve">UI ausarbeiten, Listen anzeigen </w:t>
-      </w:r>
-      <w:proofErr w:type="spellStart"/>
-      <w:r>
-        <w:t>etc</w:t>
-      </w:r>
-      <w:proofErr w:type="spellEnd"/>
+        <w:t>@Max: UI ausarbeiten, Listen anzeigen etc</w:t>
+      </w:r>
     </w:p>
     <w:p>
       <w:pPr>
         <w:pStyle w:val="CommentText"/>
       </w:pPr>
       <w:r>
-        <w:t>@</w:t>
-      </w:r>
-      <w:proofErr w:type="spellStart"/>
-      <w:r>
-        <w:t>me</w:t>
-      </w:r>
-      <w:proofErr w:type="spellEnd"/>
-      <w:r>
-        <w:t>: Pseudocode mit Style Coding machen</w:t>
-      </w:r>
-      <w:bookmarkStart w:id="2" w:name="_GoBack"/>
-      <w:bookmarkEnd w:id="2"/>
+        <w:t>@me: Pseudocode mit Style Coding machen</w:t>
+      </w:r>
     </w:p>
   </w:comment>
-  <w:comment w:id="19" w:author="Mueller, Kai" w:date="2016-07-26T19:20:00Z" w:initials="MK">
+  <w:comment w:id="18" w:author="Mueller, Kai" w:date="2016-07-26T19:20:00Z" w:initials="MK">
     <w:p>
       <w:pPr>
         <w:pStyle w:val="CommentText"/>
@@ -11712,7 +10906,7 @@
       </w:r>
     </w:p>
   </w:comment>
-  <w:comment w:id="24" w:author="Mueller, Kai" w:date="2016-07-11T16:20:00Z" w:initials="MK">
+  <w:comment w:id="23" w:author="Lenk, Max" w:date="2016-08-07T18:20:00Z" w:initials="LM">
     <w:p>
       <w:pPr>
         <w:pStyle w:val="CommentText"/>
@@ -11724,16 +10918,16 @@
         <w:annotationRef/>
       </w:r>
       <w:r>
-        <w:t xml:space="preserve">Ausbauen, was lesen, schreiben, rollen </w:t>
-      </w:r>
-      <w:proofErr w:type="spellStart"/>
-      <w:r>
-        <w:t>etc</w:t>
-      </w:r>
-      <w:proofErr w:type="spellEnd"/>
+        <w:t>Fällt dir noch was ein? Bzw passt das so?</w:t>
+      </w:r>
+    </w:p>
+    <w:p>
+      <w:pPr>
+        <w:pStyle w:val="CommentText"/>
+      </w:pPr>
     </w:p>
   </w:comment>
-  <w:comment w:id="29" w:author="Mueller, Kai" w:date="2016-05-18T13:51:00Z" w:initials="MK">
+  <w:comment w:id="25" w:author="Mueller, Kai" w:date="2016-07-11T16:20:00Z" w:initials="MK">
     <w:p>
       <w:pPr>
         <w:pStyle w:val="CommentText"/>
@@ -11744,14 +10938,28 @@
         </w:rPr>
         <w:annotationRef/>
       </w:r>
-      <w:proofErr w:type="spellStart"/>
+      <w:r>
+        <w:t>Ausbauen, was lesen, schreiben, rollen etc</w:t>
+      </w:r>
+    </w:p>
+  </w:comment>
+  <w:comment w:id="30" w:author="Mueller, Kai" w:date="2016-05-18T13:51:00Z" w:initials="MK">
+    <w:p>
+      <w:pPr>
+        <w:pStyle w:val="CommentText"/>
+      </w:pPr>
+      <w:r>
+        <w:rPr>
+          <w:rStyle w:val="CommentReference"/>
+        </w:rPr>
+        <w:annotationRef/>
+      </w:r>
       <w:r>
         <w:rPr>
           <w:rStyle w:val="CommentReference"/>
         </w:rPr>
         <w:t>reihenfolge</w:t>
       </w:r>
-      <w:proofErr w:type="spellEnd"/>
     </w:p>
   </w:comment>
 </w:comments>
@@ -11761,6 +10969,7 @@
 <w15:commentsEx xmlns:wpc="http://schemas.microsoft.com/office/word/2010/wordprocessingCanvas" xmlns:mc="http://schemas.openxmlformats.org/markup-compatibility/2006" xmlns:o="urn:schemas-microsoft-com:office:office" xmlns:r="http://schemas.openxmlformats.org/officeDocument/2006/relationships" xmlns:m="http://schemas.openxmlformats.org/officeDocument/2006/math" xmlns:v="urn:schemas-microsoft-com:vml" xmlns:wp14="http://schemas.microsoft.com/office/word/2010/wordprocessingDrawing" xmlns:wp="http://schemas.openxmlformats.org/drawingml/2006/wordprocessingDrawing" xmlns:w10="urn:schemas-microsoft-com:office:word" xmlns:w="http://schemas.openxmlformats.org/wordprocessingml/2006/main" xmlns:w14="http://schemas.microsoft.com/office/word/2010/wordml" xmlns:w15="http://schemas.microsoft.com/office/word/2012/wordml" xmlns:wpg="http://schemas.microsoft.com/office/word/2010/wordprocessingGroup" xmlns:wpi="http://schemas.microsoft.com/office/word/2010/wordprocessingInk" xmlns:wne="http://schemas.microsoft.com/office/word/2006/wordml" xmlns:wps="http://schemas.microsoft.com/office/word/2010/wordprocessingShape" mc:Ignorable="w14 w15 wp14">
   <w15:commentEx w15:paraId="072F4371" w15:done="0"/>
   <w15:commentEx w15:paraId="6A12F28E" w15:done="0"/>
+  <w15:commentEx w15:paraId="38B2FEB4" w15:done="0"/>
   <w15:commentEx w15:paraId="2F8AA00E" w15:done="0"/>
   <w15:commentEx w15:paraId="58870B96" w15:done="0"/>
 </w15:commentsEx>
@@ -11810,7 +11019,6 @@
           <w:docPartUnique/>
         </w:docPartObj>
       </w:sdtPr>
-      <w:sdtEndPr/>
       <w:sdtContent>
         <w:r>
           <w:fldChar w:fldCharType="begin"/>
@@ -11825,7 +11033,7 @@
           <w:rPr>
             <w:noProof/>
           </w:rPr>
-          <w:t>21</w:t>
+          <w:t>1</w:t>
         </w:r>
         <w:r>
           <w:fldChar w:fldCharType="end"/>
@@ -11851,7 +11059,6 @@
         <w:docPartUnique/>
       </w:docPartObj>
     </w:sdtPr>
-    <w:sdtEndPr/>
     <w:sdtContent>
       <w:p>
         <w:pPr>
@@ -12093,7 +11300,7 @@
         </mc:Choice>
         <mc:Fallback>
           <w:pict>
-            <v:line w14:anchorId="1540A42B" id="Straight Connector 2" o:spid="_x0000_s1026" style="position:absolute;flip:y;z-index:251657216;visibility:visible;mso-wrap-style:square;mso-width-percent:0;mso-height-percent:0;mso-wrap-distance-left:9pt;mso-wrap-distance-top:0;mso-wrap-distance-right:9pt;mso-wrap-distance-bottom:0;mso-position-horizontal:absolute;mso-position-horizontal-relative:text;mso-position-vertical:absolute;mso-position-vertical-relative:text;mso-width-percent:0;mso-height-percent:0;mso-width-relative:margin;mso-height-relative:margin" from="-44.25pt,25.45pt" to="515.25pt,25.45pt" o:gfxdata="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" strokecolor="#ffc000" strokeweight="4.5pt"/>
+            <v:line w14:anchorId="0C3E8833" id="Straight Connector 2" o:spid="_x0000_s1026" style="position:absolute;flip:y;z-index:251657216;visibility:visible;mso-wrap-style:square;mso-width-percent:0;mso-height-percent:0;mso-wrap-distance-left:9pt;mso-wrap-distance-top:0;mso-wrap-distance-right:9pt;mso-wrap-distance-bottom:0;mso-position-horizontal:absolute;mso-position-horizontal-relative:text;mso-position-vertical:absolute;mso-position-vertical-relative:text;mso-width-percent:0;mso-height-percent:0;mso-width-relative:margin;mso-height-relative:margin" from="-44.25pt,25.45pt" to="515.25pt,25.45pt" o:gfxdata="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" strokecolor="#ffc000" strokeweight="4.5pt"/>
           </w:pict>
         </mc:Fallback>
       </mc:AlternateContent>
@@ -14033,6 +13240,9 @@
 <w15:people xmlns:wpc="http://schemas.microsoft.com/office/word/2010/wordprocessingCanvas" xmlns:mc="http://schemas.openxmlformats.org/markup-compatibility/2006" xmlns:o="urn:schemas-microsoft-com:office:office" xmlns:r="http://schemas.openxmlformats.org/officeDocument/2006/relationships" xmlns:m="http://schemas.openxmlformats.org/officeDocument/2006/math" xmlns:v="urn:schemas-microsoft-com:vml" xmlns:wp14="http://schemas.microsoft.com/office/word/2010/wordprocessingDrawing" xmlns:wp="http://schemas.openxmlformats.org/drawingml/2006/wordprocessingDrawing" xmlns:w10="urn:schemas-microsoft-com:office:word" xmlns:w="http://schemas.openxmlformats.org/wordprocessingml/2006/main" xmlns:w14="http://schemas.microsoft.com/office/word/2010/wordml" xmlns:w15="http://schemas.microsoft.com/office/word/2012/wordml" xmlns:wpg="http://schemas.microsoft.com/office/word/2010/wordprocessingGroup" xmlns:wpi="http://schemas.microsoft.com/office/word/2010/wordprocessingInk" xmlns:wne="http://schemas.microsoft.com/office/word/2006/wordml" xmlns:wps="http://schemas.microsoft.com/office/word/2010/wordprocessingShape" mc:Ignorable="w14 w15 wp14">
   <w15:person w15:author="Mueller, Kai">
     <w15:presenceInfo w15:providerId="AD" w15:userId="S-1-5-21-74642-3284969411-2123768488-667044"/>
+  </w15:person>
+  <w15:person w15:author="Lenk, Max">
+    <w15:presenceInfo w15:providerId="AD" w15:userId="S-1-5-21-74642-3284969411-2123768488-665992"/>
   </w15:person>
 </w15:people>
 </file>
@@ -15736,7 +14946,7 @@
 </file>
 
 <file path=customXml/itemProps1.xml><?xml version="1.0" encoding="utf-8"?>
-<ds:datastoreItem xmlns:ds="http://schemas.openxmlformats.org/officeDocument/2006/customXml" ds:itemID="{18646C99-F824-4750-920A-84E49C08A751}">
+<ds:datastoreItem xmlns:ds="http://schemas.openxmlformats.org/officeDocument/2006/customXml" ds:itemID="{ADCD09B8-3C67-43F1-8D87-603EDC93ABE4}">
   <ds:schemaRefs>
     <ds:schemaRef ds:uri="http://schemas.openxmlformats.org/officeDocument/2006/bibliography"/>
   </ds:schemaRefs>

</xml_diff>